<commit_message>
Rebuild Fin Ver. 1.0
</commit_message>
<xml_diff>
--- a/Git(Rebuild).docx
+++ b/Git(Rebuild).docx
@@ -9024,6 +9024,1659 @@
     </w:p>
     <w:p>
       <w:pPr>
+        <w:pStyle w:val="1"/>
+        <w:rPr>
+          <w:rFonts w:asciiTheme="minorEastAsia" w:eastAsiaTheme="minorEastAsia" w:hAnsiTheme="minorEastAsia"/>
+          <w:shd w:val="clear" w:color="auto" w:fill="FFFFFF" w:themeFill="background1"/>
+        </w:rPr>
+      </w:pPr>
+      <w:r>
+        <w:rPr>
+          <w:rFonts w:asciiTheme="minorEastAsia" w:eastAsiaTheme="minorEastAsia" w:hAnsiTheme="minorEastAsia"/>
+          <w:shd w:val="clear" w:color="auto" w:fill="FFFFFF" w:themeFill="background1"/>
+        </w:rPr>
+        <w:br w:type="page"/>
+      </w:r>
+      <w:r>
+        <w:rPr>
+          <w:rFonts w:asciiTheme="minorEastAsia" w:eastAsiaTheme="minorEastAsia" w:hAnsiTheme="minorEastAsia" w:hint="eastAsia"/>
+          <w:shd w:val="clear" w:color="auto" w:fill="FFFFFF" w:themeFill="background1"/>
+        </w:rPr>
+        <w:lastRenderedPageBreak/>
+        <w:t xml:space="preserve">加入或查看歷史紀錄 </w:t>
+      </w:r>
+    </w:p>
+    <w:p>
+      <w:pPr>
+        <w:widowControl/>
+        <w:ind w:firstLine="480"/>
+        <w:rPr>
+          <w:rFonts w:asciiTheme="minorEastAsia" w:hAnsiTheme="minorEastAsia"/>
+          <w:color w:val="000000" w:themeColor="text1"/>
+          <w:shd w:val="clear" w:color="auto" w:fill="FFFFFF" w:themeFill="background1"/>
+        </w:rPr>
+      </w:pPr>
+      <w:r>
+        <w:rPr>
+          <w:rFonts w:asciiTheme="minorEastAsia" w:hAnsiTheme="minorEastAsia" w:hint="eastAsia"/>
+          <w:color w:val="000000" w:themeColor="text1"/>
+          <w:shd w:val="clear" w:color="auto" w:fill="FFFFFF" w:themeFill="background1"/>
+        </w:rPr>
+        <w:t>Note:查看git的歷史紀錄</w:t>
+      </w:r>
+    </w:p>
+    <w:p>
+      <w:pPr>
+        <w:widowControl/>
+        <w:rPr>
+          <w:rFonts w:asciiTheme="minorEastAsia" w:hAnsiTheme="minorEastAsia"/>
+          <w:color w:val="000000" w:themeColor="text1"/>
+          <w:shd w:val="clear" w:color="auto" w:fill="FFFFFF" w:themeFill="background1"/>
+        </w:rPr>
+      </w:pPr>
+      <w:r>
+        <w:rPr>
+          <w:rFonts w:asciiTheme="minorEastAsia" w:hAnsiTheme="minorEastAsia" w:hint="eastAsia"/>
+          <w:color w:val="000000" w:themeColor="text1"/>
+          <w:shd w:val="clear" w:color="auto" w:fill="FFFFFF" w:themeFill="background1"/>
+        </w:rPr>
+        <w:t>打git log</w:t>
+      </w:r>
+    </w:p>
+    <w:p>
+      <w:pPr>
+        <w:widowControl/>
+        <w:rPr>
+          <w:rFonts w:asciiTheme="minorEastAsia" w:hAnsiTheme="minorEastAsia"/>
+          <w:color w:val="000000" w:themeColor="text1"/>
+          <w:shd w:val="clear" w:color="auto" w:fill="FFFFFF" w:themeFill="background1"/>
+        </w:rPr>
+      </w:pPr>
+      <w:r>
+        <w:rPr>
+          <w:rFonts w:asciiTheme="minorEastAsia" w:hAnsiTheme="minorEastAsia"/>
+          <w:noProof/>
+          <w:color w:val="000000" w:themeColor="text1"/>
+          <w:shd w:val="clear" w:color="auto" w:fill="FFFFFF" w:themeFill="background1"/>
+        </w:rPr>
+        <w:drawing>
+          <wp:inline distT="0" distB="0" distL="0" distR="0">
+            <wp:extent cx="5263515" cy="2174240"/>
+            <wp:effectExtent l="19050" t="0" r="0" b="0"/>
+            <wp:docPr id="33" name="圖片 1"/>
+            <wp:cNvGraphicFramePr>
+              <a:graphicFrameLocks xmlns:a="http://schemas.openxmlformats.org/drawingml/2006/main" noChangeAspect="1"/>
+            </wp:cNvGraphicFramePr>
+            <a:graphic xmlns:a="http://schemas.openxmlformats.org/drawingml/2006/main">
+              <a:graphicData uri="http://schemas.openxmlformats.org/drawingml/2006/picture">
+                <pic:pic xmlns:pic="http://schemas.openxmlformats.org/drawingml/2006/picture">
+                  <pic:nvPicPr>
+                    <pic:cNvPr id="0" name="Picture 1"/>
+                    <pic:cNvPicPr>
+                      <a:picLocks noChangeAspect="1" noChangeArrowheads="1"/>
+                    </pic:cNvPicPr>
+                  </pic:nvPicPr>
+                  <pic:blipFill>
+                    <a:blip r:embed="rId45" cstate="print"/>
+                    <a:srcRect/>
+                    <a:stretch>
+                      <a:fillRect/>
+                    </a:stretch>
+                  </pic:blipFill>
+                  <pic:spPr bwMode="auto">
+                    <a:xfrm>
+                      <a:off x="0" y="0"/>
+                      <a:ext cx="5263515" cy="2174240"/>
+                    </a:xfrm>
+                    <a:prstGeom prst="rect">
+                      <a:avLst/>
+                    </a:prstGeom>
+                    <a:noFill/>
+                    <a:ln w="9525">
+                      <a:noFill/>
+                      <a:miter lim="800000"/>
+                      <a:headEnd/>
+                      <a:tailEnd/>
+                    </a:ln>
+                  </pic:spPr>
+                </pic:pic>
+              </a:graphicData>
+            </a:graphic>
+          </wp:inline>
+        </w:drawing>
+      </w:r>
+    </w:p>
+    <w:p>
+      <w:pPr>
+        <w:widowControl/>
+        <w:rPr>
+          <w:rFonts w:asciiTheme="minorEastAsia" w:hAnsiTheme="minorEastAsia"/>
+          <w:color w:val="000000" w:themeColor="text1"/>
+          <w:szCs w:val="24"/>
+          <w:shd w:val="clear" w:color="auto" w:fill="FFFFFF" w:themeFill="background1"/>
+        </w:rPr>
+      </w:pPr>
+      <w:r>
+        <w:rPr>
+          <w:rFonts w:asciiTheme="minorEastAsia" w:hAnsiTheme="minorEastAsia" w:hint="eastAsia"/>
+          <w:color w:val="000000" w:themeColor="text1"/>
+          <w:shd w:val="clear" w:color="auto" w:fill="FFFFFF" w:themeFill="background1"/>
+        </w:rPr>
+        <w:t>就能看到以新到舊的順序列出儲存庫的提交的歷史紀錄，也就是說最新的更新在上面,舊的在下面,也會列出每個SHA-1查核植</w:t>
+      </w:r>
+      <w:r>
+        <w:rPr>
+          <w:rFonts w:asciiTheme="minorEastAsia" w:hAnsiTheme="minorEastAsia"/>
+          <w:color w:val="000000" w:themeColor="text1"/>
+          <w:szCs w:val="24"/>
+          <w:shd w:val="clear" w:color="auto" w:fill="FFFFFF" w:themeFill="background1"/>
+        </w:rPr>
+        <w:t>、</w:t>
+      </w:r>
+      <w:r>
+        <w:rPr>
+          <w:rFonts w:asciiTheme="minorEastAsia" w:hAnsiTheme="minorEastAsia" w:hint="eastAsia"/>
+          <w:color w:val="000000" w:themeColor="text1"/>
+          <w:szCs w:val="24"/>
+          <w:shd w:val="clear" w:color="auto" w:fill="FFFFFF" w:themeFill="background1"/>
+        </w:rPr>
+        <w:t>跟作者大名與電子郵件地址</w:t>
+      </w:r>
+      <w:r>
+        <w:rPr>
+          <w:rFonts w:asciiTheme="minorEastAsia" w:hAnsiTheme="minorEastAsia"/>
+          <w:color w:val="000000" w:themeColor="text1"/>
+          <w:szCs w:val="24"/>
+          <w:shd w:val="clear" w:color="auto" w:fill="FFFFFF" w:themeFill="background1"/>
+        </w:rPr>
+        <w:t>、</w:t>
+      </w:r>
+      <w:r>
+        <w:rPr>
+          <w:rFonts w:asciiTheme="minorEastAsia" w:hAnsiTheme="minorEastAsia" w:hint="eastAsia"/>
+          <w:color w:val="000000" w:themeColor="text1"/>
+          <w:szCs w:val="24"/>
+          <w:shd w:val="clear" w:color="auto" w:fill="FFFFFF" w:themeFill="background1"/>
+        </w:rPr>
+        <w:t xml:space="preserve">及提交時輸入訊息 </w:t>
+      </w:r>
+    </w:p>
+    <w:p>
+      <w:pPr>
+        <w:widowControl/>
+        <w:rPr>
+          <w:rFonts w:asciiTheme="minorEastAsia" w:hAnsiTheme="minorEastAsia"/>
+          <w:color w:val="000000" w:themeColor="text1"/>
+          <w:szCs w:val="24"/>
+          <w:shd w:val="clear" w:color="auto" w:fill="FFFFFF" w:themeFill="background1"/>
+        </w:rPr>
+      </w:pPr>
+      <w:r>
+        <w:rPr>
+          <w:rFonts w:asciiTheme="minorEastAsia" w:hAnsiTheme="minorEastAsia" w:hint="eastAsia"/>
+          <w:color w:val="000000" w:themeColor="text1"/>
+          <w:szCs w:val="24"/>
+          <w:shd w:val="clear" w:color="auto" w:fill="FFFFFF" w:themeFill="background1"/>
+        </w:rPr>
+        <w:tab/>
+        <w:t xml:space="preserve">打git log </w:t>
+      </w:r>
+      <w:r>
+        <w:rPr>
+          <w:rFonts w:asciiTheme="minorEastAsia" w:hAnsiTheme="minorEastAsia"/>
+          <w:color w:val="000000" w:themeColor="text1"/>
+          <w:szCs w:val="24"/>
+          <w:shd w:val="clear" w:color="auto" w:fill="FFFFFF" w:themeFill="background1"/>
+        </w:rPr>
+        <w:t>–</w:t>
+      </w:r>
+      <w:r>
+        <w:rPr>
+          <w:rFonts w:asciiTheme="minorEastAsia" w:hAnsiTheme="minorEastAsia" w:hint="eastAsia"/>
+          <w:color w:val="000000" w:themeColor="text1"/>
+          <w:szCs w:val="24"/>
+          <w:shd w:val="clear" w:color="auto" w:fill="FFFFFF" w:themeFill="background1"/>
+        </w:rPr>
+        <w:t>p  -2</w:t>
+      </w:r>
+    </w:p>
+    <w:p>
+      <w:pPr>
+        <w:widowControl/>
+        <w:rPr>
+          <w:rFonts w:asciiTheme="minorEastAsia" w:hAnsiTheme="minorEastAsia"/>
+          <w:color w:val="000000" w:themeColor="text1"/>
+          <w:szCs w:val="24"/>
+          <w:shd w:val="clear" w:color="auto" w:fill="FFFFFF" w:themeFill="background1"/>
+        </w:rPr>
+      </w:pPr>
+      <w:r>
+        <w:rPr>
+          <w:rFonts w:asciiTheme="minorEastAsia" w:hAnsiTheme="minorEastAsia" w:hint="eastAsia"/>
+          <w:color w:val="000000" w:themeColor="text1"/>
+          <w:szCs w:val="24"/>
+          <w:shd w:val="clear" w:color="auto" w:fill="FFFFFF" w:themeFill="background1"/>
+        </w:rPr>
+        <w:t>2可以是其他數字會顯示最後兩個更新結點跟註解</w:t>
+      </w:r>
+    </w:p>
+    <w:p>
+      <w:pPr>
+        <w:widowControl/>
+        <w:rPr>
+          <w:rFonts w:asciiTheme="minorEastAsia" w:hAnsiTheme="minorEastAsia"/>
+          <w:color w:val="000000" w:themeColor="text1"/>
+          <w:szCs w:val="24"/>
+          <w:shd w:val="clear" w:color="auto" w:fill="FFFFFF" w:themeFill="background1"/>
+        </w:rPr>
+      </w:pPr>
+      <w:r>
+        <w:rPr>
+          <w:rFonts w:asciiTheme="minorEastAsia" w:hAnsiTheme="minorEastAsia" w:hint="eastAsia"/>
+          <w:color w:val="000000" w:themeColor="text1"/>
+          <w:szCs w:val="24"/>
+          <w:shd w:val="clear" w:color="auto" w:fill="FFFFFF" w:themeFill="background1"/>
+        </w:rPr>
+        <w:tab/>
+        <w:t>SHA-1</w:t>
+      </w:r>
+      <w:r>
+        <w:rPr>
+          <w:rFonts w:asciiTheme="minorEastAsia" w:hAnsiTheme="minorEastAsia" w:hint="eastAsia"/>
+          <w:color w:val="000000" w:themeColor="text1"/>
+          <w:shd w:val="clear" w:color="auto" w:fill="FFFFFF" w:themeFill="background1"/>
+        </w:rPr>
+        <w:t>查核植</w:t>
+      </w:r>
+      <w:r>
+        <w:rPr>
+          <w:rFonts w:asciiTheme="minorEastAsia" w:hAnsiTheme="minorEastAsia" w:hint="eastAsia"/>
+          <w:color w:val="000000" w:themeColor="text1"/>
+          <w:szCs w:val="24"/>
+          <w:shd w:val="clear" w:color="auto" w:fill="FFFFFF" w:themeFill="background1"/>
+        </w:rPr>
+        <w:t>是什麼?</w:t>
+      </w:r>
+    </w:p>
+    <w:p>
+      <w:pPr>
+        <w:widowControl/>
+        <w:rPr>
+          <w:rFonts w:asciiTheme="minorEastAsia" w:hAnsiTheme="minorEastAsia"/>
+          <w:color w:val="000000" w:themeColor="text1"/>
+          <w:szCs w:val="24"/>
+          <w:shd w:val="clear" w:color="auto" w:fill="FFFFFF" w:themeFill="background1"/>
+        </w:rPr>
+      </w:pPr>
+    </w:p>
+    <w:p>
+      <w:pPr>
+        <w:widowControl/>
+        <w:rPr>
+          <w:rFonts w:asciiTheme="minorEastAsia" w:hAnsiTheme="minorEastAsia"/>
+          <w:color w:val="000000" w:themeColor="text1"/>
+          <w:shd w:val="clear" w:color="auto" w:fill="FFFFFF" w:themeFill="background1"/>
+        </w:rPr>
+      </w:pPr>
+    </w:p>
+    <w:p>
+      <w:pPr>
+        <w:widowControl/>
+        <w:rPr>
+          <w:rFonts w:asciiTheme="minorEastAsia" w:hAnsiTheme="minorEastAsia"/>
+          <w:color w:val="000000" w:themeColor="text1"/>
+          <w:shd w:val="clear" w:color="auto" w:fill="FFFFFF" w:themeFill="background1"/>
+        </w:rPr>
+      </w:pPr>
+    </w:p>
+    <w:p>
+      <w:pPr>
+        <w:widowControl/>
+        <w:rPr>
+          <w:rFonts w:asciiTheme="minorEastAsia" w:hAnsiTheme="minorEastAsia"/>
+          <w:color w:val="000000" w:themeColor="text1"/>
+          <w:shd w:val="clear" w:color="auto" w:fill="FFFFFF" w:themeFill="background1"/>
+        </w:rPr>
+      </w:pPr>
+    </w:p>
+    <w:p>
+      <w:pPr>
+        <w:widowControl/>
+        <w:rPr>
+          <w:rFonts w:asciiTheme="minorEastAsia" w:hAnsiTheme="minorEastAsia"/>
+          <w:color w:val="000000" w:themeColor="text1"/>
+          <w:shd w:val="clear" w:color="auto" w:fill="FFFFFF" w:themeFill="background1"/>
+        </w:rPr>
+      </w:pPr>
+    </w:p>
+    <w:p>
+      <w:pPr>
+        <w:widowControl/>
+        <w:rPr>
+          <w:rFonts w:asciiTheme="minorEastAsia" w:hAnsiTheme="minorEastAsia"/>
+          <w:color w:val="000000" w:themeColor="text1"/>
+          <w:shd w:val="clear" w:color="auto" w:fill="FFFFFF" w:themeFill="background1"/>
+        </w:rPr>
+      </w:pPr>
+    </w:p>
+    <w:p>
+      <w:pPr>
+        <w:widowControl/>
+        <w:rPr>
+          <w:rFonts w:asciiTheme="minorEastAsia" w:hAnsiTheme="minorEastAsia"/>
+          <w:color w:val="000000" w:themeColor="text1"/>
+          <w:shd w:val="clear" w:color="auto" w:fill="FFFFFF" w:themeFill="background1"/>
+        </w:rPr>
+      </w:pPr>
+    </w:p>
+    <w:p>
+      <w:pPr>
+        <w:widowControl/>
+        <w:rPr>
+          <w:rFonts w:asciiTheme="minorEastAsia" w:hAnsiTheme="minorEastAsia"/>
+          <w:color w:val="000000" w:themeColor="text1"/>
+          <w:shd w:val="clear" w:color="auto" w:fill="FFFFFF" w:themeFill="background1"/>
+        </w:rPr>
+      </w:pPr>
+    </w:p>
+    <w:p>
+      <w:pPr>
+        <w:widowControl/>
+        <w:rPr>
+          <w:rFonts w:asciiTheme="minorEastAsia" w:hAnsiTheme="minorEastAsia"/>
+          <w:color w:val="000000" w:themeColor="text1"/>
+          <w:shd w:val="clear" w:color="auto" w:fill="FFFFFF" w:themeFill="background1"/>
+        </w:rPr>
+      </w:pPr>
+    </w:p>
+    <w:p>
+      <w:pPr>
+        <w:widowControl/>
+        <w:rPr>
+          <w:rFonts w:asciiTheme="minorEastAsia" w:hAnsiTheme="minorEastAsia"/>
+          <w:color w:val="000000" w:themeColor="text1"/>
+          <w:shd w:val="clear" w:color="auto" w:fill="FFFFFF" w:themeFill="background1"/>
+        </w:rPr>
+      </w:pPr>
+    </w:p>
+    <w:p>
+      <w:pPr>
+        <w:widowControl/>
+        <w:rPr>
+          <w:rFonts w:asciiTheme="minorEastAsia" w:hAnsiTheme="minorEastAsia"/>
+          <w:color w:val="000000" w:themeColor="text1"/>
+          <w:shd w:val="clear" w:color="auto" w:fill="FFFFFF" w:themeFill="background1"/>
+        </w:rPr>
+      </w:pPr>
+    </w:p>
+    <w:p>
+      <w:pPr>
+        <w:widowControl/>
+        <w:rPr>
+          <w:rFonts w:asciiTheme="minorEastAsia" w:hAnsiTheme="minorEastAsia"/>
+          <w:color w:val="000000" w:themeColor="text1"/>
+          <w:shd w:val="clear" w:color="auto" w:fill="FFFFFF" w:themeFill="background1"/>
+        </w:rPr>
+      </w:pPr>
+    </w:p>
+    <w:p>
+      <w:pPr>
+        <w:widowControl/>
+        <w:rPr>
+          <w:rFonts w:asciiTheme="minorEastAsia" w:hAnsiTheme="minorEastAsia"/>
+          <w:color w:val="000000" w:themeColor="text1"/>
+          <w:shd w:val="clear" w:color="auto" w:fill="FFFFFF" w:themeFill="background1"/>
+        </w:rPr>
+      </w:pPr>
+    </w:p>
+    <w:p>
+      <w:pPr>
+        <w:widowControl/>
+        <w:rPr>
+          <w:rFonts w:asciiTheme="minorEastAsia" w:hAnsiTheme="minorEastAsia"/>
+          <w:color w:val="000000" w:themeColor="text1"/>
+          <w:shd w:val="clear" w:color="auto" w:fill="FFFFFF" w:themeFill="background1"/>
+        </w:rPr>
+      </w:pPr>
+    </w:p>
+    <w:p>
+      <w:pPr>
+        <w:widowControl/>
+        <w:rPr>
+          <w:rFonts w:asciiTheme="minorEastAsia" w:hAnsiTheme="minorEastAsia"/>
+          <w:color w:val="000000" w:themeColor="text1"/>
+          <w:shd w:val="clear" w:color="auto" w:fill="FFFFFF" w:themeFill="background1"/>
+        </w:rPr>
+      </w:pPr>
+    </w:p>
+    <w:p>
+      <w:pPr>
+        <w:widowControl/>
+        <w:rPr>
+          <w:rFonts w:asciiTheme="minorEastAsia" w:hAnsiTheme="minorEastAsia"/>
+          <w:color w:val="000000" w:themeColor="text1"/>
+          <w:shd w:val="clear" w:color="auto" w:fill="FFFFFF" w:themeFill="background1"/>
+        </w:rPr>
+      </w:pPr>
+    </w:p>
+    <w:p>
+      <w:pPr>
+        <w:widowControl/>
+        <w:rPr>
+          <w:rFonts w:asciiTheme="minorEastAsia" w:hAnsiTheme="minorEastAsia"/>
+          <w:color w:val="000000" w:themeColor="text1"/>
+          <w:shd w:val="clear" w:color="auto" w:fill="FFFFFF" w:themeFill="background1"/>
+        </w:rPr>
+      </w:pPr>
+    </w:p>
+    <w:p>
+      <w:pPr>
+        <w:autoSpaceDE w:val="0"/>
+        <w:autoSpaceDN w:val="0"/>
+        <w:adjustRightInd w:val="0"/>
+        <w:rPr>
+          <w:rFonts w:asciiTheme="minorEastAsia" w:hAnsiTheme="minorEastAsia"/>
+          <w:color w:val="000000" w:themeColor="text1"/>
+          <w:shd w:val="clear" w:color="auto" w:fill="FFFFFF" w:themeFill="background1"/>
+        </w:rPr>
+      </w:pPr>
+      <w:r>
+        <w:rPr>
+          <w:rFonts w:asciiTheme="minorEastAsia" w:hAnsiTheme="minorEastAsia" w:hint="eastAsia"/>
+          <w:color w:val="000000" w:themeColor="text1"/>
+          <w:shd w:val="clear" w:color="auto" w:fill="FFFFFF" w:themeFill="background1"/>
+        </w:rPr>
+        <w:t xml:space="preserve">  Note:如果你遇到</w:t>
+      </w:r>
+    </w:p>
+    <w:p>
+      <w:pPr>
+        <w:autoSpaceDE w:val="0"/>
+        <w:autoSpaceDN w:val="0"/>
+        <w:adjustRightInd w:val="0"/>
+        <w:rPr>
+          <w:rFonts w:asciiTheme="minorEastAsia" w:hAnsiTheme="minorEastAsia" w:cs="Lucida Console"/>
+          <w:kern w:val="0"/>
+          <w:szCs w:val="24"/>
+        </w:rPr>
+      </w:pPr>
+      <w:r>
+        <w:rPr>
+          <w:rFonts w:asciiTheme="minorEastAsia" w:hAnsiTheme="minorEastAsia" w:cs="Lucida Console"/>
+          <w:kern w:val="0"/>
+          <w:szCs w:val="24"/>
+        </w:rPr>
+        <w:t>fatal: Unable to create 'C:/Documents and Settings/Administrator/桌面/Git/Gitpratice/r1/.git/index.lock': File exists.</w:t>
+      </w:r>
+    </w:p>
+    <w:p>
+      <w:pPr>
+        <w:autoSpaceDE w:val="0"/>
+        <w:autoSpaceDN w:val="0"/>
+        <w:adjustRightInd w:val="0"/>
+        <w:rPr>
+          <w:rFonts w:asciiTheme="minorEastAsia" w:hAnsiTheme="minorEastAsia" w:cs="Lucida Console"/>
+          <w:kern w:val="0"/>
+          <w:szCs w:val="24"/>
+        </w:rPr>
+      </w:pPr>
+    </w:p>
+    <w:p>
+      <w:pPr>
+        <w:autoSpaceDE w:val="0"/>
+        <w:autoSpaceDN w:val="0"/>
+        <w:adjustRightInd w:val="0"/>
+        <w:rPr>
+          <w:rFonts w:asciiTheme="minorEastAsia" w:hAnsiTheme="minorEastAsia" w:cs="Lucida Console"/>
+          <w:kern w:val="0"/>
+          <w:szCs w:val="24"/>
+        </w:rPr>
+      </w:pPr>
+      <w:r>
+        <w:rPr>
+          <w:rFonts w:asciiTheme="minorEastAsia" w:hAnsiTheme="minorEastAsia" w:cs="Lucida Console"/>
+          <w:kern w:val="0"/>
+          <w:szCs w:val="24"/>
+        </w:rPr>
+        <w:t>Another git process seems to be running in this repository, e.g.</w:t>
+      </w:r>
+    </w:p>
+    <w:p>
+      <w:pPr>
+        <w:autoSpaceDE w:val="0"/>
+        <w:autoSpaceDN w:val="0"/>
+        <w:adjustRightInd w:val="0"/>
+        <w:rPr>
+          <w:rFonts w:asciiTheme="minorEastAsia" w:hAnsiTheme="minorEastAsia" w:cs="Lucida Console"/>
+          <w:kern w:val="0"/>
+          <w:szCs w:val="24"/>
+          <w:shd w:val="clear" w:color="auto" w:fill="FFFFFF" w:themeFill="background1"/>
+        </w:rPr>
+      </w:pPr>
+      <w:r>
+        <w:rPr>
+          <w:rFonts w:asciiTheme="minorEastAsia" w:hAnsiTheme="minorEastAsia" w:cs="Lucida Console"/>
+          <w:kern w:val="0"/>
+          <w:szCs w:val="24"/>
+        </w:rPr>
+        <w:t>an editor opened by 'git commit'. Please make sure all processes</w:t>
+      </w:r>
+    </w:p>
+    <w:p>
+      <w:pPr>
+        <w:autoSpaceDE w:val="0"/>
+        <w:autoSpaceDN w:val="0"/>
+        <w:adjustRightInd w:val="0"/>
+        <w:rPr>
+          <w:rFonts w:asciiTheme="minorEastAsia" w:hAnsiTheme="minorEastAsia" w:cs="Lucida Console"/>
+          <w:kern w:val="0"/>
+          <w:szCs w:val="24"/>
+        </w:rPr>
+      </w:pPr>
+      <w:r>
+        <w:rPr>
+          <w:rFonts w:asciiTheme="minorEastAsia" w:hAnsiTheme="minorEastAsia" w:cs="Lucida Console"/>
+          <w:kern w:val="0"/>
+          <w:szCs w:val="24"/>
+          <w:shd w:val="clear" w:color="auto" w:fill="FFFFFF" w:themeFill="background1"/>
+        </w:rPr>
+        <w:t>are terminated then try again. If it stil</w:t>
+      </w:r>
+      <w:r>
+        <w:rPr>
+          <w:rFonts w:asciiTheme="minorEastAsia" w:hAnsiTheme="minorEastAsia" w:cs="Lucida Console"/>
+          <w:kern w:val="0"/>
+          <w:szCs w:val="24"/>
+        </w:rPr>
+        <w:t>l fails, a git process</w:t>
+      </w:r>
+    </w:p>
+    <w:p>
+      <w:pPr>
+        <w:autoSpaceDE w:val="0"/>
+        <w:autoSpaceDN w:val="0"/>
+        <w:adjustRightInd w:val="0"/>
+        <w:rPr>
+          <w:rFonts w:asciiTheme="minorEastAsia" w:hAnsiTheme="minorEastAsia" w:cs="Lucida Console"/>
+          <w:kern w:val="0"/>
+          <w:szCs w:val="24"/>
+        </w:rPr>
+      </w:pPr>
+      <w:r>
+        <w:rPr>
+          <w:rFonts w:asciiTheme="minorEastAsia" w:hAnsiTheme="minorEastAsia" w:cs="Lucida Console"/>
+          <w:kern w:val="0"/>
+          <w:szCs w:val="24"/>
+        </w:rPr>
+        <w:t>may have crashed in this repository earlier:</w:t>
+      </w:r>
+    </w:p>
+    <w:p>
+      <w:pPr>
+        <w:autoSpaceDE w:val="0"/>
+        <w:autoSpaceDN w:val="0"/>
+        <w:adjustRightInd w:val="0"/>
+        <w:rPr>
+          <w:rFonts w:asciiTheme="minorEastAsia" w:hAnsiTheme="minorEastAsia" w:cs="Lucida Console"/>
+          <w:kern w:val="0"/>
+          <w:szCs w:val="24"/>
+        </w:rPr>
+      </w:pPr>
+      <w:r>
+        <w:rPr>
+          <w:rFonts w:asciiTheme="minorEastAsia" w:hAnsiTheme="minorEastAsia" w:cs="Lucida Console"/>
+          <w:kern w:val="0"/>
+          <w:szCs w:val="24"/>
+        </w:rPr>
+        <w:t>remove the file manually to continue.</w:t>
+      </w:r>
+    </w:p>
+    <w:p>
+      <w:pPr>
+        <w:pStyle w:val="HTML0"/>
+        <w:shd w:val="clear" w:color="auto" w:fill="EFF0F1"/>
+        <w:rPr>
+          <w:rFonts w:asciiTheme="minorEastAsia" w:eastAsiaTheme="minorEastAsia" w:hAnsiTheme="minorEastAsia"/>
+          <w:color w:val="242729"/>
+          <w:sz w:val="26"/>
+          <w:szCs w:val="26"/>
+          <w:bdr w:val="none" w:sz="0" w:space="0" w:color="auto" w:frame="1"/>
+          <w:shd w:val="clear" w:color="auto" w:fill="EFF0F1"/>
+        </w:rPr>
+      </w:pPr>
+      <w:r>
+        <w:rPr>
+          <w:rFonts w:asciiTheme="minorEastAsia" w:eastAsiaTheme="minorEastAsia" w:hAnsiTheme="minorEastAsia" w:cs="Lucida Console" w:hint="eastAsia"/>
+          <w:sz w:val="18"/>
+          <w:szCs w:val="18"/>
+        </w:rPr>
+        <w:t xml:space="preserve">  </w:t>
+      </w:r>
+      <w:r>
+        <w:rPr>
+          <w:rFonts w:asciiTheme="minorEastAsia" w:eastAsiaTheme="minorEastAsia" w:hAnsiTheme="minorEastAsia" w:cs="Lucida Console" w:hint="eastAsia"/>
+        </w:rPr>
+        <w:t xml:space="preserve">請用 </w:t>
+      </w:r>
+      <w:r>
+        <w:rPr>
+          <w:rStyle w:val="HTML"/>
+          <w:rFonts w:asciiTheme="minorEastAsia" w:eastAsiaTheme="minorEastAsia" w:hAnsiTheme="minorEastAsia"/>
+          <w:color w:val="242729"/>
+          <w:sz w:val="26"/>
+          <w:szCs w:val="26"/>
+          <w:bdr w:val="none" w:sz="0" w:space="0" w:color="auto" w:frame="1"/>
+          <w:shd w:val="clear" w:color="auto" w:fill="EFF0F1"/>
+        </w:rPr>
+        <w:t>rm -f ./.git/index.lock</w:t>
+      </w:r>
+      <w:r>
+        <w:rPr>
+          <w:rStyle w:val="HTML"/>
+          <w:rFonts w:asciiTheme="minorEastAsia" w:eastAsiaTheme="minorEastAsia" w:hAnsiTheme="minorEastAsia" w:hint="eastAsia"/>
+          <w:color w:val="242729"/>
+          <w:sz w:val="26"/>
+          <w:szCs w:val="26"/>
+          <w:bdr w:val="none" w:sz="0" w:space="0" w:color="auto" w:frame="1"/>
+          <w:shd w:val="clear" w:color="auto" w:fill="EFF0F1"/>
+        </w:rPr>
+        <w:t xml:space="preserve"> 來解決</w:t>
+      </w:r>
+    </w:p>
+    <w:p>
+      <w:pPr>
+        <w:widowControl/>
+        <w:rPr>
+          <w:rFonts w:asciiTheme="minorEastAsia" w:hAnsiTheme="minorEastAsia" w:cs="Lucida Console"/>
+          <w:kern w:val="0"/>
+          <w:szCs w:val="24"/>
+        </w:rPr>
+      </w:pPr>
+      <w:r>
+        <w:rPr>
+          <w:rFonts w:asciiTheme="minorEastAsia" w:hAnsiTheme="minorEastAsia" w:cs="Lucida Console"/>
+          <w:kern w:val="0"/>
+          <w:szCs w:val="24"/>
+        </w:rPr>
+        <w:br w:type="page"/>
+      </w:r>
+    </w:p>
+    <w:p>
+      <w:pPr>
+        <w:pStyle w:val="1"/>
+        <w:rPr>
+          <w:rFonts w:asciiTheme="minorEastAsia" w:eastAsiaTheme="minorEastAsia" w:hAnsiTheme="minorEastAsia"/>
+        </w:rPr>
+      </w:pPr>
+      <w:r>
+        <w:rPr>
+          <w:rFonts w:asciiTheme="minorEastAsia" w:eastAsiaTheme="minorEastAsia" w:hAnsiTheme="minorEastAsia" w:hint="eastAsia"/>
+        </w:rPr>
+        <w:lastRenderedPageBreak/>
+        <w:tab/>
+      </w:r>
+      <w:r>
+        <w:rPr>
+          <w:rFonts w:asciiTheme="minorEastAsia" w:eastAsiaTheme="minorEastAsia" w:hAnsiTheme="minorEastAsia" w:hint="eastAsia"/>
+        </w:rPr>
+        <w:tab/>
+      </w:r>
+      <w:r>
+        <w:rPr>
+          <w:rFonts w:asciiTheme="minorEastAsia" w:eastAsiaTheme="minorEastAsia" w:hAnsiTheme="minorEastAsia" w:hint="eastAsia"/>
+        </w:rPr>
+        <w:tab/>
+      </w:r>
+      <w:r>
+        <w:rPr>
+          <w:rFonts w:asciiTheme="minorEastAsia" w:eastAsiaTheme="minorEastAsia" w:hAnsiTheme="minorEastAsia" w:hint="eastAsia"/>
+        </w:rPr>
+        <w:tab/>
+        <w:t>Git的網路協議</w:t>
+      </w:r>
+    </w:p>
+    <w:p>
+      <w:pPr>
+        <w:ind w:firstLine="480"/>
+        <w:rPr>
+          <w:rFonts w:asciiTheme="minorEastAsia" w:hAnsiTheme="minorEastAsia"/>
+          <w:color w:val="4E443C"/>
+          <w:sz w:val="28"/>
+          <w:szCs w:val="28"/>
+          <w:shd w:val="clear" w:color="auto" w:fill="FCFCFA"/>
+        </w:rPr>
+      </w:pPr>
+      <w:r>
+        <w:rPr>
+          <w:rFonts w:asciiTheme="minorEastAsia" w:hAnsiTheme="minorEastAsia" w:hint="eastAsia"/>
+        </w:rPr>
+        <w:t>Git主要有四個傳輸方式,本地傳輸,SSH傳輸,Git傳輸和HTTP協定,除了HTTP協定其他都在伺服器端安裝Git運行</w:t>
+      </w:r>
+      <w:r>
+        <w:rPr>
+          <w:rFonts w:asciiTheme="minorEastAsia" w:hAnsiTheme="minorEastAsia"/>
+          <w:color w:val="4E443C"/>
+          <w:sz w:val="28"/>
+          <w:szCs w:val="28"/>
+          <w:shd w:val="clear" w:color="auto" w:fill="FCFCFA"/>
+        </w:rPr>
+        <w:t>。</w:t>
+      </w:r>
+    </w:p>
+    <w:p>
+      <w:pPr>
+        <w:rPr>
+          <w:rFonts w:asciiTheme="minorEastAsia" w:hAnsiTheme="minorEastAsia"/>
+        </w:rPr>
+      </w:pPr>
+      <w:r>
+        <w:rPr>
+          <w:rFonts w:asciiTheme="minorEastAsia" w:hAnsiTheme="minorEastAsia" w:hint="eastAsia"/>
+        </w:rPr>
+        <w:tab/>
+        <w:t>1.本地協定,一個人在一台電腦中開伺服器共用一個檔案系統(NFS),所有人共用一台電腦,把遠端資料庫,丟到這台電腦中,</w:t>
+      </w:r>
+    </w:p>
+    <w:p>
+      <w:pPr>
+        <w:ind w:firstLine="480"/>
+        <w:rPr>
+          <w:rFonts w:asciiTheme="minorEastAsia" w:hAnsiTheme="minorEastAsia"/>
+        </w:rPr>
+      </w:pPr>
+      <w:r>
+        <w:rPr>
+          <w:rFonts w:asciiTheme="minorEastAsia" w:hAnsiTheme="minorEastAsia" w:hint="eastAsia"/>
+        </w:rPr>
+        <w:t>風險:有可能這台電腦壞了</w:t>
+      </w:r>
+      <w:r>
+        <w:rPr>
+          <w:rFonts w:asciiTheme="minorEastAsia" w:hAnsiTheme="minorEastAsia"/>
+          <w:color w:val="4E443C"/>
+          <w:sz w:val="28"/>
+          <w:szCs w:val="28"/>
+          <w:shd w:val="clear" w:color="auto" w:fill="FCFCFA"/>
+        </w:rPr>
+        <w:t>。</w:t>
+      </w:r>
+    </w:p>
+    <w:p>
+      <w:pPr>
+        <w:ind w:firstLine="480"/>
+        <w:rPr>
+          <w:rFonts w:asciiTheme="minorEastAsia" w:hAnsiTheme="minorEastAsia"/>
+        </w:rPr>
+      </w:pPr>
+      <w:r>
+        <w:rPr>
+          <w:rFonts w:asciiTheme="minorEastAsia" w:hAnsiTheme="minorEastAsia" w:hint="eastAsia"/>
+        </w:rPr>
+        <w:t>好處:方便</w:t>
+      </w:r>
+      <w:r>
+        <w:rPr>
+          <w:rFonts w:asciiTheme="minorEastAsia" w:hAnsiTheme="minorEastAsia"/>
+          <w:color w:val="4E443C"/>
+          <w:sz w:val="28"/>
+          <w:szCs w:val="28"/>
+          <w:shd w:val="clear" w:color="auto" w:fill="FCFCFA"/>
+        </w:rPr>
+        <w:t>。</w:t>
+      </w:r>
+    </w:p>
+    <w:p>
+      <w:pPr>
+        <w:ind w:firstLine="480"/>
+        <w:rPr>
+          <w:rFonts w:asciiTheme="minorEastAsia" w:hAnsiTheme="minorEastAsia"/>
+          <w:sz w:val="28"/>
+          <w:szCs w:val="28"/>
+          <w:shd w:val="clear" w:color="auto" w:fill="FFFFFF"/>
+        </w:rPr>
+      </w:pPr>
+      <w:r>
+        <w:rPr>
+          <w:rFonts w:asciiTheme="minorEastAsia" w:hAnsiTheme="minorEastAsia" w:hint="eastAsia"/>
+        </w:rPr>
+        <w:t>指令是</w:t>
+      </w:r>
+      <w:r>
+        <w:rPr>
+          <w:rFonts w:asciiTheme="minorEastAsia" w:hAnsiTheme="minorEastAsia" w:hint="eastAsia"/>
+          <w:color w:val="F14E32"/>
+          <w:sz w:val="28"/>
+          <w:szCs w:val="28"/>
+          <w:shd w:val="clear" w:color="auto" w:fill="FFFFFF"/>
+        </w:rPr>
+        <w:t xml:space="preserve"> </w:t>
+      </w:r>
+      <w:r>
+        <w:rPr>
+          <w:rFonts w:asciiTheme="minorEastAsia" w:hAnsiTheme="minorEastAsia" w:hint="eastAsia"/>
+          <w:sz w:val="28"/>
+          <w:szCs w:val="28"/>
+          <w:shd w:val="clear" w:color="auto" w:fill="FFFFFF"/>
+        </w:rPr>
+        <w:t>git clone /opt/git/project.git</w:t>
+      </w:r>
+      <w:r>
+        <w:rPr>
+          <w:rFonts w:asciiTheme="minorEastAsia" w:hAnsiTheme="minorEastAsia"/>
+          <w:color w:val="4E443C"/>
+          <w:sz w:val="28"/>
+          <w:szCs w:val="28"/>
+          <w:shd w:val="clear" w:color="auto" w:fill="FCFCFA"/>
+        </w:rPr>
+        <w:t>。</w:t>
+      </w:r>
+    </w:p>
+    <w:p>
+      <w:pPr>
+        <w:rPr>
+          <w:rFonts w:asciiTheme="minorEastAsia" w:hAnsiTheme="minorEastAsia"/>
+          <w:szCs w:val="24"/>
+          <w:shd w:val="clear" w:color="auto" w:fill="FFFFFF"/>
+        </w:rPr>
+      </w:pPr>
+      <w:r>
+        <w:rPr>
+          <w:rFonts w:asciiTheme="minorEastAsia" w:hAnsiTheme="minorEastAsia"/>
+          <w:sz w:val="28"/>
+          <w:szCs w:val="28"/>
+          <w:shd w:val="clear" w:color="auto" w:fill="FFFFFF"/>
+        </w:rPr>
+        <w:t>O</w:t>
+      </w:r>
+      <w:r>
+        <w:rPr>
+          <w:rFonts w:asciiTheme="minorEastAsia" w:hAnsiTheme="minorEastAsia" w:hint="eastAsia"/>
+          <w:sz w:val="28"/>
+          <w:szCs w:val="28"/>
+          <w:shd w:val="clear" w:color="auto" w:fill="FFFFFF"/>
+        </w:rPr>
+        <w:t>r</w:t>
+      </w:r>
+      <w:r>
+        <w:rPr>
+          <w:rFonts w:asciiTheme="minorEastAsia" w:hAnsiTheme="minorEastAsia" w:hint="eastAsia"/>
+          <w:sz w:val="28"/>
+          <w:szCs w:val="28"/>
+          <w:shd w:val="clear" w:color="auto" w:fill="FFFFFF"/>
+        </w:rPr>
+        <w:tab/>
+      </w:r>
+      <w:r>
+        <w:rPr>
+          <w:rFonts w:asciiTheme="minorEastAsia" w:hAnsiTheme="minorEastAsia" w:hint="eastAsia"/>
+          <w:sz w:val="28"/>
+          <w:szCs w:val="28"/>
+          <w:shd w:val="clear" w:color="auto" w:fill="FFFFFF"/>
+        </w:rPr>
+        <w:tab/>
+        <w:t xml:space="preserve">git clone </w:t>
+      </w:r>
+      <w:hyperlink r:id="rId46" w:history="1">
+        <w:r>
+          <w:rPr>
+            <w:rStyle w:val="a7"/>
+            <w:rFonts w:asciiTheme="minorEastAsia" w:hAnsiTheme="minorEastAsia" w:hint="eastAsia"/>
+            <w:sz w:val="28"/>
+            <w:szCs w:val="28"/>
+            <w:shd w:val="clear" w:color="auto" w:fill="FFFFFF"/>
+          </w:rPr>
+          <w:t>file:///opt/git/project.git</w:t>
+        </w:r>
+      </w:hyperlink>
+      <w:r>
+        <w:rPr>
+          <w:rFonts w:asciiTheme="minorEastAsia" w:hAnsiTheme="minorEastAsia" w:hint="eastAsia"/>
+          <w:sz w:val="28"/>
+          <w:szCs w:val="28"/>
+          <w:shd w:val="clear" w:color="auto" w:fill="FFFFFF"/>
+        </w:rPr>
+        <w:t>如果是 如果</w:t>
+      </w:r>
+      <w:r>
+        <w:rPr>
+          <w:rFonts w:asciiTheme="minorEastAsia" w:hAnsiTheme="minorEastAsia" w:hint="eastAsia"/>
+          <w:szCs w:val="24"/>
+          <w:shd w:val="clear" w:color="auto" w:fill="FFFFFF"/>
+        </w:rPr>
+        <w:t>你在URL(網址</w:t>
+      </w:r>
+      <w:r>
+        <w:rPr>
+          <w:rFonts w:asciiTheme="minorEastAsia" w:hAnsiTheme="minorEastAsia" w:cs="Arial"/>
+          <w:color w:val="252525"/>
+          <w:szCs w:val="24"/>
+          <w:shd w:val="clear" w:color="auto" w:fill="FFFFFF"/>
+        </w:rPr>
+        <w:t>協議類型://伺服器地址（必要時需加上埠號）/路徑/文件</w:t>
+      </w:r>
+      <w:r>
+        <w:rPr>
+          <w:rFonts w:asciiTheme="minorEastAsia" w:hAnsiTheme="minorEastAsia" w:cs="Arial" w:hint="eastAsia"/>
+          <w:color w:val="252525"/>
+          <w:szCs w:val="24"/>
+          <w:shd w:val="clear" w:color="auto" w:fill="FFFFFF"/>
+        </w:rPr>
+        <w:t>名</w:t>
+      </w:r>
+      <w:r>
+        <w:rPr>
+          <w:rFonts w:asciiTheme="minorEastAsia" w:hAnsiTheme="minorEastAsia" w:hint="eastAsia"/>
+          <w:szCs w:val="24"/>
+          <w:shd w:val="clear" w:color="auto" w:fill="FFFFFF"/>
+        </w:rPr>
+        <w:t>) 如果只使用路徑,Git會嘗試使用硬連結或直接複製它所需要的檔案,如果用了</w:t>
+      </w:r>
+      <w:hyperlink r:id="rId47" w:history="1">
+        <w:r>
+          <w:rPr>
+            <w:rStyle w:val="a7"/>
+            <w:rFonts w:asciiTheme="minorEastAsia" w:hAnsiTheme="minorEastAsia" w:hint="eastAsia"/>
+            <w:szCs w:val="24"/>
+            <w:shd w:val="clear" w:color="auto" w:fill="FFFFFF"/>
+          </w:rPr>
+          <w:t>file://,Git</w:t>
+        </w:r>
+      </w:hyperlink>
+      <w:r>
+        <w:rPr>
+          <w:rFonts w:asciiTheme="minorEastAsia" w:hAnsiTheme="minorEastAsia" w:hint="eastAsia"/>
+          <w:szCs w:val="24"/>
+          <w:shd w:val="clear" w:color="auto" w:fill="FFFFFF"/>
+        </w:rPr>
+        <w:t>會透過網路傳輸的方式(效率比較低)</w:t>
+      </w:r>
+      <w:r>
+        <w:rPr>
+          <w:rFonts w:asciiTheme="minorEastAsia" w:hAnsiTheme="minorEastAsia" w:hint="eastAsia"/>
+          <w:sz w:val="28"/>
+          <w:szCs w:val="28"/>
+          <w:shd w:val="clear" w:color="auto" w:fill="FFFFFF"/>
+        </w:rPr>
+        <w:t>,</w:t>
+      </w:r>
+      <w:r>
+        <w:rPr>
+          <w:rFonts w:asciiTheme="minorEastAsia" w:hAnsiTheme="minorEastAsia" w:hint="eastAsia"/>
+          <w:szCs w:val="24"/>
+          <w:shd w:val="clear" w:color="auto" w:fill="FFFFFF"/>
+        </w:rPr>
+        <w:t>使用file://主要是你需要一個不包含無關引用或物件的乾淨倉庫副本時後(?),</w:t>
+      </w:r>
+    </w:p>
+    <w:p>
+      <w:pPr>
+        <w:ind w:firstLine="480"/>
+        <w:rPr>
+          <w:rFonts w:asciiTheme="minorEastAsia" w:hAnsiTheme="minorEastAsia"/>
+          <w:szCs w:val="24"/>
+          <w:shd w:val="clear" w:color="auto" w:fill="FFFFFF"/>
+        </w:rPr>
+      </w:pPr>
+      <w:r>
+        <w:rPr>
+          <w:rFonts w:asciiTheme="minorEastAsia" w:hAnsiTheme="minorEastAsia" w:hint="eastAsia"/>
+          <w:szCs w:val="24"/>
+          <w:shd w:val="clear" w:color="auto" w:fill="FFFFFF"/>
+        </w:rPr>
+        <w:t>要添加一個本地資料庫的指令是</w:t>
+      </w:r>
+      <w:r>
+        <w:rPr>
+          <w:rFonts w:asciiTheme="minorEastAsia" w:hAnsiTheme="minorEastAsia"/>
+          <w:color w:val="4E443C"/>
+          <w:sz w:val="28"/>
+          <w:szCs w:val="28"/>
+          <w:shd w:val="clear" w:color="auto" w:fill="FCFCFA"/>
+        </w:rPr>
+        <w:t>。</w:t>
+      </w:r>
+    </w:p>
+    <w:p>
+      <w:pPr>
+        <w:ind w:firstLine="480"/>
+        <w:rPr>
+          <w:rFonts w:asciiTheme="minorEastAsia" w:hAnsiTheme="minorEastAsia"/>
+          <w:szCs w:val="24"/>
+          <w:shd w:val="clear" w:color="auto" w:fill="FFFFFF"/>
+        </w:rPr>
+      </w:pPr>
+      <w:r>
+        <w:rPr>
+          <w:rFonts w:asciiTheme="minorEastAsia" w:hAnsiTheme="minorEastAsia" w:hint="eastAsia"/>
+          <w:szCs w:val="24"/>
+          <w:shd w:val="clear" w:color="auto" w:fill="FFFFFF"/>
+        </w:rPr>
+        <w:t>git remote add local_proj /opt/git/project.git</w:t>
+      </w:r>
+    </w:p>
+    <w:p>
+      <w:pPr>
+        <w:rPr>
+          <w:rFonts w:asciiTheme="minorEastAsia" w:hAnsiTheme="minorEastAsia"/>
+          <w:szCs w:val="24"/>
+          <w:shd w:val="clear" w:color="auto" w:fill="FFFFFF"/>
+        </w:rPr>
+      </w:pPr>
+      <w:r>
+        <w:rPr>
+          <w:rFonts w:asciiTheme="minorEastAsia" w:hAnsiTheme="minorEastAsia" w:hint="eastAsia"/>
+          <w:szCs w:val="24"/>
+          <w:shd w:val="clear" w:color="auto" w:fill="FFFFFF"/>
+        </w:rPr>
+        <w:t xml:space="preserve"> </w:t>
+      </w:r>
+    </w:p>
+    <w:p>
+      <w:pPr>
+        <w:rPr>
+          <w:rFonts w:asciiTheme="minorEastAsia" w:hAnsiTheme="minorEastAsia"/>
+          <w:szCs w:val="24"/>
+          <w:shd w:val="clear" w:color="auto" w:fill="FFFFFF"/>
+        </w:rPr>
+      </w:pPr>
+      <w:r>
+        <w:rPr>
+          <w:rFonts w:asciiTheme="minorEastAsia" w:hAnsiTheme="minorEastAsia"/>
+          <w:szCs w:val="24"/>
+          <w:shd w:val="clear" w:color="auto" w:fill="FFFFFF"/>
+        </w:rPr>
+        <w:t>‘</w:t>
+      </w:r>
+    </w:p>
+    <w:p>
+      <w:pPr>
+        <w:widowControl/>
+        <w:rPr>
+          <w:rFonts w:asciiTheme="minorEastAsia" w:hAnsiTheme="minorEastAsia"/>
+          <w:color w:val="000000" w:themeColor="text1"/>
+          <w:szCs w:val="24"/>
+          <w:shd w:val="clear" w:color="auto" w:fill="FFFFFF"/>
+        </w:rPr>
+      </w:pPr>
+      <w:r>
+        <w:rPr>
+          <w:rFonts w:asciiTheme="minorEastAsia" w:hAnsiTheme="minorEastAsia"/>
+          <w:szCs w:val="24"/>
+          <w:shd w:val="clear" w:color="auto" w:fill="FFFFFF"/>
+        </w:rPr>
+        <w:br w:type="page"/>
+      </w:r>
+    </w:p>
+    <w:p>
+      <w:pPr>
+        <w:rPr>
+          <w:rFonts w:asciiTheme="minorEastAsia" w:hAnsiTheme="minorEastAsia"/>
+          <w:szCs w:val="24"/>
+          <w:shd w:val="clear" w:color="auto" w:fill="FFFFFF"/>
+        </w:rPr>
+      </w:pPr>
+      <w:r>
+        <w:rPr>
+          <w:rFonts w:asciiTheme="minorEastAsia" w:hAnsiTheme="minorEastAsia" w:hint="eastAsia"/>
+          <w:szCs w:val="24"/>
+          <w:shd w:val="clear" w:color="auto" w:fill="FFFFFF"/>
+        </w:rPr>
+        <w:lastRenderedPageBreak/>
+        <w:tab/>
+      </w:r>
+      <w:r>
+        <w:rPr>
+          <w:rFonts w:asciiTheme="minorEastAsia" w:hAnsiTheme="minorEastAsia" w:hint="eastAsia"/>
+          <w:szCs w:val="24"/>
+          <w:shd w:val="clear" w:color="auto" w:fill="FFFFFF"/>
+        </w:rPr>
+        <w:tab/>
+      </w:r>
+      <w:r>
+        <w:rPr>
+          <w:rFonts w:asciiTheme="minorEastAsia" w:hAnsiTheme="minorEastAsia" w:hint="eastAsia"/>
+          <w:szCs w:val="24"/>
+          <w:shd w:val="clear" w:color="auto" w:fill="FFFFFF"/>
+        </w:rPr>
+        <w:tab/>
+        <w:t>2.SSH協定</w:t>
+      </w:r>
+    </w:p>
+    <w:p>
+      <w:pPr>
+        <w:ind w:firstLine="480"/>
+        <w:rPr>
+          <w:rFonts w:asciiTheme="minorEastAsia" w:hAnsiTheme="minorEastAsia"/>
+          <w:szCs w:val="24"/>
+          <w:shd w:val="clear" w:color="auto" w:fill="FFFFFF"/>
+        </w:rPr>
+      </w:pPr>
+      <w:r>
+        <w:rPr>
+          <w:rFonts w:asciiTheme="minorEastAsia" w:hAnsiTheme="minorEastAsia" w:hint="eastAsia"/>
+          <w:szCs w:val="24"/>
+          <w:shd w:val="clear" w:color="auto" w:fill="FFFFFF"/>
+        </w:rPr>
+        <w:t>解決中間人攻擊(存在另一個人或者冒充真正的伺服器接收用戶傳給伺服器的資料,再冒充用戶把資料傳給伺服器)</w:t>
+      </w:r>
+    </w:p>
+    <w:p>
+      <w:pPr>
+        <w:ind w:firstLine="480"/>
+        <w:rPr>
+          <w:rFonts w:asciiTheme="minorEastAsia" w:hAnsiTheme="minorEastAsia"/>
+          <w:szCs w:val="24"/>
+          <w:shd w:val="clear" w:color="auto" w:fill="FFFFFF"/>
+        </w:rPr>
+      </w:pPr>
+      <w:r>
+        <w:rPr>
+          <w:rFonts w:asciiTheme="minorEastAsia" w:hAnsiTheme="minorEastAsia" w:hint="eastAsia"/>
+          <w:szCs w:val="24"/>
+          <w:shd w:val="clear" w:color="auto" w:fill="FFFFFF"/>
+        </w:rPr>
+        <w:t>兩種協議方式</w:t>
+      </w:r>
+      <w:r>
+        <w:rPr>
+          <w:rFonts w:asciiTheme="minorEastAsia" w:hAnsiTheme="minorEastAsia"/>
+          <w:color w:val="4E443C"/>
+          <w:sz w:val="28"/>
+          <w:szCs w:val="28"/>
+          <w:shd w:val="clear" w:color="auto" w:fill="FCFCFA"/>
+        </w:rPr>
+        <w:t>。</w:t>
+      </w:r>
+    </w:p>
+    <w:p>
+      <w:pPr>
+        <w:ind w:firstLine="480"/>
+        <w:rPr>
+          <w:rFonts w:asciiTheme="minorEastAsia" w:hAnsiTheme="minorEastAsia"/>
+          <w:szCs w:val="24"/>
+          <w:shd w:val="clear" w:color="auto" w:fill="FFFFFF"/>
+        </w:rPr>
+      </w:pPr>
+      <w:r>
+        <w:rPr>
+          <w:rFonts w:asciiTheme="minorEastAsia" w:hAnsiTheme="minorEastAsia" w:hint="eastAsia"/>
+          <w:szCs w:val="24"/>
+          <w:shd w:val="clear" w:color="auto" w:fill="FFFFFF"/>
+        </w:rPr>
+        <w:t>2.1提供兩個安全驗證,知道帳號密碼,就可以登入到遠端主機,並且所有資料加密(無法防止中間人攻擊)</w:t>
+      </w:r>
+      <w:r>
+        <w:rPr>
+          <w:rFonts w:asciiTheme="minorEastAsia" w:hAnsiTheme="minorEastAsia"/>
+          <w:color w:val="4E443C"/>
+          <w:sz w:val="28"/>
+          <w:szCs w:val="28"/>
+          <w:shd w:val="clear" w:color="auto" w:fill="FCFCFA"/>
+        </w:rPr>
+        <w:t xml:space="preserve"> </w:t>
+      </w:r>
+      <w:r>
+        <w:rPr>
+          <w:rFonts w:asciiTheme="minorEastAsia" w:hAnsiTheme="minorEastAsia"/>
+          <w:sz w:val="28"/>
+          <w:szCs w:val="28"/>
+          <w:shd w:val="clear" w:color="auto" w:fill="FCFCFA"/>
+        </w:rPr>
+        <w:t>。</w:t>
+      </w:r>
+    </w:p>
+    <w:p>
+      <w:pPr>
+        <w:ind w:firstLine="480"/>
+        <w:rPr>
+          <w:rFonts w:asciiTheme="minorEastAsia" w:hAnsiTheme="minorEastAsia"/>
+          <w:color w:val="4E443C"/>
+          <w:sz w:val="28"/>
+          <w:szCs w:val="28"/>
+          <w:shd w:val="clear" w:color="auto" w:fill="FCFCFA"/>
+        </w:rPr>
+      </w:pPr>
+      <w:r>
+        <w:rPr>
+          <w:rFonts w:asciiTheme="minorEastAsia" w:hAnsiTheme="minorEastAsia" w:hint="eastAsia"/>
+          <w:szCs w:val="24"/>
+          <w:shd w:val="clear" w:color="auto" w:fill="FFFFFF"/>
+        </w:rPr>
+        <w:t>2.2用金鑰加密,把public金鑰丟到需要存取的伺服器上,然後傳過去一把公開金鑰,用戶會像伺服器提出請求,請求用戶的公開金鑰加密,這時伺服器會對兩組金鑰一不一樣,一樣就是用用戶public金鑰加密傳給用戶,用戶再用自己的私有金鑰開啟</w:t>
+      </w:r>
+      <w:r>
+        <w:rPr>
+          <w:rFonts w:asciiTheme="minorEastAsia" w:hAnsiTheme="minorEastAsia"/>
+          <w:color w:val="4E443C"/>
+          <w:sz w:val="28"/>
+          <w:szCs w:val="28"/>
+          <w:shd w:val="clear" w:color="auto" w:fill="FCFCFA"/>
+        </w:rPr>
+        <w:t>。</w:t>
+      </w:r>
+    </w:p>
+    <w:p>
+      <w:pPr>
+        <w:ind w:firstLine="480"/>
+        <w:rPr>
+          <w:rFonts w:asciiTheme="minorEastAsia" w:hAnsiTheme="minorEastAsia"/>
+          <w:szCs w:val="24"/>
+          <w:shd w:val="clear" w:color="auto" w:fill="FFFFFF"/>
+        </w:rPr>
+      </w:pPr>
+      <w:r>
+        <w:rPr>
+          <w:rFonts w:asciiTheme="minorEastAsia" w:hAnsiTheme="minorEastAsia" w:hint="eastAsia"/>
+          <w:szCs w:val="24"/>
+          <w:shd w:val="clear" w:color="auto" w:fill="FFFFFF"/>
+        </w:rPr>
+        <w:t>你需要透過SSH複製一個Git倉庫的指令是</w:t>
+      </w:r>
+    </w:p>
+    <w:p>
+      <w:pPr>
+        <w:rPr>
+          <w:rFonts w:asciiTheme="minorEastAsia" w:hAnsiTheme="minorEastAsia"/>
+          <w:szCs w:val="24"/>
+          <w:shd w:val="clear" w:color="auto" w:fill="FFFFFF"/>
+        </w:rPr>
+      </w:pPr>
+      <w:r>
+        <w:rPr>
+          <w:rFonts w:asciiTheme="minorEastAsia" w:hAnsiTheme="minorEastAsia" w:hint="eastAsia"/>
+          <w:szCs w:val="24"/>
+          <w:shd w:val="clear" w:color="auto" w:fill="FFFFFF"/>
+        </w:rPr>
+        <w:t>git clone ssh://user@server/project.git</w:t>
+      </w:r>
+    </w:p>
+    <w:p>
+      <w:pPr>
+        <w:rPr>
+          <w:rFonts w:asciiTheme="minorEastAsia" w:hAnsiTheme="minorEastAsia"/>
+          <w:szCs w:val="24"/>
+          <w:shd w:val="clear" w:color="auto" w:fill="FFFFFF"/>
+        </w:rPr>
+      </w:pPr>
+      <w:r>
+        <w:rPr>
+          <w:rFonts w:asciiTheme="minorEastAsia" w:hAnsiTheme="minorEastAsia" w:hint="eastAsia"/>
+          <w:szCs w:val="24"/>
+          <w:shd w:val="clear" w:color="auto" w:fill="FFFFFF"/>
+        </w:rPr>
+        <w:t>優點:你想要倉庫的讀寫權,SSH架設比較簡單,SSH比較安全,SSH在傳輸前會壓縮所以比較快,守護排成比較容易</w:t>
+      </w:r>
+    </w:p>
+    <w:p>
+      <w:pPr>
+        <w:rPr>
+          <w:rFonts w:asciiTheme="minorEastAsia" w:hAnsiTheme="minorEastAsia"/>
+          <w:szCs w:val="24"/>
+          <w:shd w:val="clear" w:color="auto" w:fill="FFFFFF"/>
+        </w:rPr>
+      </w:pPr>
+      <w:r>
+        <w:rPr>
+          <w:rFonts w:asciiTheme="minorEastAsia" w:hAnsiTheme="minorEastAsia" w:hint="eastAsia"/>
+          <w:szCs w:val="24"/>
+          <w:shd w:val="clear" w:color="auto" w:fill="FFFFFF"/>
+        </w:rPr>
+        <w:t>缺點:沒有匿名性,</w:t>
+      </w:r>
+    </w:p>
+    <w:p>
+      <w:pPr>
+        <w:rPr>
+          <w:rFonts w:asciiTheme="minorEastAsia" w:hAnsiTheme="minorEastAsia"/>
+          <w:color w:val="4E443C"/>
+          <w:sz w:val="28"/>
+          <w:szCs w:val="28"/>
+          <w:shd w:val="clear" w:color="auto" w:fill="FCFCFA"/>
+        </w:rPr>
+      </w:pPr>
+      <w:r>
+        <w:rPr>
+          <w:rFonts w:asciiTheme="minorEastAsia" w:hAnsiTheme="minorEastAsia" w:hint="eastAsia"/>
+          <w:szCs w:val="24"/>
+          <w:shd w:val="clear" w:color="auto" w:fill="FFFFFF"/>
+        </w:rPr>
+        <w:tab/>
+        <w:t>3.Git協議,這是一個包含在Git軟體的一個特殊守護進城,他會監聽SSH的特定埠(9418),而且無需任何授權,若要使用Git協議就必須創造git-daemon-export-ok檔,他是提供git協定倉庫服務的必要條件-但除此之外沒有任何安全措施,要就所有人可以clone這個儲存庫,要就所有人不能,這就表示這個協議不會用來推送,可以反向思考,一但所有人知道URL檔所以人都可以進行推送許可權</w:t>
+      </w:r>
+      <w:r>
+        <w:rPr>
+          <w:rFonts w:asciiTheme="minorEastAsia" w:hAnsiTheme="minorEastAsia"/>
+          <w:color w:val="4E443C"/>
+          <w:sz w:val="28"/>
+          <w:szCs w:val="28"/>
+          <w:shd w:val="clear" w:color="auto" w:fill="FCFCFA"/>
+        </w:rPr>
+        <w:t>。</w:t>
+      </w:r>
+    </w:p>
+    <w:p>
+      <w:pPr>
+        <w:rPr>
+          <w:rFonts w:asciiTheme="minorEastAsia" w:hAnsiTheme="minorEastAsia"/>
+          <w:szCs w:val="24"/>
+          <w:shd w:val="clear" w:color="auto" w:fill="FCFCFA"/>
+        </w:rPr>
+      </w:pPr>
+      <w:r>
+        <w:rPr>
+          <w:rFonts w:asciiTheme="minorEastAsia" w:hAnsiTheme="minorEastAsia" w:hint="eastAsia"/>
+          <w:color w:val="4E443C"/>
+          <w:sz w:val="28"/>
+          <w:szCs w:val="28"/>
+          <w:shd w:val="clear" w:color="auto" w:fill="FCFCFA"/>
+        </w:rPr>
+        <w:tab/>
+      </w:r>
+      <w:r>
+        <w:rPr>
+          <w:rFonts w:asciiTheme="minorEastAsia" w:hAnsiTheme="minorEastAsia" w:hint="eastAsia"/>
+          <w:szCs w:val="24"/>
+          <w:shd w:val="clear" w:color="auto" w:fill="FCFCFA"/>
+        </w:rPr>
+        <w:t>優點:Git是最快的傳輸協定,如果你在提供很大訪問的公共專案,或不需要授權的龐大項目,與SSH傳輸一要,少了加密跟解密</w:t>
+      </w:r>
+    </w:p>
+    <w:p>
+      <w:pPr>
+        <w:rPr>
+          <w:rFonts w:asciiTheme="minorEastAsia" w:hAnsiTheme="minorEastAsia"/>
+          <w:szCs w:val="24"/>
+          <w:shd w:val="clear" w:color="auto" w:fill="FCFCFA"/>
+        </w:rPr>
+      </w:pPr>
+    </w:p>
+    <w:p>
+      <w:pPr>
+        <w:rPr>
+          <w:rFonts w:asciiTheme="minorEastAsia" w:hAnsiTheme="minorEastAsia"/>
+          <w:szCs w:val="24"/>
+          <w:shd w:val="clear" w:color="auto" w:fill="FCFCFA"/>
+        </w:rPr>
+      </w:pPr>
+      <w:r>
+        <w:rPr>
+          <w:rFonts w:asciiTheme="minorEastAsia" w:hAnsiTheme="minorEastAsia" w:hint="eastAsia"/>
+          <w:szCs w:val="24"/>
+          <w:shd w:val="clear" w:color="auto" w:fill="FCFCFA"/>
+        </w:rPr>
+        <w:t>4HTTP/S 協議</w:t>
+      </w:r>
+      <w:r>
+        <w:rPr>
+          <w:rFonts w:asciiTheme="minorEastAsia" w:hAnsiTheme="minorEastAsia" w:hint="eastAsia"/>
+          <w:color w:val="FF0000"/>
+          <w:szCs w:val="24"/>
+          <w:shd w:val="clear" w:color="auto" w:fill="FCFCFA"/>
+        </w:rPr>
+        <w:t>(?)</w:t>
+      </w:r>
+    </w:p>
+    <w:p>
+      <w:pPr>
+        <w:rPr>
+          <w:rFonts w:asciiTheme="minorEastAsia" w:hAnsiTheme="minorEastAsia"/>
+          <w:color w:val="FF0000"/>
+          <w:szCs w:val="24"/>
+          <w:shd w:val="clear" w:color="auto" w:fill="FCFCFA"/>
+        </w:rPr>
+      </w:pPr>
+      <w:r>
+        <w:rPr>
+          <w:rFonts w:asciiTheme="minorEastAsia" w:hAnsiTheme="minorEastAsia" w:hint="eastAsia"/>
+          <w:szCs w:val="24"/>
+          <w:shd w:val="clear" w:color="auto" w:fill="FCFCFA"/>
+        </w:rPr>
+        <w:t>HTTP/S(是個用戶端跟伺服器端(網站)的請求合應答(TCP)標準),HTTP跟HTTPS協定方便之處在於架設上的簡便性,只需要把Git的裸倉庫放在HTTP的跟目錄上,配置,每個能訪問Git倉庫所在伺服器都可以進行clone,下面的操過可以允許HTTP對倉庫進行讀取:</w:t>
+      </w:r>
+      <w:r>
+        <w:rPr>
+          <w:rFonts w:asciiTheme="minorEastAsia" w:hAnsiTheme="minorEastAsia" w:hint="eastAsia"/>
+          <w:szCs w:val="24"/>
+          <w:shd w:val="clear" w:color="auto" w:fill="FCFCFA"/>
+        </w:rPr>
+        <w:tab/>
+      </w:r>
+      <w:r>
+        <w:rPr>
+          <w:rFonts w:asciiTheme="minorEastAsia" w:hAnsiTheme="minorEastAsia" w:hint="eastAsia"/>
+          <w:szCs w:val="24"/>
+          <w:shd w:val="clear" w:color="auto" w:fill="FCFCFA"/>
+        </w:rPr>
+        <w:tab/>
+      </w:r>
+      <w:r>
+        <w:rPr>
+          <w:rFonts w:asciiTheme="minorEastAsia" w:hAnsiTheme="minorEastAsia" w:hint="eastAsia"/>
+          <w:color w:val="FF0000"/>
+          <w:szCs w:val="24"/>
+          <w:shd w:val="clear" w:color="auto" w:fill="FCFCFA"/>
+        </w:rPr>
+        <w:t>(?)</w:t>
+      </w:r>
+    </w:p>
+    <w:p>
+      <w:pPr>
+        <w:widowControl/>
+        <w:spacing w:line="360" w:lineRule="atLeast"/>
+        <w:rPr>
+          <w:rFonts w:asciiTheme="minorEastAsia" w:hAnsiTheme="minorEastAsia" w:cs="新細明體"/>
+          <w:kern w:val="0"/>
+          <w:sz w:val="28"/>
+          <w:szCs w:val="28"/>
+          <w:shd w:val="pct15" w:color="auto" w:fill="FFFFFF"/>
+        </w:rPr>
+      </w:pPr>
+      <w:r>
+        <w:rPr>
+          <w:rFonts w:asciiTheme="minorEastAsia" w:hAnsiTheme="minorEastAsia" w:cs="新細明體"/>
+          <w:kern w:val="0"/>
+          <w:sz w:val="28"/>
+          <w:szCs w:val="28"/>
+          <w:shd w:val="pct15" w:color="auto" w:fill="FFFFFF"/>
+        </w:rPr>
+        <w:t>$ cd /var/www/htdocs/</w:t>
+      </w:r>
+    </w:p>
+    <w:p>
+      <w:pPr>
+        <w:widowControl/>
+        <w:spacing w:line="360" w:lineRule="atLeast"/>
+        <w:rPr>
+          <w:rFonts w:asciiTheme="minorEastAsia" w:hAnsiTheme="minorEastAsia" w:cs="新細明體"/>
+          <w:kern w:val="0"/>
+          <w:sz w:val="28"/>
+          <w:szCs w:val="28"/>
+          <w:shd w:val="pct15" w:color="auto" w:fill="FFFFFF"/>
+        </w:rPr>
+      </w:pPr>
+      <w:r>
+        <w:rPr>
+          <w:rFonts w:asciiTheme="minorEastAsia" w:hAnsiTheme="minorEastAsia" w:cs="新細明體"/>
+          <w:kern w:val="0"/>
+          <w:sz w:val="28"/>
+          <w:szCs w:val="28"/>
+          <w:shd w:val="pct15" w:color="auto" w:fill="FFFFFF"/>
+        </w:rPr>
+        <w:t>$ git clone --bare /path/to/git_project gitproject.git</w:t>
+      </w:r>
+    </w:p>
+    <w:p>
+      <w:pPr>
+        <w:widowControl/>
+        <w:spacing w:line="360" w:lineRule="atLeast"/>
+        <w:rPr>
+          <w:rFonts w:asciiTheme="minorEastAsia" w:hAnsiTheme="minorEastAsia" w:cs="新細明體"/>
+          <w:kern w:val="0"/>
+          <w:sz w:val="28"/>
+          <w:szCs w:val="28"/>
+          <w:shd w:val="pct15" w:color="auto" w:fill="FFFFFF"/>
+        </w:rPr>
+      </w:pPr>
+      <w:r>
+        <w:rPr>
+          <w:rFonts w:asciiTheme="minorEastAsia" w:hAnsiTheme="minorEastAsia" w:cs="新細明體"/>
+          <w:kern w:val="0"/>
+          <w:sz w:val="28"/>
+          <w:szCs w:val="28"/>
+          <w:shd w:val="pct15" w:color="auto" w:fill="FFFFFF"/>
+        </w:rPr>
+        <w:t>$ cd gitproject.git</w:t>
+      </w:r>
+    </w:p>
+    <w:p>
+      <w:pPr>
+        <w:widowControl/>
+        <w:spacing w:line="360" w:lineRule="atLeast"/>
+        <w:rPr>
+          <w:rFonts w:asciiTheme="minorEastAsia" w:hAnsiTheme="minorEastAsia" w:cs="新細明體"/>
+          <w:kern w:val="0"/>
+          <w:sz w:val="28"/>
+          <w:szCs w:val="28"/>
+          <w:shd w:val="pct15" w:color="auto" w:fill="FFFFFF"/>
+        </w:rPr>
+      </w:pPr>
+      <w:r>
+        <w:rPr>
+          <w:rFonts w:asciiTheme="minorEastAsia" w:hAnsiTheme="minorEastAsia" w:cs="新細明體"/>
+          <w:kern w:val="0"/>
+          <w:sz w:val="28"/>
+          <w:szCs w:val="28"/>
+          <w:shd w:val="pct15" w:color="auto" w:fill="FFFFFF"/>
+        </w:rPr>
+        <w:lastRenderedPageBreak/>
+        <w:t>$ mv hooks/post-update.sample hooks/post-update</w:t>
+      </w:r>
+    </w:p>
+    <w:p>
+      <w:pPr>
+        <w:rPr>
+          <w:rFonts w:asciiTheme="minorEastAsia" w:hAnsiTheme="minorEastAsia" w:cs="新細明體"/>
+          <w:kern w:val="0"/>
+          <w:sz w:val="28"/>
+          <w:szCs w:val="28"/>
+          <w:shd w:val="pct15" w:color="auto" w:fill="FFFFFF"/>
+        </w:rPr>
+      </w:pPr>
+      <w:r>
+        <w:rPr>
+          <w:rFonts w:asciiTheme="minorEastAsia" w:hAnsiTheme="minorEastAsia" w:cs="新細明體"/>
+          <w:kern w:val="0"/>
+          <w:sz w:val="28"/>
+          <w:szCs w:val="28"/>
+          <w:shd w:val="pct15" w:color="auto" w:fill="FFFFFF"/>
+        </w:rPr>
+        <w:t>$ chmod a+x hooks/post-update</w:t>
+      </w:r>
+    </w:p>
+    <w:p>
+      <w:pPr>
+        <w:rPr>
+          <w:rFonts w:asciiTheme="minorEastAsia" w:hAnsiTheme="minorEastAsia"/>
+          <w:szCs w:val="24"/>
+          <w:shd w:val="clear" w:color="auto" w:fill="FCFCFA"/>
+        </w:rPr>
+      </w:pPr>
+      <w:r>
+        <w:rPr>
+          <w:rFonts w:asciiTheme="minorEastAsia" w:hAnsiTheme="minorEastAsia"/>
+          <w:szCs w:val="24"/>
+          <w:shd w:val="clear" w:color="auto" w:fill="FCFCFA"/>
+        </w:rPr>
+        <w:t>G</w:t>
+      </w:r>
+      <w:r>
+        <w:rPr>
+          <w:rFonts w:asciiTheme="minorEastAsia" w:hAnsiTheme="minorEastAsia" w:hint="eastAsia"/>
+          <w:szCs w:val="24"/>
+          <w:shd w:val="clear" w:color="auto" w:fill="FCFCFA"/>
+        </w:rPr>
+        <w:t>it透過的 post-update 會默認適合運行的命令(git update-server-info)來確保通過HTTP 的 pull 跟 push</w:t>
+      </w:r>
+    </w:p>
+    <w:p>
+      <w:pPr>
+        <w:rPr>
+          <w:rFonts w:asciiTheme="minorEastAsia" w:hAnsiTheme="minorEastAsia"/>
+          <w:szCs w:val="24"/>
+          <w:shd w:val="clear" w:color="auto" w:fill="FCFCFA"/>
+        </w:rPr>
+      </w:pPr>
+    </w:p>
+    <w:p>
+      <w:pPr>
+        <w:rPr>
+          <w:rFonts w:asciiTheme="minorEastAsia" w:hAnsiTheme="minorEastAsia"/>
+          <w:szCs w:val="24"/>
+          <w:shd w:val="clear" w:color="auto" w:fill="FCFCFA"/>
+        </w:rPr>
+      </w:pPr>
+      <w:r>
+        <w:rPr>
+          <w:rFonts w:asciiTheme="minorEastAsia" w:hAnsiTheme="minorEastAsia" w:hint="eastAsia"/>
+          <w:szCs w:val="24"/>
+          <w:shd w:val="clear" w:color="auto" w:fill="FCFCFA"/>
+        </w:rPr>
+        <w:t>優點:</w:t>
+      </w:r>
+    </w:p>
+    <w:p>
+      <w:pPr>
+        <w:rPr>
+          <w:rFonts w:asciiTheme="minorEastAsia" w:hAnsiTheme="minorEastAsia"/>
+          <w:szCs w:val="24"/>
+          <w:shd w:val="clear" w:color="auto" w:fill="FCFCFA"/>
+        </w:rPr>
+      </w:pPr>
+      <w:r>
+        <w:rPr>
+          <w:rFonts w:asciiTheme="minorEastAsia" w:hAnsiTheme="minorEastAsia" w:hint="eastAsia"/>
+          <w:szCs w:val="24"/>
+          <w:shd w:val="clear" w:color="auto" w:fill="FCFCFA"/>
+        </w:rPr>
+        <w:t>好架設,幾條必要的命令就可以讓全世界讀到倉庫的內容,花費時間很少</w:t>
+      </w:r>
+    </w:p>
+    <w:p>
+      <w:pPr>
+        <w:rPr>
+          <w:rFonts w:asciiTheme="minorEastAsia" w:hAnsiTheme="minorEastAsia"/>
+          <w:szCs w:val="24"/>
+          <w:shd w:val="clear" w:color="auto" w:fill="FCFCFA"/>
+        </w:rPr>
+      </w:pPr>
+      <w:r>
+        <w:rPr>
+          <w:rFonts w:asciiTheme="minorEastAsia" w:hAnsiTheme="minorEastAsia" w:hint="eastAsia"/>
+          <w:szCs w:val="24"/>
+          <w:shd w:val="clear" w:color="auto" w:fill="FCFCFA"/>
+        </w:rPr>
+        <w:t>缺點:</w:t>
+      </w:r>
+    </w:p>
+    <w:p>
+      <w:pPr>
+        <w:rPr>
+          <w:rFonts w:asciiTheme="minorEastAsia" w:hAnsiTheme="minorEastAsia"/>
+          <w:szCs w:val="24"/>
+          <w:shd w:val="clear" w:color="auto" w:fill="FCFCFA"/>
+        </w:rPr>
+      </w:pPr>
+      <w:r>
+        <w:rPr>
+          <w:rFonts w:asciiTheme="minorEastAsia" w:hAnsiTheme="minorEastAsia" w:hint="eastAsia"/>
+          <w:szCs w:val="24"/>
+          <w:shd w:val="clear" w:color="auto" w:fill="FCFCFA"/>
+        </w:rPr>
+        <w:t>對用戶效率很低,clone or pull 可能會花更多時間,而且http傳輸體積比其他協議還大,因為它沒有按需供應</w:t>
+      </w:r>
+    </w:p>
+    <w:p>
+      <w:pPr>
         <w:ind w:firstLine="480"/>
         <w:rPr>
           <w:rFonts w:asciiTheme="majorEastAsia" w:eastAsiaTheme="majorEastAsia" w:hAnsiTheme="majorEastAsia" w:cs="Helvetica" w:hint="eastAsia"/>
@@ -9035,16 +10688,9 @@
           <w:shd w:val="clear" w:color="auto" w:fill="FFFFFF" w:themeFill="background1"/>
         </w:rPr>
       </w:pPr>
-      <w:r>
-        <w:rPr>
-          <w:rFonts w:asciiTheme="minorEastAsia" w:hAnsiTheme="minorEastAsia"/>
-          <w:shd w:val="clear" w:color="auto" w:fill="FFFFFF" w:themeFill="background1"/>
-        </w:rPr>
-        <w:br w:type="page"/>
-      </w:r>
     </w:p>
     <w:sectPr>
-      <w:footerReference w:type="default" r:id="rId45"/>
+      <w:footerReference w:type="default" r:id="rId48"/>
       <w:pgSz w:w="11906" w:h="16838"/>
       <w:pgMar w:top="1440" w:right="1800" w:bottom="1440" w:left="1800" w:header="851" w:footer="992" w:gutter="0"/>
       <w:cols w:space="425"/>
@@ -9095,7 +10741,7 @@
               <w:noProof/>
               <w:lang w:val="zh-TW"/>
             </w:rPr>
-            <w:t>1</w:t>
+            <w:t>26</w:t>
           </w:r>
         </w:fldSimple>
       </w:p>
@@ -10691,7 +12337,7 @@
 </file>
 
 <file path=customXml/itemProps1.xml><?xml version="1.0" encoding="utf-8"?>
-<ds:datastoreItem xmlns:ds="http://schemas.openxmlformats.org/officeDocument/2006/customXml" ds:itemID="{CC217A4E-60FC-4B37-AC7D-42B784548D42}">
+<ds:datastoreItem xmlns:ds="http://schemas.openxmlformats.org/officeDocument/2006/customXml" ds:itemID="{61C2A242-ED42-41B4-8EB2-B79C6876DF9F}">
   <ds:schemaRefs>
     <ds:schemaRef ds:uri="http://schemas.openxmlformats.org/officeDocument/2006/bibliography"/>
   </ds:schemaRefs>

</xml_diff>

<commit_message>
Ver 1.0 not merge yet
</commit_message>
<xml_diff>
--- a/Git(Rebuild).docx
+++ b/Git(Rebuild).docx
@@ -6,19 +6,19 @@
       <w:pPr>
         <w:jc w:val="center"/>
         <w:rPr>
+          <w:rFonts w:asciiTheme="majorEastAsia" w:eastAsiaTheme="majorEastAsia" w:hAnsiTheme="majorEastAsia"/>
+          <w:b/>
+          <w:sz w:val="48"/>
+          <w:szCs w:val="48"/>
+        </w:rPr>
+      </w:pPr>
+      <w:r>
+        <w:rPr>
           <w:rFonts w:asciiTheme="majorEastAsia" w:eastAsiaTheme="majorEastAsia" w:hAnsiTheme="majorEastAsia" w:hint="eastAsia"/>
           <w:b/>
           <w:sz w:val="48"/>
           <w:szCs w:val="48"/>
         </w:rPr>
-      </w:pPr>
-      <w:r>
-        <w:rPr>
-          <w:rFonts w:asciiTheme="majorEastAsia" w:eastAsiaTheme="majorEastAsia" w:hAnsiTheme="majorEastAsia" w:hint="eastAsia"/>
-          <w:b/>
-          <w:sz w:val="48"/>
-          <w:szCs w:val="48"/>
-        </w:rPr>
         <w:t>Git 、 GitHub 以及TortoiseGit</w:t>
       </w:r>
     </w:p>
@@ -26,7 +26,7 @@
       <w:pPr>
         <w:ind w:firstLine="480"/>
         <w:rPr>
-          <w:rFonts w:asciiTheme="minorEastAsia" w:hAnsiTheme="minorEastAsia" w:hint="eastAsia"/>
+          <w:rFonts w:asciiTheme="minorEastAsia" w:hAnsiTheme="minorEastAsia"/>
           <w:b/>
           <w:sz w:val="32"/>
           <w:szCs w:val="32"/>
@@ -37,7 +37,7 @@
       <w:pPr>
         <w:ind w:firstLine="480"/>
         <w:rPr>
-          <w:rFonts w:asciiTheme="minorEastAsia" w:hAnsiTheme="minorEastAsia" w:hint="eastAsia"/>
+          <w:rFonts w:asciiTheme="minorEastAsia" w:hAnsiTheme="minorEastAsia"/>
           <w:sz w:val="32"/>
           <w:szCs w:val="32"/>
         </w:rPr>
@@ -45,6 +45,7 @@
       <w:r>
         <w:rPr>
           <w:rFonts w:asciiTheme="minorEastAsia" w:hAnsiTheme="minorEastAsia" w:hint="eastAsia"/>
+          <w:b/>
           <w:sz w:val="32"/>
           <w:szCs w:val="32"/>
         </w:rPr>
@@ -69,7 +70,7 @@
         </w:numPr>
         <w:ind w:leftChars="0"/>
         <w:rPr>
-          <w:rFonts w:asciiTheme="minorEastAsia" w:hAnsiTheme="minorEastAsia" w:hint="eastAsia"/>
+          <w:rFonts w:asciiTheme="minorEastAsia" w:hAnsiTheme="minorEastAsia"/>
           <w:sz w:val="32"/>
           <w:szCs w:val="32"/>
         </w:rPr>
@@ -190,7 +191,7 @@
         </w:numPr>
         <w:ind w:leftChars="0"/>
         <w:rPr>
-          <w:rFonts w:asciiTheme="minorEastAsia" w:hAnsiTheme="minorEastAsia" w:hint="eastAsia"/>
+          <w:rFonts w:asciiTheme="minorEastAsia" w:hAnsiTheme="minorEastAsia"/>
           <w:sz w:val="32"/>
           <w:szCs w:val="32"/>
         </w:rPr>
@@ -295,7 +296,7 @@
         </w:numPr>
         <w:ind w:leftChars="0"/>
         <w:rPr>
-          <w:rFonts w:asciiTheme="minorEastAsia" w:hAnsiTheme="minorEastAsia" w:hint="eastAsia"/>
+          <w:rFonts w:asciiTheme="minorEastAsia" w:hAnsiTheme="minorEastAsia"/>
           <w:sz w:val="32"/>
           <w:szCs w:val="32"/>
         </w:rPr>
@@ -355,7 +356,7 @@
         <w:widowControl/>
         <w:ind w:left="1440"/>
         <w:rPr>
-          <w:rFonts w:asciiTheme="minorEastAsia" w:hAnsiTheme="minorEastAsia" w:hint="eastAsia"/>
+          <w:rFonts w:asciiTheme="minorEastAsia" w:hAnsiTheme="minorEastAsia"/>
           <w:sz w:val="32"/>
           <w:szCs w:val="32"/>
         </w:rPr>
@@ -444,7 +445,7 @@
         </w:numPr>
         <w:ind w:leftChars="0"/>
         <w:rPr>
-          <w:rFonts w:asciiTheme="minorEastAsia" w:hAnsiTheme="minorEastAsia" w:hint="eastAsia"/>
+          <w:rFonts w:asciiTheme="minorEastAsia" w:hAnsiTheme="minorEastAsia"/>
           <w:sz w:val="32"/>
           <w:szCs w:val="32"/>
         </w:rPr>
@@ -541,7 +542,7 @@
         </w:numPr>
         <w:ind w:leftChars="0"/>
         <w:rPr>
-          <w:rFonts w:asciiTheme="minorEastAsia" w:hAnsiTheme="minorEastAsia" w:hint="eastAsia"/>
+          <w:rFonts w:asciiTheme="minorEastAsia" w:hAnsiTheme="minorEastAsia"/>
           <w:sz w:val="32"/>
           <w:szCs w:val="32"/>
         </w:rPr>
@@ -614,7 +615,7 @@
         </w:numPr>
         <w:ind w:leftChars="0"/>
         <w:rPr>
-          <w:rFonts w:asciiTheme="minorEastAsia" w:hAnsiTheme="minorEastAsia" w:hint="eastAsia"/>
+          <w:rFonts w:asciiTheme="minorEastAsia" w:hAnsiTheme="minorEastAsia"/>
           <w:sz w:val="32"/>
           <w:szCs w:val="32"/>
         </w:rPr>
@@ -727,7 +728,7 @@
         </w:numPr>
         <w:ind w:leftChars="0"/>
         <w:rPr>
-          <w:rFonts w:asciiTheme="minorEastAsia" w:hAnsiTheme="minorEastAsia" w:hint="eastAsia"/>
+          <w:rFonts w:asciiTheme="minorEastAsia" w:hAnsiTheme="minorEastAsia"/>
           <w:sz w:val="32"/>
           <w:szCs w:val="32"/>
         </w:rPr>
@@ -818,7 +819,7 @@
       <w:pPr>
         <w:widowControl/>
         <w:rPr>
-          <w:rFonts w:asciiTheme="minorEastAsia" w:hAnsiTheme="minorEastAsia" w:hint="eastAsia"/>
+          <w:rFonts w:asciiTheme="minorEastAsia" w:hAnsiTheme="minorEastAsia"/>
           <w:sz w:val="32"/>
           <w:szCs w:val="32"/>
         </w:rPr>
@@ -852,26 +853,26 @@
         <w:ind w:leftChars="0"/>
         <w:jc w:val="center"/>
         <w:rPr>
+          <w:rFonts w:asciiTheme="majorEastAsia" w:eastAsiaTheme="majorEastAsia" w:hAnsiTheme="majorEastAsia"/>
+          <w:b/>
+          <w:sz w:val="48"/>
+          <w:szCs w:val="48"/>
+        </w:rPr>
+      </w:pPr>
+      <w:r>
+        <w:rPr>
           <w:rFonts w:asciiTheme="majorEastAsia" w:eastAsiaTheme="majorEastAsia" w:hAnsiTheme="majorEastAsia" w:hint="eastAsia"/>
           <w:b/>
           <w:sz w:val="48"/>
           <w:szCs w:val="48"/>
         </w:rPr>
-      </w:pPr>
-      <w:r>
-        <w:rPr>
-          <w:rFonts w:asciiTheme="majorEastAsia" w:eastAsiaTheme="majorEastAsia" w:hAnsiTheme="majorEastAsia" w:hint="eastAsia"/>
-          <w:b/>
-          <w:sz w:val="48"/>
-          <w:szCs w:val="48"/>
-        </w:rPr>
         <w:t>下載Git</w:t>
       </w:r>
     </w:p>
     <w:p>
       <w:pPr>
         <w:rPr>
-          <w:rFonts w:asciiTheme="majorEastAsia" w:eastAsiaTheme="majorEastAsia" w:hAnsiTheme="majorEastAsia" w:hint="eastAsia"/>
+          <w:rFonts w:asciiTheme="majorEastAsia" w:eastAsiaTheme="majorEastAsia" w:hAnsiTheme="majorEastAsia"/>
           <w:b/>
           <w:sz w:val="48"/>
           <w:szCs w:val="48"/>
@@ -1032,36 +1033,37 @@
         <w:ind w:leftChars="0"/>
         <w:jc w:val="center"/>
         <w:rPr>
+          <w:rFonts w:asciiTheme="majorEastAsia" w:eastAsiaTheme="majorEastAsia" w:hAnsiTheme="majorEastAsia"/>
+          <w:b/>
+          <w:sz w:val="48"/>
+          <w:szCs w:val="48"/>
+        </w:rPr>
+      </w:pPr>
+      <w:r>
+        <w:rPr>
           <w:rFonts w:asciiTheme="majorEastAsia" w:eastAsiaTheme="majorEastAsia" w:hAnsiTheme="majorEastAsia" w:hint="eastAsia"/>
           <w:b/>
           <w:sz w:val="48"/>
           <w:szCs w:val="48"/>
         </w:rPr>
-      </w:pPr>
-      <w:r>
-        <w:rPr>
-          <w:rFonts w:asciiTheme="majorEastAsia" w:eastAsiaTheme="majorEastAsia" w:hAnsiTheme="majorEastAsia" w:hint="eastAsia"/>
+        <w:lastRenderedPageBreak/>
+        <w:t>設置你的Git</w:t>
+      </w:r>
+    </w:p>
+    <w:p>
+      <w:pPr>
+        <w:rPr>
+          <w:rFonts w:asciiTheme="majorEastAsia" w:eastAsiaTheme="majorEastAsia" w:hAnsiTheme="majorEastAsia"/>
           <w:b/>
           <w:sz w:val="48"/>
           <w:szCs w:val="48"/>
         </w:rPr>
-        <w:lastRenderedPageBreak/>
-        <w:t>設置你的Git</w:t>
-      </w:r>
-    </w:p>
-    <w:p>
-      <w:pPr>
+      </w:pPr>
+      <w:r>
         <w:rPr>
           <w:rFonts w:asciiTheme="majorEastAsia" w:eastAsiaTheme="majorEastAsia" w:hAnsiTheme="majorEastAsia" w:hint="eastAsia"/>
           <w:b/>
-          <w:sz w:val="48"/>
-          <w:szCs w:val="48"/>
-        </w:rPr>
-      </w:pPr>
-      <w:r>
-        <w:rPr>
-          <w:rFonts w:asciiTheme="majorEastAsia" w:eastAsiaTheme="majorEastAsia" w:hAnsiTheme="majorEastAsia" w:hint="eastAsia"/>
-          <w:b/>
+          <w:noProof/>
           <w:sz w:val="48"/>
           <w:szCs w:val="48"/>
         </w:rPr>
@@ -1370,54 +1372,55 @@
         <w:widowControl/>
         <w:jc w:val="center"/>
         <w:rPr>
+          <w:rFonts w:asciiTheme="majorEastAsia" w:eastAsiaTheme="majorEastAsia" w:hAnsiTheme="majorEastAsia"/>
+          <w:b/>
+          <w:sz w:val="48"/>
+          <w:szCs w:val="48"/>
+        </w:rPr>
+      </w:pPr>
+      <w:r>
+        <w:rPr>
+          <w:rFonts w:asciiTheme="majorEastAsia" w:eastAsiaTheme="majorEastAsia" w:hAnsiTheme="majorEastAsia"/>
+          <w:b/>
+          <w:sz w:val="48"/>
+          <w:szCs w:val="48"/>
+        </w:rPr>
+        <w:br w:type="page"/>
+      </w:r>
+      <w:r>
+        <w:rPr>
           <w:rFonts w:asciiTheme="majorEastAsia" w:eastAsiaTheme="majorEastAsia" w:hAnsiTheme="majorEastAsia" w:hint="eastAsia"/>
           <w:b/>
           <w:sz w:val="48"/>
           <w:szCs w:val="48"/>
         </w:rPr>
-      </w:pPr>
-      <w:r>
+        <w:lastRenderedPageBreak/>
+        <w:t>3、</w:t>
+      </w:r>
+      <w:r>
+        <w:rPr>
+          <w:rFonts w:asciiTheme="majorEastAsia" w:eastAsiaTheme="majorEastAsia" w:hAnsiTheme="majorEastAsia" w:hint="eastAsia"/>
+          <w:b/>
+          <w:sz w:val="48"/>
+          <w:szCs w:val="48"/>
+        </w:rPr>
+        <w:t>如何將自己的資料夾變為儲存庫</w:t>
+      </w:r>
+    </w:p>
+    <w:p>
+      <w:pPr>
         <w:rPr>
           <w:rFonts w:asciiTheme="majorEastAsia" w:eastAsiaTheme="majorEastAsia" w:hAnsiTheme="majorEastAsia"/>
           <w:b/>
           <w:sz w:val="48"/>
           <w:szCs w:val="48"/>
         </w:rPr>
-        <w:br w:type="page"/>
-      </w:r>
-      <w:r>
-        <w:rPr>
-          <w:rFonts w:asciiTheme="majorEastAsia" w:eastAsiaTheme="majorEastAsia" w:hAnsiTheme="majorEastAsia" w:hint="eastAsia"/>
-          <w:b/>
-          <w:sz w:val="48"/>
-          <w:szCs w:val="48"/>
-        </w:rPr>
-        <w:lastRenderedPageBreak/>
-        <w:t>3、</w:t>
-      </w:r>
-      <w:r>
-        <w:rPr>
-          <w:rFonts w:asciiTheme="majorEastAsia" w:eastAsiaTheme="majorEastAsia" w:hAnsiTheme="majorEastAsia" w:hint="eastAsia"/>
-          <w:b/>
-          <w:sz w:val="48"/>
-          <w:szCs w:val="48"/>
-        </w:rPr>
-        <w:t>如何將自己的資料夾變為儲存庫</w:t>
-      </w:r>
-    </w:p>
-    <w:p>
-      <w:pPr>
-        <w:rPr>
-          <w:rFonts w:asciiTheme="majorEastAsia" w:eastAsiaTheme="majorEastAsia" w:hAnsiTheme="majorEastAsia" w:hint="eastAsia"/>
-          <w:b/>
-          <w:sz w:val="48"/>
-          <w:szCs w:val="48"/>
-        </w:rPr>
       </w:pPr>
       <w:r>
         <w:rPr>
           <w:rFonts w:asciiTheme="majorEastAsia" w:eastAsiaTheme="majorEastAsia" w:hAnsiTheme="majorEastAsia"/>
           <w:b/>
+          <w:noProof/>
           <w:sz w:val="48"/>
           <w:szCs w:val="48"/>
         </w:rPr>
@@ -1471,7 +1474,7 @@
     <w:p>
       <w:pPr>
         <w:rPr>
-          <w:rFonts w:asciiTheme="majorEastAsia" w:eastAsiaTheme="majorEastAsia" w:hAnsiTheme="majorEastAsia" w:hint="eastAsia"/>
+          <w:rFonts w:asciiTheme="majorEastAsia" w:eastAsiaTheme="majorEastAsia" w:hAnsiTheme="majorEastAsia"/>
           <w:b/>
           <w:sz w:val="48"/>
           <w:szCs w:val="48"/>
@@ -1481,7 +1484,7 @@
     <w:p>
       <w:pPr>
         <w:rPr>
-          <w:rFonts w:asciiTheme="majorEastAsia" w:eastAsiaTheme="majorEastAsia" w:hAnsiTheme="majorEastAsia" w:hint="eastAsia"/>
+          <w:rFonts w:asciiTheme="majorEastAsia" w:eastAsiaTheme="majorEastAsia" w:hAnsiTheme="majorEastAsia"/>
           <w:b/>
           <w:sz w:val="48"/>
           <w:szCs w:val="48"/>
@@ -1491,6 +1494,7 @@
         <w:rPr>
           <w:rFonts w:asciiTheme="majorEastAsia" w:eastAsiaTheme="majorEastAsia" w:hAnsiTheme="majorEastAsia"/>
           <w:b/>
+          <w:noProof/>
           <w:sz w:val="48"/>
           <w:szCs w:val="48"/>
         </w:rPr>
@@ -1592,7 +1596,7 @@
       <w:pPr>
         <w:jc w:val="center"/>
         <w:rPr>
-          <w:rFonts w:asciiTheme="majorEastAsia" w:eastAsiaTheme="majorEastAsia" w:hAnsiTheme="majorEastAsia" w:hint="eastAsia"/>
+          <w:rFonts w:asciiTheme="majorEastAsia" w:eastAsiaTheme="majorEastAsia" w:hAnsiTheme="majorEastAsia"/>
           <w:b/>
           <w:sz w:val="48"/>
           <w:szCs w:val="48"/>
@@ -2102,7 +2106,7 @@
         </w:numPr>
         <w:spacing w:line="384" w:lineRule="atLeast"/>
         <w:rPr>
-          <w:rFonts w:asciiTheme="minorEastAsia" w:hAnsiTheme="minorEastAsia" w:hint="eastAsia"/>
+          <w:rFonts w:asciiTheme="minorEastAsia" w:hAnsiTheme="minorEastAsia"/>
           <w:color w:val="000000" w:themeColor="text1"/>
           <w:sz w:val="28"/>
           <w:szCs w:val="28"/>
@@ -2125,12 +2129,87 @@
         <w:pStyle w:val="a3"/>
         <w:ind w:leftChars="0" w:left="720"/>
         <w:jc w:val="center"/>
+        <w:rPr>
+          <w:rFonts w:asciiTheme="majorEastAsia" w:eastAsiaTheme="majorEastAsia" w:hAnsiTheme="majorEastAsia"/>
+          <w:b/>
+          <w:sz w:val="48"/>
+          <w:szCs w:val="48"/>
+        </w:rPr>
+      </w:pPr>
+      <w:r>
         <w:rPr>
           <w:rFonts w:asciiTheme="majorEastAsia" w:eastAsiaTheme="majorEastAsia" w:hAnsiTheme="majorEastAsia" w:hint="eastAsia"/>
           <w:b/>
           <w:sz w:val="48"/>
           <w:szCs w:val="48"/>
         </w:rPr>
+        <w:lastRenderedPageBreak/>
+        <w:t>Git的基本介紹</w:t>
+      </w:r>
+    </w:p>
+    <w:p>
+      <w:pPr>
+        <w:rPr>
+          <w:rFonts w:asciiTheme="majorEastAsia" w:eastAsiaTheme="majorEastAsia" w:hAnsiTheme="majorEastAsia"/>
+          <w:b/>
+          <w:sz w:val="28"/>
+          <w:szCs w:val="28"/>
+        </w:rPr>
+      </w:pPr>
+    </w:p>
+    <w:p>
+      <w:pPr>
+        <w:widowControl/>
+        <w:spacing w:line="384" w:lineRule="atLeast"/>
+        <w:ind w:left="720"/>
+        <w:rPr>
+          <w:rFonts w:asciiTheme="minorEastAsia" w:hAnsiTheme="minorEastAsia"/>
+          <w:color w:val="000000" w:themeColor="text1"/>
+          <w:sz w:val="28"/>
+          <w:szCs w:val="28"/>
+          <w:shd w:val="clear" w:color="auto" w:fill="FFFFFF" w:themeFill="background1"/>
+        </w:rPr>
+      </w:pPr>
+      <w:r>
+        <w:rPr>
+          <w:rFonts w:asciiTheme="minorEastAsia" w:hAnsiTheme="minorEastAsia"/>
+          <w:color w:val="000000" w:themeColor="text1"/>
+          <w:sz w:val="28"/>
+          <w:szCs w:val="28"/>
+          <w:shd w:val="clear" w:color="auto" w:fill="FFFFFF" w:themeFill="background1"/>
+        </w:rPr>
+        <w:t>commit 就是一次存檔，讓我們未來在需要的時候都可以回到這些存檔時的狀態。因此我們將剛剛做的修改提交：</w:t>
+      </w:r>
+    </w:p>
+    <w:p>
+      <w:pPr>
+        <w:widowControl/>
+        <w:rPr>
+          <w:rFonts w:asciiTheme="majorEastAsia" w:eastAsiaTheme="majorEastAsia" w:hAnsiTheme="majorEastAsia"/>
+          <w:b/>
+          <w:sz w:val="28"/>
+          <w:szCs w:val="28"/>
+        </w:rPr>
+      </w:pPr>
+      <w:r>
+        <w:rPr>
+          <w:rFonts w:asciiTheme="majorEastAsia" w:eastAsiaTheme="majorEastAsia" w:hAnsiTheme="majorEastAsia"/>
+          <w:b/>
+          <w:sz w:val="28"/>
+          <w:szCs w:val="28"/>
+        </w:rPr>
+        <w:br w:type="page"/>
+      </w:r>
+    </w:p>
+    <w:p>
+      <w:pPr>
+        <w:jc w:val="center"/>
+        <w:rPr>
+          <w:rFonts w:asciiTheme="majorEastAsia" w:eastAsiaTheme="majorEastAsia" w:hAnsiTheme="majorEastAsia"/>
+          <w:b/>
+          <w:sz w:val="48"/>
+          <w:szCs w:val="48"/>
+        </w:rPr>
       </w:pPr>
       <w:r>
         <w:rPr>
@@ -2140,90 +2219,15 @@
           <w:szCs w:val="48"/>
         </w:rPr>
         <w:lastRenderedPageBreak/>
-        <w:t>Git的基本介紹</w:t>
-      </w:r>
-    </w:p>
-    <w:p>
-      <w:pPr>
-        <w:rPr>
-          <w:rFonts w:asciiTheme="majorEastAsia" w:eastAsiaTheme="majorEastAsia" w:hAnsiTheme="majorEastAsia" w:hint="eastAsia"/>
-          <w:b/>
-          <w:sz w:val="28"/>
-          <w:szCs w:val="28"/>
-        </w:rPr>
-      </w:pPr>
-    </w:p>
-    <w:p>
-      <w:pPr>
-        <w:widowControl/>
-        <w:spacing w:line="384" w:lineRule="atLeast"/>
-        <w:ind w:left="720"/>
-        <w:rPr>
-          <w:rFonts w:asciiTheme="minorEastAsia" w:hAnsiTheme="minorEastAsia"/>
-          <w:color w:val="000000" w:themeColor="text1"/>
-          <w:sz w:val="28"/>
-          <w:szCs w:val="28"/>
-          <w:shd w:val="clear" w:color="auto" w:fill="FFFFFF" w:themeFill="background1"/>
-        </w:rPr>
-      </w:pPr>
-      <w:r>
-        <w:rPr>
-          <w:rFonts w:asciiTheme="minorEastAsia" w:hAnsiTheme="minorEastAsia"/>
-          <w:color w:val="000000" w:themeColor="text1"/>
-          <w:sz w:val="28"/>
-          <w:szCs w:val="28"/>
-          <w:shd w:val="clear" w:color="auto" w:fill="FFFFFF" w:themeFill="background1"/>
-        </w:rPr>
-        <w:t>commit 就是一次存檔，讓我們未來在需要的時候都可以回到這些存檔時的狀態。因此我們將剛剛做的修改提交：</w:t>
-      </w:r>
-    </w:p>
-    <w:p>
-      <w:pPr>
-        <w:widowControl/>
-        <w:rPr>
-          <w:rFonts w:asciiTheme="majorEastAsia" w:eastAsiaTheme="majorEastAsia" w:hAnsiTheme="majorEastAsia"/>
-          <w:b/>
-          <w:sz w:val="28"/>
-          <w:szCs w:val="28"/>
-        </w:rPr>
-      </w:pPr>
-      <w:r>
-        <w:rPr>
-          <w:rFonts w:asciiTheme="majorEastAsia" w:eastAsiaTheme="majorEastAsia" w:hAnsiTheme="majorEastAsia"/>
-          <w:b/>
-          <w:sz w:val="28"/>
-          <w:szCs w:val="28"/>
-        </w:rPr>
-        <w:br w:type="page"/>
-      </w:r>
-    </w:p>
-    <w:p>
-      <w:pPr>
-        <w:jc w:val="center"/>
+        <w:t>4、</w:t>
+      </w:r>
+      <w:r>
         <w:rPr>
           <w:rFonts w:asciiTheme="majorEastAsia" w:eastAsiaTheme="majorEastAsia" w:hAnsiTheme="majorEastAsia" w:hint="eastAsia"/>
           <w:b/>
           <w:sz w:val="48"/>
           <w:szCs w:val="48"/>
         </w:rPr>
-      </w:pPr>
-      <w:r>
-        <w:rPr>
-          <w:rFonts w:asciiTheme="majorEastAsia" w:eastAsiaTheme="majorEastAsia" w:hAnsiTheme="majorEastAsia" w:hint="eastAsia"/>
-          <w:b/>
-          <w:sz w:val="48"/>
-          <w:szCs w:val="48"/>
-        </w:rPr>
-        <w:lastRenderedPageBreak/>
-        <w:t>4、</w:t>
-      </w:r>
-      <w:r>
-        <w:rPr>
-          <w:rFonts w:asciiTheme="majorEastAsia" w:eastAsiaTheme="majorEastAsia" w:hAnsiTheme="majorEastAsia" w:hint="eastAsia"/>
-          <w:b/>
-          <w:sz w:val="48"/>
-          <w:szCs w:val="48"/>
-        </w:rPr>
         <w:t>儲存庫的四種型態</w:t>
       </w:r>
     </w:p>
@@ -2233,6 +2237,16 @@
         <w:spacing w:before="100" w:beforeAutospacing="1" w:after="100" w:afterAutospacing="1" w:line="0" w:lineRule="atLeast"/>
         <w:ind w:firstLine="480"/>
         <w:rPr>
+          <w:rFonts w:asciiTheme="minorEastAsia" w:hAnsiTheme="minorEastAsia" w:cs="Helvetica"/>
+          <w:color w:val="000000" w:themeColor="text1"/>
+          <w:kern w:val="0"/>
+          <w:sz w:val="28"/>
+          <w:szCs w:val="28"/>
+          <w:shd w:val="clear" w:color="auto" w:fill="FFFFFF" w:themeFill="background1"/>
+        </w:rPr>
+      </w:pPr>
+      <w:r>
+        <w:rPr>
           <w:rFonts w:asciiTheme="minorEastAsia" w:hAnsiTheme="minorEastAsia" w:cs="Helvetica" w:hint="eastAsia"/>
           <w:color w:val="000000" w:themeColor="text1"/>
           <w:kern w:val="0"/>
@@ -2240,7 +2254,19 @@
           <w:szCs w:val="28"/>
           <w:shd w:val="clear" w:color="auto" w:fill="FFFFFF" w:themeFill="background1"/>
         </w:rPr>
-      </w:pPr>
+        <w:t>在此之前要先提到一個指令</w:t>
+      </w:r>
+      <w:r>
+        <w:rPr>
+          <w:rFonts w:asciiTheme="minorEastAsia" w:hAnsiTheme="minorEastAsia" w:cs="Helvetica"/>
+          <w:color w:val="000000" w:themeColor="text1"/>
+          <w:kern w:val="0"/>
+          <w:sz w:val="28"/>
+          <w:szCs w:val="28"/>
+          <w:shd w:val="clear" w:color="auto" w:fill="FFFFFF" w:themeFill="background1"/>
+        </w:rPr>
+        <w:t>”</w:t>
+      </w:r>
       <w:r>
         <w:rPr>
           <w:rFonts w:asciiTheme="minorEastAsia" w:hAnsiTheme="minorEastAsia" w:cs="Helvetica" w:hint="eastAsia"/>
@@ -2250,7 +2276,7 @@
           <w:szCs w:val="28"/>
           <w:shd w:val="clear" w:color="auto" w:fill="FFFFFF" w:themeFill="background1"/>
         </w:rPr>
-        <w:t>在此之前要先提到一個指令</w:t>
+        <w:t>git status</w:t>
       </w:r>
       <w:r>
         <w:rPr>
@@ -2272,46 +2298,25 @@
           <w:szCs w:val="28"/>
           <w:shd w:val="clear" w:color="auto" w:fill="FFFFFF" w:themeFill="background1"/>
         </w:rPr>
-        <w:t>git status</w:t>
-      </w:r>
-      <w:r>
+        <w:t xml:space="preserve"> 可以看到這檔案中所有的檔案的狀態</w:t>
+      </w:r>
+    </w:p>
+    <w:p>
+      <w:pPr>
+        <w:widowControl/>
+        <w:spacing w:before="100" w:beforeAutospacing="1" w:after="100" w:afterAutospacing="1" w:line="0" w:lineRule="atLeast"/>
         <w:rPr>
           <w:rFonts w:asciiTheme="minorEastAsia" w:hAnsiTheme="minorEastAsia" w:cs="Helvetica"/>
           <w:color w:val="000000" w:themeColor="text1"/>
           <w:kern w:val="0"/>
-          <w:sz w:val="28"/>
-          <w:szCs w:val="28"/>
-          <w:shd w:val="clear" w:color="auto" w:fill="FFFFFF" w:themeFill="background1"/>
-        </w:rPr>
-        <w:t>”</w:t>
-      </w:r>
+          <w:szCs w:val="24"/>
+          <w:shd w:val="clear" w:color="auto" w:fill="FFFFFF" w:themeFill="background1"/>
+        </w:rPr>
+      </w:pPr>
       <w:r>
         <w:rPr>
           <w:rFonts w:asciiTheme="minorEastAsia" w:hAnsiTheme="minorEastAsia" w:cs="Helvetica" w:hint="eastAsia"/>
-          <w:color w:val="000000" w:themeColor="text1"/>
-          <w:kern w:val="0"/>
-          <w:sz w:val="28"/>
-          <w:szCs w:val="28"/>
-          <w:shd w:val="clear" w:color="auto" w:fill="FFFFFF" w:themeFill="background1"/>
-        </w:rPr>
-        <w:t xml:space="preserve"> 可以看到這檔案中所有的檔案的狀態</w:t>
-      </w:r>
-    </w:p>
-    <w:p>
-      <w:pPr>
-        <w:widowControl/>
-        <w:spacing w:before="100" w:beforeAutospacing="1" w:after="100" w:afterAutospacing="1" w:line="0" w:lineRule="atLeast"/>
-        <w:rPr>
-          <w:rFonts w:asciiTheme="minorEastAsia" w:hAnsiTheme="minorEastAsia" w:cs="Helvetica" w:hint="eastAsia"/>
-          <w:color w:val="000000" w:themeColor="text1"/>
-          <w:kern w:val="0"/>
-          <w:szCs w:val="24"/>
-          <w:shd w:val="clear" w:color="auto" w:fill="FFFFFF" w:themeFill="background1"/>
-        </w:rPr>
-      </w:pPr>
-      <w:r>
-        <w:rPr>
-          <w:rFonts w:asciiTheme="minorEastAsia" w:hAnsiTheme="minorEastAsia" w:cs="Helvetica" w:hint="eastAsia"/>
+          <w:noProof/>
           <w:color w:val="000000" w:themeColor="text1"/>
           <w:kern w:val="0"/>
           <w:szCs w:val="24"/>
@@ -2368,7 +2373,7 @@
       <w:pPr>
         <w:widowControl/>
         <w:rPr>
-          <w:rFonts w:asciiTheme="minorEastAsia" w:hAnsiTheme="minorEastAsia" w:cs="Helvetica" w:hint="eastAsia"/>
+          <w:rFonts w:asciiTheme="minorEastAsia" w:hAnsiTheme="minorEastAsia" w:cs="Helvetica"/>
           <w:color w:val="000000" w:themeColor="text1"/>
           <w:kern w:val="0"/>
           <w:szCs w:val="24"/>
@@ -2545,59 +2550,59 @@
       <w:pPr>
         <w:widowControl/>
         <w:rPr>
-          <w:rFonts w:asciiTheme="minorEastAsia" w:hAnsiTheme="minorEastAsia" w:cs="Helvetica" w:hint="eastAsia"/>
-          <w:color w:val="000000" w:themeColor="text1"/>
-          <w:kern w:val="0"/>
-          <w:sz w:val="28"/>
-          <w:szCs w:val="28"/>
-          <w:shd w:val="clear" w:color="auto" w:fill="FFFFFF" w:themeFill="background1"/>
-        </w:rPr>
-      </w:pPr>
-    </w:p>
-    <w:p>
-      <w:pPr>
-        <w:widowControl/>
-        <w:rPr>
-          <w:rFonts w:asciiTheme="minorEastAsia" w:hAnsiTheme="minorEastAsia" w:cs="Helvetica" w:hint="eastAsia"/>
-          <w:color w:val="000000" w:themeColor="text1"/>
-          <w:kern w:val="0"/>
-          <w:sz w:val="28"/>
-          <w:szCs w:val="28"/>
-          <w:shd w:val="clear" w:color="auto" w:fill="FFFFFF" w:themeFill="background1"/>
-        </w:rPr>
-      </w:pPr>
-    </w:p>
-    <w:p>
-      <w:pPr>
-        <w:widowControl/>
-        <w:rPr>
-          <w:rFonts w:asciiTheme="minorEastAsia" w:hAnsiTheme="minorEastAsia" w:cs="Helvetica" w:hint="eastAsia"/>
-          <w:color w:val="000000" w:themeColor="text1"/>
-          <w:kern w:val="0"/>
-          <w:sz w:val="28"/>
-          <w:szCs w:val="28"/>
-          <w:shd w:val="clear" w:color="auto" w:fill="FFFFFF" w:themeFill="background1"/>
-        </w:rPr>
-      </w:pPr>
-    </w:p>
-    <w:p>
-      <w:pPr>
-        <w:widowControl/>
-        <w:rPr>
-          <w:rFonts w:asciiTheme="minorEastAsia" w:hAnsiTheme="minorEastAsia" w:cs="Helvetica" w:hint="eastAsia"/>
-          <w:color w:val="000000" w:themeColor="text1"/>
-          <w:kern w:val="0"/>
-          <w:sz w:val="28"/>
-          <w:szCs w:val="28"/>
-          <w:shd w:val="clear" w:color="auto" w:fill="FFFFFF" w:themeFill="background1"/>
-        </w:rPr>
-      </w:pPr>
-    </w:p>
-    <w:p>
-      <w:pPr>
-        <w:widowControl/>
-        <w:rPr>
-          <w:rFonts w:asciiTheme="minorEastAsia" w:hAnsiTheme="minorEastAsia" w:cs="Helvetica" w:hint="eastAsia"/>
+          <w:rFonts w:asciiTheme="minorEastAsia" w:hAnsiTheme="minorEastAsia" w:cs="Helvetica"/>
+          <w:color w:val="000000" w:themeColor="text1"/>
+          <w:kern w:val="0"/>
+          <w:sz w:val="28"/>
+          <w:szCs w:val="28"/>
+          <w:shd w:val="clear" w:color="auto" w:fill="FFFFFF" w:themeFill="background1"/>
+        </w:rPr>
+      </w:pPr>
+    </w:p>
+    <w:p>
+      <w:pPr>
+        <w:widowControl/>
+        <w:rPr>
+          <w:rFonts w:asciiTheme="minorEastAsia" w:hAnsiTheme="minorEastAsia" w:cs="Helvetica"/>
+          <w:color w:val="000000" w:themeColor="text1"/>
+          <w:kern w:val="0"/>
+          <w:sz w:val="28"/>
+          <w:szCs w:val="28"/>
+          <w:shd w:val="clear" w:color="auto" w:fill="FFFFFF" w:themeFill="background1"/>
+        </w:rPr>
+      </w:pPr>
+    </w:p>
+    <w:p>
+      <w:pPr>
+        <w:widowControl/>
+        <w:rPr>
+          <w:rFonts w:asciiTheme="minorEastAsia" w:hAnsiTheme="minorEastAsia" w:cs="Helvetica"/>
+          <w:color w:val="000000" w:themeColor="text1"/>
+          <w:kern w:val="0"/>
+          <w:sz w:val="28"/>
+          <w:szCs w:val="28"/>
+          <w:shd w:val="clear" w:color="auto" w:fill="FFFFFF" w:themeFill="background1"/>
+        </w:rPr>
+      </w:pPr>
+    </w:p>
+    <w:p>
+      <w:pPr>
+        <w:widowControl/>
+        <w:rPr>
+          <w:rFonts w:asciiTheme="minorEastAsia" w:hAnsiTheme="minorEastAsia" w:cs="Helvetica"/>
+          <w:color w:val="000000" w:themeColor="text1"/>
+          <w:kern w:val="0"/>
+          <w:sz w:val="28"/>
+          <w:szCs w:val="28"/>
+          <w:shd w:val="clear" w:color="auto" w:fill="FFFFFF" w:themeFill="background1"/>
+        </w:rPr>
+      </w:pPr>
+    </w:p>
+    <w:p>
+      <w:pPr>
+        <w:widowControl/>
+        <w:rPr>
+          <w:rFonts w:asciiTheme="minorEastAsia" w:hAnsiTheme="minorEastAsia" w:cs="Helvetica"/>
           <w:color w:val="000000" w:themeColor="text1"/>
           <w:kern w:val="0"/>
           <w:sz w:val="28"/>
@@ -2609,13 +2614,23 @@
     <w:p>
       <w:pPr>
         <w:jc w:val="center"/>
+        <w:rPr>
+          <w:rFonts w:asciiTheme="majorEastAsia" w:eastAsiaTheme="majorEastAsia" w:hAnsiTheme="majorEastAsia"/>
+          <w:b/>
+          <w:sz w:val="48"/>
+          <w:szCs w:val="48"/>
+        </w:rPr>
+      </w:pPr>
+      <w:r>
         <w:rPr>
           <w:rFonts w:asciiTheme="majorEastAsia" w:eastAsiaTheme="majorEastAsia" w:hAnsiTheme="majorEastAsia" w:hint="eastAsia"/>
           <w:b/>
           <w:sz w:val="48"/>
           <w:szCs w:val="48"/>
         </w:rPr>
-      </w:pPr>
+        <w:lastRenderedPageBreak/>
+        <w:t>4、</w:t>
+      </w:r>
       <w:r>
         <w:rPr>
           <w:rFonts w:asciiTheme="majorEastAsia" w:eastAsiaTheme="majorEastAsia" w:hAnsiTheme="majorEastAsia" w:hint="eastAsia"/>
@@ -2623,16 +2638,6 @@
           <w:sz w:val="48"/>
           <w:szCs w:val="48"/>
         </w:rPr>
-        <w:lastRenderedPageBreak/>
-        <w:t>4、</w:t>
-      </w:r>
-      <w:r>
-        <w:rPr>
-          <w:rFonts w:asciiTheme="majorEastAsia" w:eastAsiaTheme="majorEastAsia" w:hAnsiTheme="majorEastAsia" w:hint="eastAsia"/>
-          <w:b/>
-          <w:sz w:val="48"/>
-          <w:szCs w:val="48"/>
-        </w:rPr>
         <w:t>儲存庫的四種型態</w:t>
       </w:r>
     </w:p>
@@ -2708,7 +2713,7 @@
       <w:pPr>
         <w:widowControl/>
         <w:rPr>
-          <w:rFonts w:asciiTheme="minorEastAsia" w:hAnsiTheme="minorEastAsia" w:cs="Helvetica" w:hint="eastAsia"/>
+          <w:rFonts w:asciiTheme="minorEastAsia" w:hAnsiTheme="minorEastAsia" w:cs="Helvetica"/>
           <w:color w:val="000000" w:themeColor="text1"/>
           <w:kern w:val="0"/>
           <w:szCs w:val="24"/>
@@ -2721,7 +2726,7 @@
         <w:widowControl/>
         <w:ind w:firstLine="480"/>
         <w:rPr>
-          <w:rFonts w:asciiTheme="minorEastAsia" w:hAnsiTheme="minorEastAsia" w:cs="細明體" w:hint="eastAsia"/>
+          <w:rFonts w:asciiTheme="minorEastAsia" w:hAnsiTheme="minorEastAsia" w:cs="細明體"/>
           <w:color w:val="000000" w:themeColor="text1"/>
           <w:kern w:val="0"/>
           <w:sz w:val="28"/>
@@ -2959,7 +2964,7 @@
         <w:widowControl/>
         <w:spacing w:line="384" w:lineRule="atLeast"/>
         <w:rPr>
-          <w:rFonts w:asciiTheme="minorEastAsia" w:hAnsiTheme="minorEastAsia" w:cs="細明體" w:hint="eastAsia"/>
+          <w:rFonts w:asciiTheme="minorEastAsia" w:hAnsiTheme="minorEastAsia" w:cs="細明體"/>
           <w:color w:val="000000" w:themeColor="text1"/>
           <w:kern w:val="0"/>
           <w:sz w:val="28"/>
@@ -2996,16 +3001,17 @@
         <w:widowControl/>
         <w:ind w:firstLine="480"/>
         <w:rPr>
+          <w:rFonts w:asciiTheme="minorEastAsia" w:hAnsiTheme="minorEastAsia" w:cs="Helvetica"/>
+          <w:color w:val="000000" w:themeColor="text1"/>
+          <w:kern w:val="0"/>
+          <w:szCs w:val="24"/>
+          <w:shd w:val="clear" w:color="auto" w:fill="FFFFFF" w:themeFill="background1"/>
+        </w:rPr>
+      </w:pPr>
+      <w:r>
+        <w:rPr>
           <w:rFonts w:asciiTheme="minorEastAsia" w:hAnsiTheme="minorEastAsia" w:cs="Helvetica" w:hint="eastAsia"/>
-          <w:color w:val="000000" w:themeColor="text1"/>
-          <w:kern w:val="0"/>
-          <w:szCs w:val="24"/>
-          <w:shd w:val="clear" w:color="auto" w:fill="FFFFFF" w:themeFill="background1"/>
-        </w:rPr>
-      </w:pPr>
-      <w:r>
-        <w:rPr>
-          <w:rFonts w:asciiTheme="minorEastAsia" w:hAnsiTheme="minorEastAsia" w:cs="Helvetica" w:hint="eastAsia"/>
+          <w:noProof/>
           <w:color w:val="000000" w:themeColor="text1"/>
           <w:kern w:val="0"/>
           <w:szCs w:val="24"/>
@@ -3063,7 +3069,7 @@
         <w:widowControl/>
         <w:ind w:firstLine="480"/>
         <w:rPr>
-          <w:rFonts w:asciiTheme="minorEastAsia" w:hAnsiTheme="minorEastAsia" w:cs="細明體" w:hint="eastAsia"/>
+          <w:rFonts w:asciiTheme="minorEastAsia" w:hAnsiTheme="minorEastAsia" w:cs="細明體"/>
           <w:color w:val="000000" w:themeColor="text1"/>
           <w:kern w:val="0"/>
           <w:sz w:val="28"/>
@@ -3110,23 +3116,33 @@
         <w:widowControl/>
         <w:ind w:firstLine="480"/>
         <w:jc w:val="center"/>
+        <w:rPr>
+          <w:rFonts w:asciiTheme="majorEastAsia" w:eastAsiaTheme="majorEastAsia" w:hAnsiTheme="majorEastAsia"/>
+          <w:b/>
+          <w:sz w:val="48"/>
+          <w:szCs w:val="48"/>
+        </w:rPr>
+      </w:pPr>
+      <w:r>
+        <w:rPr>
+          <w:rFonts w:asciiTheme="minorEastAsia" w:hAnsiTheme="minorEastAsia" w:cs="細明體"/>
+          <w:color w:val="000000" w:themeColor="text1"/>
+          <w:kern w:val="0"/>
+          <w:sz w:val="28"/>
+          <w:szCs w:val="28"/>
+          <w:shd w:val="clear" w:color="auto" w:fill="FFFFFF" w:themeFill="background1"/>
+        </w:rPr>
+        <w:br w:type="page"/>
+      </w:r>
+      <w:r>
         <w:rPr>
           <w:rFonts w:asciiTheme="majorEastAsia" w:eastAsiaTheme="majorEastAsia" w:hAnsiTheme="majorEastAsia" w:hint="eastAsia"/>
           <w:b/>
           <w:sz w:val="48"/>
           <w:szCs w:val="48"/>
         </w:rPr>
-      </w:pPr>
-      <w:r>
-        <w:rPr>
-          <w:rFonts w:asciiTheme="minorEastAsia" w:hAnsiTheme="minorEastAsia" w:cs="細明體"/>
-          <w:color w:val="000000" w:themeColor="text1"/>
-          <w:kern w:val="0"/>
-          <w:sz w:val="28"/>
-          <w:szCs w:val="28"/>
-          <w:shd w:val="clear" w:color="auto" w:fill="FFFFFF" w:themeFill="background1"/>
-        </w:rPr>
-        <w:br w:type="page"/>
+        <w:lastRenderedPageBreak/>
+        <w:t>4、</w:t>
       </w:r>
       <w:r>
         <w:rPr>
@@ -3135,16 +3151,6 @@
           <w:sz w:val="48"/>
           <w:szCs w:val="48"/>
         </w:rPr>
-        <w:lastRenderedPageBreak/>
-        <w:t>4、</w:t>
-      </w:r>
-      <w:r>
-        <w:rPr>
-          <w:rFonts w:asciiTheme="majorEastAsia" w:eastAsiaTheme="majorEastAsia" w:hAnsiTheme="majorEastAsia" w:hint="eastAsia"/>
-          <w:b/>
-          <w:sz w:val="48"/>
-          <w:szCs w:val="48"/>
-        </w:rPr>
         <w:t>儲存庫的四種型態</w:t>
       </w:r>
     </w:p>
@@ -3152,28 +3158,29 @@
       <w:pPr>
         <w:widowControl/>
         <w:rPr>
+          <w:rFonts w:asciiTheme="minorEastAsia" w:hAnsiTheme="minorEastAsia" w:cs="細明體"/>
+          <w:color w:val="000000" w:themeColor="text1"/>
+          <w:kern w:val="0"/>
+          <w:szCs w:val="24"/>
+          <w:shd w:val="clear" w:color="auto" w:fill="FFFFFF" w:themeFill="background1"/>
+        </w:rPr>
+      </w:pPr>
+    </w:p>
+    <w:p>
+      <w:pPr>
+        <w:widowControl/>
+        <w:rPr>
+          <w:rFonts w:asciiTheme="minorEastAsia" w:hAnsiTheme="minorEastAsia" w:cs="Helvetica"/>
+          <w:color w:val="000000" w:themeColor="text1"/>
+          <w:kern w:val="0"/>
+          <w:szCs w:val="24"/>
+          <w:shd w:val="clear" w:color="auto" w:fill="FFFFFF" w:themeFill="background1"/>
+        </w:rPr>
+      </w:pPr>
+      <w:r>
+        <w:rPr>
           <w:rFonts w:asciiTheme="minorEastAsia" w:hAnsiTheme="minorEastAsia" w:cs="細明體" w:hint="eastAsia"/>
-          <w:color w:val="000000" w:themeColor="text1"/>
-          <w:kern w:val="0"/>
-          <w:szCs w:val="24"/>
-          <w:shd w:val="clear" w:color="auto" w:fill="FFFFFF" w:themeFill="background1"/>
-        </w:rPr>
-      </w:pPr>
-    </w:p>
-    <w:p>
-      <w:pPr>
-        <w:widowControl/>
-        <w:rPr>
-          <w:rFonts w:asciiTheme="minorEastAsia" w:hAnsiTheme="minorEastAsia" w:cs="Helvetica" w:hint="eastAsia"/>
-          <w:color w:val="000000" w:themeColor="text1"/>
-          <w:kern w:val="0"/>
-          <w:szCs w:val="24"/>
-          <w:shd w:val="clear" w:color="auto" w:fill="FFFFFF" w:themeFill="background1"/>
-        </w:rPr>
-      </w:pPr>
-      <w:r>
-        <w:rPr>
-          <w:rFonts w:asciiTheme="minorEastAsia" w:hAnsiTheme="minorEastAsia" w:cs="細明體" w:hint="eastAsia"/>
+          <w:noProof/>
           <w:color w:val="000000" w:themeColor="text1"/>
           <w:kern w:val="0"/>
           <w:szCs w:val="24"/>
@@ -3232,7 +3239,7 @@
         <w:ind w:firstLine="480"/>
         <w:jc w:val="both"/>
         <w:rPr>
-          <w:rFonts w:asciiTheme="minorEastAsia" w:hAnsiTheme="minorEastAsia" w:cs="Helvetica" w:hint="eastAsia"/>
+          <w:rFonts w:asciiTheme="minorEastAsia" w:hAnsiTheme="minorEastAsia" w:cs="Helvetica"/>
           <w:color w:val="000000" w:themeColor="text1"/>
           <w:kern w:val="0"/>
           <w:szCs w:val="24"/>
@@ -3517,13 +3524,23 @@
     <w:p>
       <w:pPr>
         <w:jc w:val="center"/>
+        <w:rPr>
+          <w:rFonts w:asciiTheme="majorEastAsia" w:eastAsiaTheme="majorEastAsia" w:hAnsiTheme="majorEastAsia"/>
+          <w:b/>
+          <w:sz w:val="48"/>
+          <w:szCs w:val="48"/>
+        </w:rPr>
+      </w:pPr>
+      <w:r>
         <w:rPr>
           <w:rFonts w:asciiTheme="majorEastAsia" w:eastAsiaTheme="majorEastAsia" w:hAnsiTheme="majorEastAsia" w:hint="eastAsia"/>
           <w:b/>
           <w:sz w:val="48"/>
           <w:szCs w:val="48"/>
         </w:rPr>
-      </w:pPr>
+        <w:lastRenderedPageBreak/>
+        <w:t>4、</w:t>
+      </w:r>
       <w:r>
         <w:rPr>
           <w:rFonts w:asciiTheme="majorEastAsia" w:eastAsiaTheme="majorEastAsia" w:hAnsiTheme="majorEastAsia" w:hint="eastAsia"/>
@@ -3531,16 +3548,6 @@
           <w:sz w:val="48"/>
           <w:szCs w:val="48"/>
         </w:rPr>
-        <w:lastRenderedPageBreak/>
-        <w:t>4、</w:t>
-      </w:r>
-      <w:r>
-        <w:rPr>
-          <w:rFonts w:asciiTheme="majorEastAsia" w:eastAsiaTheme="majorEastAsia" w:hAnsiTheme="majorEastAsia" w:hint="eastAsia"/>
-          <w:b/>
-          <w:sz w:val="48"/>
-          <w:szCs w:val="48"/>
-        </w:rPr>
         <w:t>儲存庫的四種型態</w:t>
       </w:r>
     </w:p>
@@ -3550,7 +3557,7 @@
         <w:spacing w:before="100" w:beforeAutospacing="1" w:after="100" w:afterAutospacing="1" w:line="384" w:lineRule="atLeast"/>
         <w:ind w:firstLine="480"/>
         <w:rPr>
-          <w:rFonts w:asciiTheme="minorEastAsia" w:hAnsiTheme="minorEastAsia" w:hint="eastAsia"/>
+          <w:rFonts w:asciiTheme="minorEastAsia" w:hAnsiTheme="minorEastAsia"/>
           <w:color w:val="000000" w:themeColor="text1"/>
           <w:szCs w:val="24"/>
           <w:shd w:val="clear" w:color="auto" w:fill="FFFFFF" w:themeFill="background1"/>
@@ -3609,39 +3616,40 @@
         <w:spacing w:before="100" w:beforeAutospacing="1" w:after="100" w:afterAutospacing="1" w:line="384" w:lineRule="atLeast"/>
         <w:ind w:firstLine="480"/>
         <w:rPr>
+          <w:rFonts w:asciiTheme="minorEastAsia" w:hAnsiTheme="minorEastAsia" w:cs="Helvetica"/>
+          <w:color w:val="000000" w:themeColor="text1"/>
+          <w:kern w:val="0"/>
+          <w:szCs w:val="24"/>
+          <w:shd w:val="clear" w:color="auto" w:fill="FFFFFF" w:themeFill="background1"/>
+        </w:rPr>
+      </w:pPr>
+      <w:r>
+        <w:rPr>
           <w:rFonts w:asciiTheme="minorEastAsia" w:hAnsiTheme="minorEastAsia" w:cs="Helvetica" w:hint="eastAsia"/>
           <w:color w:val="000000" w:themeColor="text1"/>
           <w:kern w:val="0"/>
           <w:szCs w:val="24"/>
           <w:shd w:val="clear" w:color="auto" w:fill="FFFFFF" w:themeFill="background1"/>
         </w:rPr>
+        <w:t>假如是用　git commit 就會跑出</w:t>
+      </w:r>
+    </w:p>
+    <w:p>
+      <w:pPr>
+        <w:widowControl/>
+        <w:spacing w:beforeAutospacing="1" w:afterAutospacing="1" w:line="384" w:lineRule="atLeast"/>
+        <w:rPr>
+          <w:rFonts w:asciiTheme="minorEastAsia" w:hAnsiTheme="minorEastAsia" w:cs="Helvetica"/>
+          <w:color w:val="000000" w:themeColor="text1"/>
+          <w:kern w:val="0"/>
+          <w:szCs w:val="24"/>
+          <w:shd w:val="clear" w:color="auto" w:fill="FFFFFF" w:themeFill="background1"/>
+        </w:rPr>
       </w:pPr>
       <w:r>
         <w:rPr>
           <w:rFonts w:asciiTheme="minorEastAsia" w:hAnsiTheme="minorEastAsia" w:cs="Helvetica" w:hint="eastAsia"/>
-          <w:color w:val="000000" w:themeColor="text1"/>
-          <w:kern w:val="0"/>
-          <w:szCs w:val="24"/>
-          <w:shd w:val="clear" w:color="auto" w:fill="FFFFFF" w:themeFill="background1"/>
-        </w:rPr>
-        <w:t>假如是用　git commit 就會跑出</w:t>
-      </w:r>
-    </w:p>
-    <w:p>
-      <w:pPr>
-        <w:widowControl/>
-        <w:spacing w:beforeAutospacing="1" w:afterAutospacing="1" w:line="384" w:lineRule="atLeast"/>
-        <w:rPr>
-          <w:rFonts w:asciiTheme="minorEastAsia" w:hAnsiTheme="minorEastAsia" w:cs="Helvetica"/>
-          <w:color w:val="000000" w:themeColor="text1"/>
-          <w:kern w:val="0"/>
-          <w:szCs w:val="24"/>
-          <w:shd w:val="clear" w:color="auto" w:fill="FFFFFF" w:themeFill="background1"/>
-        </w:rPr>
-      </w:pPr>
-      <w:r>
-        <w:rPr>
-          <w:rFonts w:asciiTheme="minorEastAsia" w:hAnsiTheme="minorEastAsia" w:cs="Helvetica" w:hint="eastAsia"/>
+          <w:noProof/>
           <w:color w:val="000000" w:themeColor="text1"/>
           <w:kern w:val="0"/>
           <w:szCs w:val="24"/>
@@ -3831,7 +3839,7 @@
       <w:pPr>
         <w:widowControl/>
         <w:rPr>
-          <w:rFonts w:asciiTheme="minorEastAsia" w:hAnsiTheme="minorEastAsia" w:cs="Helvetica" w:hint="eastAsia"/>
+          <w:rFonts w:asciiTheme="minorEastAsia" w:hAnsiTheme="minorEastAsia" w:cs="Helvetica"/>
           <w:color w:val="000000" w:themeColor="text1"/>
           <w:kern w:val="0"/>
           <w:szCs w:val="24"/>
@@ -3843,7 +3851,7 @@
       <w:pPr>
         <w:jc w:val="center"/>
         <w:rPr>
-          <w:rFonts w:asciiTheme="majorEastAsia" w:eastAsiaTheme="majorEastAsia" w:hAnsiTheme="majorEastAsia" w:hint="eastAsia"/>
+          <w:rFonts w:asciiTheme="majorEastAsia" w:eastAsiaTheme="majorEastAsia" w:hAnsiTheme="majorEastAsia"/>
           <w:b/>
           <w:sz w:val="48"/>
           <w:szCs w:val="48"/>
@@ -4150,7 +4158,7 @@
         <w:textAlignment w:val="baseline"/>
         <w:rPr>
           <w:rStyle w:val="a6"/>
-          <w:rFonts w:asciiTheme="minorEastAsia" w:eastAsiaTheme="minorEastAsia" w:hAnsiTheme="minorEastAsia" w:hint="eastAsia"/>
+          <w:rFonts w:asciiTheme="minorEastAsia" w:eastAsiaTheme="minorEastAsia" w:hAnsiTheme="minorEastAsia"/>
           <w:color w:val="595959"/>
           <w:sz w:val="32"/>
           <w:szCs w:val="32"/>
@@ -4191,6 +4199,63 @@
         <w:spacing w:before="300" w:beforeAutospacing="0" w:after="300" w:afterAutospacing="0" w:line="560" w:lineRule="atLeast"/>
         <w:textAlignment w:val="baseline"/>
         <w:rPr>
+          <w:rFonts w:asciiTheme="minorEastAsia" w:eastAsiaTheme="minorEastAsia" w:hAnsiTheme="minorEastAsia"/>
+          <w:i/>
+          <w:iCs/>
+          <w:color w:val="595959"/>
+          <w:sz w:val="32"/>
+          <w:szCs w:val="32"/>
+        </w:rPr>
+      </w:pPr>
+      <w:r>
+        <w:rPr>
+          <w:rFonts w:asciiTheme="minorEastAsia" w:eastAsiaTheme="minorEastAsia" w:hAnsiTheme="minorEastAsia"/>
+          <w:i/>
+          <w:iCs/>
+          <w:color w:val="595959"/>
+          <w:sz w:val="32"/>
+          <w:szCs w:val="32"/>
+        </w:rPr>
+        <w:t>i 進入編輯模式(自由打字啦)</w:t>
+      </w:r>
+      <w:r>
+        <w:rPr>
+          <w:rFonts w:asciiTheme="minorEastAsia" w:eastAsiaTheme="minorEastAsia" w:hAnsiTheme="minorEastAsia"/>
+          <w:i/>
+          <w:iCs/>
+          <w:color w:val="595959"/>
+          <w:sz w:val="32"/>
+          <w:szCs w:val="32"/>
+        </w:rPr>
+        <w:br/>
+        <w:t>Esc 退出編輯模式(回到一般模式)</w:t>
+      </w:r>
+      <w:r>
+        <w:rPr>
+          <w:rFonts w:asciiTheme="minorEastAsia" w:eastAsiaTheme="minorEastAsia" w:hAnsiTheme="minorEastAsia"/>
+          <w:i/>
+          <w:iCs/>
+          <w:color w:val="595959"/>
+          <w:sz w:val="32"/>
+          <w:szCs w:val="32"/>
+        </w:rPr>
+        <w:br/>
+        <w:t>dd 刪除一行(一般模式下)</w:t>
+      </w:r>
+      <w:r>
+        <w:rPr>
+          <w:rFonts w:asciiTheme="minorEastAsia" w:eastAsiaTheme="minorEastAsia" w:hAnsiTheme="minorEastAsia"/>
+          <w:i/>
+          <w:iCs/>
+          <w:color w:val="595959"/>
+          <w:sz w:val="32"/>
+          <w:szCs w:val="32"/>
+        </w:rPr>
+        <w:br/>
+        <w:t>:wq</w:t>
+      </w:r>
+      <w:r>
+        <w:rPr>
           <w:rFonts w:asciiTheme="minorEastAsia" w:eastAsiaTheme="minorEastAsia" w:hAnsiTheme="minorEastAsia" w:hint="eastAsia"/>
           <w:i/>
           <w:iCs/>
@@ -4198,7 +4263,8 @@
           <w:sz w:val="32"/>
           <w:szCs w:val="32"/>
         </w:rPr>
-      </w:pPr>
+        <w:t>!</w:t>
+      </w:r>
       <w:r>
         <w:rPr>
           <w:rFonts w:asciiTheme="minorEastAsia" w:eastAsiaTheme="minorEastAsia" w:hAnsiTheme="minorEastAsia"/>
@@ -4208,7 +4274,7 @@
           <w:sz w:val="32"/>
           <w:szCs w:val="32"/>
         </w:rPr>
-        <w:t>i 進入編輯模式(自由打字啦)</w:t>
+        <w:t xml:space="preserve"> 存檔離開(一般模式下)</w:t>
       </w:r>
       <w:r>
         <w:rPr>
@@ -4220,64 +4286,6 @@
           <w:szCs w:val="32"/>
         </w:rPr>
         <w:br/>
-        <w:t>Esc 退出編輯模式(回到一般模式)</w:t>
-      </w:r>
-      <w:r>
-        <w:rPr>
-          <w:rFonts w:asciiTheme="minorEastAsia" w:eastAsiaTheme="minorEastAsia" w:hAnsiTheme="minorEastAsia"/>
-          <w:i/>
-          <w:iCs/>
-          <w:color w:val="595959"/>
-          <w:sz w:val="32"/>
-          <w:szCs w:val="32"/>
-        </w:rPr>
-        <w:br/>
-        <w:t>dd 刪除一行(一般模式下)</w:t>
-      </w:r>
-      <w:r>
-        <w:rPr>
-          <w:rFonts w:asciiTheme="minorEastAsia" w:eastAsiaTheme="minorEastAsia" w:hAnsiTheme="minorEastAsia"/>
-          <w:i/>
-          <w:iCs/>
-          <w:color w:val="595959"/>
-          <w:sz w:val="32"/>
-          <w:szCs w:val="32"/>
-        </w:rPr>
-        <w:br/>
-        <w:t>:wq</w:t>
-      </w:r>
-      <w:r>
-        <w:rPr>
-          <w:rFonts w:asciiTheme="minorEastAsia" w:eastAsiaTheme="minorEastAsia" w:hAnsiTheme="minorEastAsia" w:hint="eastAsia"/>
-          <w:i/>
-          <w:iCs/>
-          <w:color w:val="595959"/>
-          <w:sz w:val="32"/>
-          <w:szCs w:val="32"/>
-        </w:rPr>
-        <w:t>!</w:t>
-      </w:r>
-      <w:r>
-        <w:rPr>
-          <w:rFonts w:asciiTheme="minorEastAsia" w:eastAsiaTheme="minorEastAsia" w:hAnsiTheme="minorEastAsia"/>
-          <w:i/>
-          <w:iCs/>
-          <w:color w:val="595959"/>
-          <w:sz w:val="32"/>
-          <w:szCs w:val="32"/>
-        </w:rPr>
-        <w:t xml:space="preserve"> 存檔離開(一般模式下)</w:t>
-      </w:r>
-      <w:r>
-        <w:rPr>
-          <w:rFonts w:asciiTheme="minorEastAsia" w:eastAsiaTheme="minorEastAsia" w:hAnsiTheme="minorEastAsia"/>
-          <w:i/>
-          <w:iCs/>
-          <w:color w:val="595959"/>
-          <w:sz w:val="32"/>
-          <w:szCs w:val="32"/>
-        </w:rPr>
-        <w:br/>
         <w:t>:q! 不存檔直接離開 (一般模式下)</w:t>
       </w:r>
     </w:p>
@@ -4306,13 +4314,23 @@
     <w:p>
       <w:pPr>
         <w:jc w:val="center"/>
+        <w:rPr>
+          <w:rFonts w:asciiTheme="majorEastAsia" w:eastAsiaTheme="majorEastAsia" w:hAnsiTheme="majorEastAsia"/>
+          <w:b/>
+          <w:sz w:val="48"/>
+          <w:szCs w:val="48"/>
+        </w:rPr>
+      </w:pPr>
+      <w:r>
         <w:rPr>
           <w:rFonts w:asciiTheme="majorEastAsia" w:eastAsiaTheme="majorEastAsia" w:hAnsiTheme="majorEastAsia" w:hint="eastAsia"/>
           <w:b/>
           <w:sz w:val="48"/>
           <w:szCs w:val="48"/>
         </w:rPr>
-      </w:pPr>
+        <w:lastRenderedPageBreak/>
+        <w:t>4、</w:t>
+      </w:r>
       <w:r>
         <w:rPr>
           <w:rFonts w:asciiTheme="majorEastAsia" w:eastAsiaTheme="majorEastAsia" w:hAnsiTheme="majorEastAsia" w:hint="eastAsia"/>
@@ -4320,16 +4338,6 @@
           <w:sz w:val="48"/>
           <w:szCs w:val="48"/>
         </w:rPr>
-        <w:lastRenderedPageBreak/>
-        <w:t>4、</w:t>
-      </w:r>
-      <w:r>
-        <w:rPr>
-          <w:rFonts w:asciiTheme="majorEastAsia" w:eastAsiaTheme="majorEastAsia" w:hAnsiTheme="majorEastAsia" w:hint="eastAsia"/>
-          <w:b/>
-          <w:sz w:val="48"/>
-          <w:szCs w:val="48"/>
-        </w:rPr>
         <w:t>儲存庫的四種型態</w:t>
       </w:r>
     </w:p>
@@ -4490,16 +4498,17 @@
       <w:pPr>
         <w:widowControl/>
         <w:rPr>
+          <w:rFonts w:asciiTheme="minorEastAsia" w:hAnsiTheme="minorEastAsia" w:cs="Helvetica"/>
+          <w:color w:val="000000" w:themeColor="text1"/>
+          <w:kern w:val="0"/>
+          <w:szCs w:val="24"/>
+          <w:shd w:val="clear" w:color="auto" w:fill="FFFFFF" w:themeFill="background1"/>
+        </w:rPr>
+      </w:pPr>
+      <w:r>
+        <w:rPr>
           <w:rFonts w:asciiTheme="minorEastAsia" w:hAnsiTheme="minorEastAsia" w:cs="Helvetica" w:hint="eastAsia"/>
-          <w:color w:val="000000" w:themeColor="text1"/>
-          <w:kern w:val="0"/>
-          <w:szCs w:val="24"/>
-          <w:shd w:val="clear" w:color="auto" w:fill="FFFFFF" w:themeFill="background1"/>
-        </w:rPr>
-      </w:pPr>
-      <w:r>
-        <w:rPr>
-          <w:rFonts w:asciiTheme="minorEastAsia" w:hAnsiTheme="minorEastAsia" w:cs="Helvetica" w:hint="eastAsia"/>
+          <w:noProof/>
           <w:color w:val="000000" w:themeColor="text1"/>
           <w:kern w:val="0"/>
           <w:szCs w:val="24"/>
@@ -4676,7 +4685,7 @@
         <w:widowControl/>
         <w:ind w:leftChars="0" w:left="735"/>
         <w:rPr>
-          <w:rFonts w:asciiTheme="majorEastAsia" w:eastAsiaTheme="majorEastAsia" w:hAnsiTheme="majorEastAsia" w:cs="Helvetica" w:hint="eastAsia"/>
+          <w:rFonts w:asciiTheme="majorEastAsia" w:eastAsiaTheme="majorEastAsia" w:hAnsiTheme="majorEastAsia" w:cs="Helvetica"/>
           <w:b/>
           <w:color w:val="000000" w:themeColor="text1"/>
           <w:kern w:val="0"/>
@@ -5066,16 +5075,17 @@
         <w:widowControl/>
         <w:ind w:firstLine="480"/>
         <w:rPr>
+          <w:rFonts w:asciiTheme="minorEastAsia" w:hAnsiTheme="minorEastAsia" w:cs="Helvetica"/>
+          <w:color w:val="000000" w:themeColor="text1"/>
+          <w:kern w:val="0"/>
+          <w:szCs w:val="24"/>
+          <w:shd w:val="clear" w:color="auto" w:fill="FFFFFF" w:themeFill="background1"/>
+        </w:rPr>
+      </w:pPr>
+      <w:r>
+        <w:rPr>
           <w:rFonts w:asciiTheme="minorEastAsia" w:hAnsiTheme="minorEastAsia" w:cs="Helvetica" w:hint="eastAsia"/>
-          <w:color w:val="000000" w:themeColor="text1"/>
-          <w:kern w:val="0"/>
-          <w:szCs w:val="24"/>
-          <w:shd w:val="clear" w:color="auto" w:fill="FFFFFF" w:themeFill="background1"/>
-        </w:rPr>
-      </w:pPr>
-      <w:r>
-        <w:rPr>
-          <w:rFonts w:asciiTheme="minorEastAsia" w:hAnsiTheme="minorEastAsia" w:cs="Helvetica" w:hint="eastAsia"/>
+          <w:noProof/>
           <w:color w:val="000000" w:themeColor="text1"/>
           <w:kern w:val="0"/>
           <w:sz w:val="28"/>
@@ -5182,6 +5192,17 @@
         <w:ind w:leftChars="0"/>
         <w:jc w:val="center"/>
         <w:rPr>
+          <w:rFonts w:asciiTheme="majorEastAsia" w:eastAsiaTheme="majorEastAsia" w:hAnsiTheme="majorEastAsia" w:cs="Helvetica"/>
+          <w:b/>
+          <w:color w:val="000000" w:themeColor="text1"/>
+          <w:kern w:val="0"/>
+          <w:sz w:val="48"/>
+          <w:szCs w:val="48"/>
+          <w:shd w:val="clear" w:color="auto" w:fill="FFFFFF" w:themeFill="background1"/>
+        </w:rPr>
+      </w:pPr>
+      <w:r>
+        <w:rPr>
           <w:rFonts w:asciiTheme="majorEastAsia" w:eastAsiaTheme="majorEastAsia" w:hAnsiTheme="majorEastAsia" w:cs="Helvetica" w:hint="eastAsia"/>
           <w:b/>
           <w:color w:val="000000" w:themeColor="text1"/>
@@ -5190,17 +5211,6 @@
           <w:szCs w:val="48"/>
           <w:shd w:val="clear" w:color="auto" w:fill="FFFFFF" w:themeFill="background1"/>
         </w:rPr>
-      </w:pPr>
-      <w:r>
-        <w:rPr>
-          <w:rFonts w:asciiTheme="majorEastAsia" w:eastAsiaTheme="majorEastAsia" w:hAnsiTheme="majorEastAsia" w:cs="Helvetica" w:hint="eastAsia"/>
-          <w:b/>
-          <w:color w:val="000000" w:themeColor="text1"/>
-          <w:kern w:val="0"/>
-          <w:sz w:val="48"/>
-          <w:szCs w:val="48"/>
-          <w:shd w:val="clear" w:color="auto" w:fill="FFFFFF" w:themeFill="background1"/>
-        </w:rPr>
         <w:lastRenderedPageBreak/>
         <w:t>回復GIT不同區域的修改</w:t>
       </w:r>
@@ -5304,13 +5314,33 @@
         <w:widowControl/>
         <w:ind w:firstLine="480"/>
         <w:rPr>
+          <w:rFonts w:asciiTheme="minorEastAsia" w:hAnsiTheme="minorEastAsia" w:cs="細明體"/>
+          <w:color w:val="000000" w:themeColor="text1"/>
+          <w:kern w:val="0"/>
+          <w:szCs w:val="24"/>
+          <w:shd w:val="clear" w:color="auto" w:fill="FFFFFF" w:themeFill="background1"/>
+        </w:rPr>
+      </w:pPr>
+      <w:r>
+        <w:rPr>
           <w:rFonts w:asciiTheme="minorEastAsia" w:hAnsiTheme="minorEastAsia" w:cs="細明體" w:hint="eastAsia"/>
           <w:color w:val="000000" w:themeColor="text1"/>
           <w:kern w:val="0"/>
           <w:szCs w:val="24"/>
           <w:shd w:val="clear" w:color="auto" w:fill="FFFFFF" w:themeFill="background1"/>
         </w:rPr>
-      </w:pPr>
+        <w:t xml:space="preserve">git rm </w:t>
+      </w:r>
+      <w:r>
+        <w:rPr>
+          <w:rFonts w:asciiTheme="minorEastAsia" w:hAnsiTheme="minorEastAsia" w:cs="細明體"/>
+          <w:color w:val="000000" w:themeColor="text1"/>
+          <w:kern w:val="0"/>
+          <w:szCs w:val="24"/>
+          <w:shd w:val="clear" w:color="auto" w:fill="FFFFFF" w:themeFill="background1"/>
+        </w:rPr>
+        <w:t>--</w:t>
+      </w:r>
       <w:r>
         <w:rPr>
           <w:rFonts w:asciiTheme="minorEastAsia" w:hAnsiTheme="minorEastAsia" w:cs="細明體" w:hint="eastAsia"/>
@@ -5319,44 +5349,25 @@
           <w:szCs w:val="24"/>
           <w:shd w:val="clear" w:color="auto" w:fill="FFFFFF" w:themeFill="background1"/>
         </w:rPr>
-        <w:t xml:space="preserve">git rm </w:t>
-      </w:r>
-      <w:r>
-        <w:rPr>
-          <w:rFonts w:asciiTheme="minorEastAsia" w:hAnsiTheme="minorEastAsia" w:cs="細明體"/>
-          <w:color w:val="000000" w:themeColor="text1"/>
-          <w:kern w:val="0"/>
-          <w:szCs w:val="24"/>
-          <w:shd w:val="clear" w:color="auto" w:fill="FFFFFF" w:themeFill="background1"/>
-        </w:rPr>
-        <w:t>--</w:t>
-      </w:r>
+        <w:t>cached 3test.txt&lt;-這邊文件的姓名</w:t>
+      </w:r>
+    </w:p>
+    <w:p>
+      <w:pPr>
+        <w:widowControl/>
+        <w:rPr>
+          <w:rFonts w:asciiTheme="minorEastAsia" w:hAnsiTheme="minorEastAsia" w:cs="Helvetica"/>
+          <w:color w:val="000000" w:themeColor="text1"/>
+          <w:kern w:val="0"/>
+          <w:sz w:val="28"/>
+          <w:szCs w:val="28"/>
+          <w:shd w:val="clear" w:color="auto" w:fill="FFFFFF" w:themeFill="background1"/>
+        </w:rPr>
+      </w:pPr>
       <w:r>
         <w:rPr>
           <w:rFonts w:asciiTheme="minorEastAsia" w:hAnsiTheme="minorEastAsia" w:cs="細明體" w:hint="eastAsia"/>
-          <w:color w:val="000000" w:themeColor="text1"/>
-          <w:kern w:val="0"/>
-          <w:szCs w:val="24"/>
-          <w:shd w:val="clear" w:color="auto" w:fill="FFFFFF" w:themeFill="background1"/>
-        </w:rPr>
-        <w:t>cached 3test.txt&lt;-這邊文件的姓名</w:t>
-      </w:r>
-    </w:p>
-    <w:p>
-      <w:pPr>
-        <w:widowControl/>
-        <w:rPr>
-          <w:rFonts w:asciiTheme="minorEastAsia" w:hAnsiTheme="minorEastAsia" w:cs="Helvetica" w:hint="eastAsia"/>
-          <w:color w:val="000000" w:themeColor="text1"/>
-          <w:kern w:val="0"/>
-          <w:sz w:val="28"/>
-          <w:szCs w:val="28"/>
-          <w:shd w:val="clear" w:color="auto" w:fill="FFFFFF" w:themeFill="background1"/>
-        </w:rPr>
-      </w:pPr>
-      <w:r>
-        <w:rPr>
-          <w:rFonts w:asciiTheme="minorEastAsia" w:hAnsiTheme="minorEastAsia" w:cs="細明體" w:hint="eastAsia"/>
+          <w:noProof/>
           <w:color w:val="000000" w:themeColor="text1"/>
           <w:kern w:val="0"/>
           <w:szCs w:val="24"/>
@@ -5413,17 +5424,36 @@
       <w:pPr>
         <w:widowControl/>
         <w:rPr>
+          <w:rFonts w:asciiTheme="minorEastAsia" w:hAnsiTheme="minorEastAsia" w:cs="Helvetica"/>
+          <w:color w:val="000000" w:themeColor="text1"/>
+          <w:kern w:val="0"/>
+          <w:szCs w:val="24"/>
+          <w:shd w:val="clear" w:color="auto" w:fill="FFFFFF" w:themeFill="background1"/>
+        </w:rPr>
+      </w:pPr>
+    </w:p>
+    <w:p>
+      <w:pPr>
+        <w:widowControl/>
+        <w:rPr>
+          <w:rFonts w:asciiTheme="minorEastAsia" w:hAnsiTheme="minorEastAsia" w:cs="Helvetica"/>
+          <w:color w:val="000000" w:themeColor="text1"/>
+          <w:kern w:val="0"/>
+          <w:szCs w:val="24"/>
+          <w:shd w:val="clear" w:color="auto" w:fill="FFFFFF" w:themeFill="background1"/>
+        </w:rPr>
+      </w:pPr>
+      <w:r>
+        <w:rPr>
           <w:rFonts w:asciiTheme="minorEastAsia" w:hAnsiTheme="minorEastAsia" w:cs="Helvetica" w:hint="eastAsia"/>
           <w:color w:val="000000" w:themeColor="text1"/>
           <w:kern w:val="0"/>
           <w:szCs w:val="24"/>
           <w:shd w:val="clear" w:color="auto" w:fill="FFFFFF" w:themeFill="background1"/>
         </w:rPr>
-      </w:pPr>
-    </w:p>
-    <w:p>
-      <w:pPr>
-        <w:widowControl/>
+        <w:t xml:space="preserve">當輸入git rm </w:t>
+      </w:r>
+      <w:r>
         <w:rPr>
           <w:rFonts w:asciiTheme="minorEastAsia" w:hAnsiTheme="minorEastAsia" w:cs="Helvetica"/>
           <w:color w:val="000000" w:themeColor="text1"/>
@@ -5431,7 +5461,8 @@
           <w:szCs w:val="24"/>
           <w:shd w:val="clear" w:color="auto" w:fill="FFFFFF" w:themeFill="background1"/>
         </w:rPr>
-      </w:pPr>
+        <w:t>–</w:t>
+      </w:r>
       <w:r>
         <w:rPr>
           <w:rFonts w:asciiTheme="minorEastAsia" w:hAnsiTheme="minorEastAsia" w:cs="Helvetica" w:hint="eastAsia"/>
@@ -5440,44 +5471,25 @@
           <w:szCs w:val="24"/>
           <w:shd w:val="clear" w:color="auto" w:fill="FFFFFF" w:themeFill="background1"/>
         </w:rPr>
-        <w:t xml:space="preserve">當輸入git rm </w:t>
-      </w:r>
-      <w:r>
+        <w:t>cached 3test.txt時變成</w:t>
+      </w:r>
+    </w:p>
+    <w:p>
+      <w:pPr>
+        <w:widowControl/>
         <w:rPr>
           <w:rFonts w:asciiTheme="minorEastAsia" w:hAnsiTheme="minorEastAsia" w:cs="Helvetica"/>
           <w:color w:val="000000" w:themeColor="text1"/>
           <w:kern w:val="0"/>
-          <w:szCs w:val="24"/>
-          <w:shd w:val="clear" w:color="auto" w:fill="FFFFFF" w:themeFill="background1"/>
-        </w:rPr>
-        <w:t>–</w:t>
-      </w:r>
+          <w:sz w:val="28"/>
+          <w:szCs w:val="28"/>
+          <w:shd w:val="clear" w:color="auto" w:fill="FFFFFF" w:themeFill="background1"/>
+        </w:rPr>
+      </w:pPr>
       <w:r>
         <w:rPr>
           <w:rFonts w:asciiTheme="minorEastAsia" w:hAnsiTheme="minorEastAsia" w:cs="Helvetica" w:hint="eastAsia"/>
-          <w:color w:val="000000" w:themeColor="text1"/>
-          <w:kern w:val="0"/>
-          <w:szCs w:val="24"/>
-          <w:shd w:val="clear" w:color="auto" w:fill="FFFFFF" w:themeFill="background1"/>
-        </w:rPr>
-        <w:t>cached 3test.txt時變成</w:t>
-      </w:r>
-    </w:p>
-    <w:p>
-      <w:pPr>
-        <w:widowControl/>
-        <w:rPr>
-          <w:rFonts w:asciiTheme="minorEastAsia" w:hAnsiTheme="minorEastAsia" w:cs="Helvetica" w:hint="eastAsia"/>
-          <w:color w:val="000000" w:themeColor="text1"/>
-          <w:kern w:val="0"/>
-          <w:sz w:val="28"/>
-          <w:szCs w:val="28"/>
-          <w:shd w:val="clear" w:color="auto" w:fill="FFFFFF" w:themeFill="background1"/>
-        </w:rPr>
-      </w:pPr>
-      <w:r>
-        <w:rPr>
-          <w:rFonts w:asciiTheme="minorEastAsia" w:hAnsiTheme="minorEastAsia" w:cs="Helvetica" w:hint="eastAsia"/>
+          <w:noProof/>
           <w:color w:val="000000" w:themeColor="text1"/>
           <w:kern w:val="0"/>
           <w:sz w:val="28"/>
@@ -5628,6 +5640,17 @@
         <w:ind w:leftChars="0"/>
         <w:jc w:val="center"/>
         <w:rPr>
+          <w:rFonts w:asciiTheme="majorEastAsia" w:eastAsiaTheme="majorEastAsia" w:hAnsiTheme="majorEastAsia" w:cs="Helvetica"/>
+          <w:b/>
+          <w:color w:val="000000" w:themeColor="text1"/>
+          <w:kern w:val="0"/>
+          <w:sz w:val="48"/>
+          <w:szCs w:val="48"/>
+          <w:shd w:val="clear" w:color="auto" w:fill="FFFFFF" w:themeFill="background1"/>
+        </w:rPr>
+      </w:pPr>
+      <w:r>
+        <w:rPr>
           <w:rFonts w:asciiTheme="majorEastAsia" w:eastAsiaTheme="majorEastAsia" w:hAnsiTheme="majorEastAsia" w:cs="Helvetica" w:hint="eastAsia"/>
           <w:b/>
           <w:color w:val="000000" w:themeColor="text1"/>
@@ -5636,6 +5659,208 @@
           <w:szCs w:val="48"/>
           <w:shd w:val="clear" w:color="auto" w:fill="FFFFFF" w:themeFill="background1"/>
         </w:rPr>
+        <w:lastRenderedPageBreak/>
+        <w:t>回復GIT不同區域的修改</w:t>
+      </w:r>
+    </w:p>
+    <w:p>
+      <w:pPr>
+        <w:widowControl/>
+        <w:rPr>
+          <w:rFonts w:asciiTheme="minorEastAsia" w:hAnsiTheme="minorEastAsia" w:cs="細明體"/>
+          <w:color w:val="000000" w:themeColor="text1"/>
+          <w:kern w:val="0"/>
+          <w:sz w:val="28"/>
+          <w:szCs w:val="28"/>
+          <w:shd w:val="clear" w:color="auto" w:fill="FFFFFF" w:themeFill="background1"/>
+        </w:rPr>
+      </w:pPr>
+      <w:r>
+        <w:rPr>
+          <w:rFonts w:asciiTheme="minorEastAsia" w:hAnsiTheme="minorEastAsia" w:cs="Helvetica" w:hint="eastAsia"/>
+          <w:color w:val="000000" w:themeColor="text1"/>
+          <w:kern w:val="0"/>
+          <w:sz w:val="28"/>
+          <w:szCs w:val="28"/>
+          <w:shd w:val="clear" w:color="auto" w:fill="FFFFFF" w:themeFill="background1"/>
+        </w:rPr>
+        <w:t>4.3</w:t>
+      </w:r>
+      <w:r>
+        <w:rPr>
+          <w:rFonts w:asciiTheme="minorEastAsia" w:hAnsiTheme="minorEastAsia" w:cs="細明體"/>
+          <w:color w:val="000000" w:themeColor="text1"/>
+          <w:kern w:val="0"/>
+          <w:sz w:val="28"/>
+          <w:szCs w:val="28"/>
+          <w:shd w:val="clear" w:color="auto" w:fill="FFFFFF" w:themeFill="background1"/>
+        </w:rPr>
+        <w:t>已提交(Committed)</w:t>
+      </w:r>
+      <w:r>
+        <w:rPr>
+          <w:rFonts w:asciiTheme="minorEastAsia" w:hAnsiTheme="minorEastAsia" w:cs="細明體" w:hint="eastAsia"/>
+          <w:color w:val="000000" w:themeColor="text1"/>
+          <w:kern w:val="0"/>
+          <w:sz w:val="28"/>
+          <w:szCs w:val="28"/>
+          <w:shd w:val="clear" w:color="auto" w:fill="FFFFFF" w:themeFill="background1"/>
+        </w:rPr>
+        <w:t>變成</w:t>
+      </w:r>
+      <w:r>
+        <w:rPr>
+          <w:rFonts w:asciiTheme="minorEastAsia" w:hAnsiTheme="minorEastAsia" w:cs="細明體"/>
+          <w:color w:val="000000" w:themeColor="text1"/>
+          <w:kern w:val="0"/>
+          <w:sz w:val="28"/>
+          <w:szCs w:val="28"/>
+          <w:shd w:val="clear" w:color="auto" w:fill="FFFFFF" w:themeFill="background1"/>
+        </w:rPr>
+        <w:t>未追蹤</w:t>
+      </w:r>
+      <w:r>
+        <w:rPr>
+          <w:rFonts w:asciiTheme="minorEastAsia" w:hAnsiTheme="minorEastAsia" w:cs="細明體" w:hint="eastAsia"/>
+          <w:color w:val="000000" w:themeColor="text1"/>
+          <w:kern w:val="0"/>
+          <w:sz w:val="28"/>
+          <w:szCs w:val="28"/>
+          <w:shd w:val="clear" w:color="auto" w:fill="FFFFFF" w:themeFill="background1"/>
+        </w:rPr>
+        <w:t>(</w:t>
+      </w:r>
+      <w:r>
+        <w:rPr>
+          <w:rFonts w:asciiTheme="minorEastAsia" w:hAnsiTheme="minorEastAsia" w:cs="細明體"/>
+          <w:color w:val="000000" w:themeColor="text1"/>
+          <w:kern w:val="0"/>
+          <w:sz w:val="28"/>
+          <w:szCs w:val="28"/>
+          <w:shd w:val="clear" w:color="auto" w:fill="FFFFFF" w:themeFill="background1"/>
+        </w:rPr>
+        <w:t>Untracked files</w:t>
+      </w:r>
+      <w:r>
+        <w:rPr>
+          <w:rFonts w:asciiTheme="minorEastAsia" w:hAnsiTheme="minorEastAsia" w:cs="細明體" w:hint="eastAsia"/>
+          <w:color w:val="000000" w:themeColor="text1"/>
+          <w:kern w:val="0"/>
+          <w:sz w:val="28"/>
+          <w:szCs w:val="28"/>
+          <w:shd w:val="clear" w:color="auto" w:fill="FFFFFF" w:themeFill="background1"/>
+        </w:rPr>
+        <w:t>)</w:t>
+      </w:r>
+    </w:p>
+    <w:p>
+      <w:pPr>
+        <w:widowControl/>
+        <w:ind w:firstLine="480"/>
+        <w:rPr>
+          <w:rFonts w:asciiTheme="minorEastAsia" w:hAnsiTheme="minorEastAsia"/>
+          <w:color w:val="000000" w:themeColor="text1"/>
+          <w:szCs w:val="24"/>
+          <w:shd w:val="clear" w:color="auto" w:fill="FFFFFF" w:themeFill="background1"/>
+        </w:rPr>
+      </w:pPr>
+      <w:r>
+        <w:rPr>
+          <w:rFonts w:asciiTheme="minorEastAsia" w:hAnsiTheme="minorEastAsia" w:cs="細明體" w:hint="eastAsia"/>
+          <w:color w:val="000000" w:themeColor="text1"/>
+          <w:kern w:val="0"/>
+          <w:szCs w:val="24"/>
+          <w:shd w:val="clear" w:color="auto" w:fill="FFFFFF" w:themeFill="background1"/>
+        </w:rPr>
+        <w:t>用</w:t>
+      </w:r>
+      <w:r>
+        <w:rPr>
+          <w:rFonts w:asciiTheme="minorEastAsia" w:hAnsiTheme="minorEastAsia"/>
+          <w:color w:val="000000" w:themeColor="text1"/>
+          <w:szCs w:val="24"/>
+          <w:shd w:val="clear" w:color="auto" w:fill="FFFFFF" w:themeFill="background1"/>
+        </w:rPr>
+        <w:t>reset</w:t>
+      </w:r>
+    </w:p>
+    <w:p>
+      <w:pPr>
+        <w:widowControl/>
+        <w:ind w:firstLine="480"/>
+        <w:rPr>
+          <w:rFonts w:asciiTheme="minorEastAsia" w:hAnsiTheme="minorEastAsia"/>
+          <w:color w:val="000000" w:themeColor="text1"/>
+          <w:szCs w:val="24"/>
+          <w:shd w:val="clear" w:color="auto" w:fill="FFFFFF" w:themeFill="background1"/>
+        </w:rPr>
+      </w:pPr>
+      <w:r>
+        <w:rPr>
+          <w:rFonts w:asciiTheme="minorEastAsia" w:hAnsiTheme="minorEastAsia" w:hint="eastAsia"/>
+          <w:color w:val="000000" w:themeColor="text1"/>
+          <w:szCs w:val="24"/>
+          <w:shd w:val="clear" w:color="auto" w:fill="FFFFFF" w:themeFill="background1"/>
+        </w:rPr>
+        <w:t>首先</w:t>
+      </w:r>
+      <w:r>
+        <w:rPr>
+          <w:rFonts w:asciiTheme="minorEastAsia" w:hAnsiTheme="minorEastAsia"/>
+          <w:color w:val="000000" w:themeColor="text1"/>
+          <w:szCs w:val="24"/>
+          <w:shd w:val="clear" w:color="auto" w:fill="FFFFFF" w:themeFill="background1"/>
+        </w:rPr>
+        <w:t>git log</w:t>
+      </w:r>
+      <w:r>
+        <w:rPr>
+          <w:rFonts w:asciiTheme="minorEastAsia" w:hAnsiTheme="minorEastAsia" w:hint="eastAsia"/>
+          <w:color w:val="000000" w:themeColor="text1"/>
+          <w:szCs w:val="24"/>
+          <w:shd w:val="clear" w:color="auto" w:fill="FFFFFF" w:themeFill="background1"/>
+        </w:rPr>
+        <w:t xml:space="preserve"> 查看 commit 的版本</w:t>
+      </w:r>
+    </w:p>
+    <w:p>
+      <w:pPr>
+        <w:widowControl/>
+        <w:rPr>
+          <w:rFonts w:asciiTheme="minorEastAsia" w:hAnsiTheme="minorEastAsia" w:cs="Helvetica"/>
+          <w:color w:val="000000" w:themeColor="text1"/>
+          <w:kern w:val="0"/>
+          <w:sz w:val="28"/>
+          <w:szCs w:val="28"/>
+          <w:shd w:val="clear" w:color="auto" w:fill="FFFFFF" w:themeFill="background1"/>
+        </w:rPr>
+      </w:pPr>
+      <w:r>
+        <w:rPr>
+          <w:rFonts w:asciiTheme="minorEastAsia" w:hAnsiTheme="minorEastAsia" w:cs="Helvetica"/>
+          <w:color w:val="000000" w:themeColor="text1"/>
+          <w:kern w:val="0"/>
+          <w:sz w:val="28"/>
+          <w:szCs w:val="28"/>
+          <w:shd w:val="clear" w:color="auto" w:fill="FFFFFF" w:themeFill="background1"/>
+        </w:rPr>
+        <w:br w:type="page"/>
+      </w:r>
+    </w:p>
+    <w:p>
+      <w:pPr>
+        <w:widowControl/>
+        <w:ind w:left="480"/>
+        <w:jc w:val="center"/>
+        <w:rPr>
+          <w:rFonts w:asciiTheme="majorEastAsia" w:eastAsiaTheme="majorEastAsia" w:hAnsiTheme="majorEastAsia" w:cs="Helvetica"/>
+          <w:b/>
+          <w:color w:val="000000" w:themeColor="text1"/>
+          <w:kern w:val="0"/>
+          <w:sz w:val="48"/>
+          <w:szCs w:val="48"/>
+          <w:shd w:val="clear" w:color="auto" w:fill="FFFFFF" w:themeFill="background1"/>
+        </w:rPr>
       </w:pPr>
       <w:r>
         <w:rPr>
@@ -5648,198 +5873,9 @@
           <w:shd w:val="clear" w:color="auto" w:fill="FFFFFF" w:themeFill="background1"/>
         </w:rPr>
         <w:lastRenderedPageBreak/>
-        <w:t>回復GIT不同區域的修改</w:t>
-      </w:r>
-    </w:p>
-    <w:p>
-      <w:pPr>
-        <w:widowControl/>
-        <w:rPr>
-          <w:rFonts w:asciiTheme="minorEastAsia" w:hAnsiTheme="minorEastAsia" w:cs="細明體"/>
-          <w:color w:val="000000" w:themeColor="text1"/>
-          <w:kern w:val="0"/>
-          <w:sz w:val="28"/>
-          <w:szCs w:val="28"/>
-          <w:shd w:val="clear" w:color="auto" w:fill="FFFFFF" w:themeFill="background1"/>
-        </w:rPr>
-      </w:pPr>
-      <w:r>
-        <w:rPr>
-          <w:rFonts w:asciiTheme="minorEastAsia" w:hAnsiTheme="minorEastAsia" w:cs="Helvetica" w:hint="eastAsia"/>
-          <w:color w:val="000000" w:themeColor="text1"/>
-          <w:kern w:val="0"/>
-          <w:sz w:val="28"/>
-          <w:szCs w:val="28"/>
-          <w:shd w:val="clear" w:color="auto" w:fill="FFFFFF" w:themeFill="background1"/>
-        </w:rPr>
-        <w:t>4.3</w:t>
-      </w:r>
-      <w:r>
-        <w:rPr>
-          <w:rFonts w:asciiTheme="minorEastAsia" w:hAnsiTheme="minorEastAsia" w:cs="細明體"/>
-          <w:color w:val="000000" w:themeColor="text1"/>
-          <w:kern w:val="0"/>
-          <w:sz w:val="28"/>
-          <w:szCs w:val="28"/>
-          <w:shd w:val="clear" w:color="auto" w:fill="FFFFFF" w:themeFill="background1"/>
-        </w:rPr>
-        <w:t>已提交(Committed)</w:t>
-      </w:r>
-      <w:r>
-        <w:rPr>
-          <w:rFonts w:asciiTheme="minorEastAsia" w:hAnsiTheme="minorEastAsia" w:cs="細明體" w:hint="eastAsia"/>
-          <w:color w:val="000000" w:themeColor="text1"/>
-          <w:kern w:val="0"/>
-          <w:sz w:val="28"/>
-          <w:szCs w:val="28"/>
-          <w:shd w:val="clear" w:color="auto" w:fill="FFFFFF" w:themeFill="background1"/>
-        </w:rPr>
-        <w:t>變成</w:t>
-      </w:r>
-      <w:r>
-        <w:rPr>
-          <w:rFonts w:asciiTheme="minorEastAsia" w:hAnsiTheme="minorEastAsia" w:cs="細明體"/>
-          <w:color w:val="000000" w:themeColor="text1"/>
-          <w:kern w:val="0"/>
-          <w:sz w:val="28"/>
-          <w:szCs w:val="28"/>
-          <w:shd w:val="clear" w:color="auto" w:fill="FFFFFF" w:themeFill="background1"/>
-        </w:rPr>
-        <w:t>未追蹤</w:t>
-      </w:r>
-      <w:r>
-        <w:rPr>
-          <w:rFonts w:asciiTheme="minorEastAsia" w:hAnsiTheme="minorEastAsia" w:cs="細明體" w:hint="eastAsia"/>
-          <w:color w:val="000000" w:themeColor="text1"/>
-          <w:kern w:val="0"/>
-          <w:sz w:val="28"/>
-          <w:szCs w:val="28"/>
-          <w:shd w:val="clear" w:color="auto" w:fill="FFFFFF" w:themeFill="background1"/>
-        </w:rPr>
-        <w:t>(</w:t>
-      </w:r>
-      <w:r>
-        <w:rPr>
-          <w:rFonts w:asciiTheme="minorEastAsia" w:hAnsiTheme="minorEastAsia" w:cs="細明體"/>
-          <w:color w:val="000000" w:themeColor="text1"/>
-          <w:kern w:val="0"/>
-          <w:sz w:val="28"/>
-          <w:szCs w:val="28"/>
-          <w:shd w:val="clear" w:color="auto" w:fill="FFFFFF" w:themeFill="background1"/>
-        </w:rPr>
-        <w:t>Untracked files</w:t>
-      </w:r>
-      <w:r>
-        <w:rPr>
-          <w:rFonts w:asciiTheme="minorEastAsia" w:hAnsiTheme="minorEastAsia" w:cs="細明體" w:hint="eastAsia"/>
-          <w:color w:val="000000" w:themeColor="text1"/>
-          <w:kern w:val="0"/>
-          <w:sz w:val="28"/>
-          <w:szCs w:val="28"/>
-          <w:shd w:val="clear" w:color="auto" w:fill="FFFFFF" w:themeFill="background1"/>
-        </w:rPr>
-        <w:t>)</w:t>
-      </w:r>
-    </w:p>
-    <w:p>
-      <w:pPr>
-        <w:widowControl/>
-        <w:ind w:firstLine="480"/>
-        <w:rPr>
-          <w:rFonts w:asciiTheme="minorEastAsia" w:hAnsiTheme="minorEastAsia"/>
-          <w:color w:val="000000" w:themeColor="text1"/>
-          <w:szCs w:val="24"/>
-          <w:shd w:val="clear" w:color="auto" w:fill="FFFFFF" w:themeFill="background1"/>
-        </w:rPr>
-      </w:pPr>
-      <w:r>
-        <w:rPr>
-          <w:rFonts w:asciiTheme="minorEastAsia" w:hAnsiTheme="minorEastAsia" w:cs="細明體" w:hint="eastAsia"/>
-          <w:color w:val="000000" w:themeColor="text1"/>
-          <w:kern w:val="0"/>
-          <w:szCs w:val="24"/>
-          <w:shd w:val="clear" w:color="auto" w:fill="FFFFFF" w:themeFill="background1"/>
-        </w:rPr>
-        <w:t>用</w:t>
-      </w:r>
-      <w:r>
-        <w:rPr>
-          <w:rFonts w:asciiTheme="minorEastAsia" w:hAnsiTheme="minorEastAsia"/>
-          <w:color w:val="000000" w:themeColor="text1"/>
-          <w:szCs w:val="24"/>
-          <w:shd w:val="clear" w:color="auto" w:fill="FFFFFF" w:themeFill="background1"/>
-        </w:rPr>
-        <w:t>reset</w:t>
-      </w:r>
-    </w:p>
-    <w:p>
-      <w:pPr>
-        <w:widowControl/>
-        <w:ind w:firstLine="480"/>
-        <w:rPr>
-          <w:rFonts w:asciiTheme="minorEastAsia" w:hAnsiTheme="minorEastAsia"/>
-          <w:color w:val="000000" w:themeColor="text1"/>
-          <w:szCs w:val="24"/>
-          <w:shd w:val="clear" w:color="auto" w:fill="FFFFFF" w:themeFill="background1"/>
-        </w:rPr>
-      </w:pPr>
-      <w:r>
-        <w:rPr>
-          <w:rFonts w:asciiTheme="minorEastAsia" w:hAnsiTheme="minorEastAsia" w:hint="eastAsia"/>
-          <w:color w:val="000000" w:themeColor="text1"/>
-          <w:szCs w:val="24"/>
-          <w:shd w:val="clear" w:color="auto" w:fill="FFFFFF" w:themeFill="background1"/>
-        </w:rPr>
-        <w:t>首先</w:t>
-      </w:r>
-      <w:r>
-        <w:rPr>
-          <w:rFonts w:asciiTheme="minorEastAsia" w:hAnsiTheme="minorEastAsia"/>
-          <w:color w:val="000000" w:themeColor="text1"/>
-          <w:szCs w:val="24"/>
-          <w:shd w:val="clear" w:color="auto" w:fill="FFFFFF" w:themeFill="background1"/>
-        </w:rPr>
-        <w:t>git log</w:t>
-      </w:r>
-      <w:r>
-        <w:rPr>
-          <w:rFonts w:asciiTheme="minorEastAsia" w:hAnsiTheme="minorEastAsia" w:hint="eastAsia"/>
-          <w:color w:val="000000" w:themeColor="text1"/>
-          <w:szCs w:val="24"/>
-          <w:shd w:val="clear" w:color="auto" w:fill="FFFFFF" w:themeFill="background1"/>
-        </w:rPr>
-        <w:t xml:space="preserve"> 查看 commit 的版本</w:t>
-      </w:r>
-    </w:p>
-    <w:p>
-      <w:pPr>
-        <w:widowControl/>
-        <w:rPr>
-          <w:rFonts w:asciiTheme="minorEastAsia" w:hAnsiTheme="minorEastAsia" w:cs="Helvetica"/>
-          <w:color w:val="000000" w:themeColor="text1"/>
-          <w:kern w:val="0"/>
-          <w:sz w:val="28"/>
-          <w:szCs w:val="28"/>
-          <w:shd w:val="clear" w:color="auto" w:fill="FFFFFF" w:themeFill="background1"/>
-        </w:rPr>
-      </w:pPr>
-      <w:r>
-        <w:rPr>
-          <w:rFonts w:asciiTheme="minorEastAsia" w:hAnsiTheme="minorEastAsia" w:cs="Helvetica"/>
-          <w:color w:val="000000" w:themeColor="text1"/>
-          <w:kern w:val="0"/>
-          <w:sz w:val="28"/>
-          <w:szCs w:val="28"/>
-          <w:shd w:val="clear" w:color="auto" w:fill="FFFFFF" w:themeFill="background1"/>
-        </w:rPr>
-        <w:br w:type="page"/>
-      </w:r>
-    </w:p>
-    <w:p>
-      <w:pPr>
-        <w:widowControl/>
-        <w:ind w:left="480"/>
-        <w:jc w:val="center"/>
+        <w:t>6、</w:t>
+      </w:r>
+      <w:r>
         <w:rPr>
           <w:rFonts w:asciiTheme="majorEastAsia" w:eastAsiaTheme="majorEastAsia" w:hAnsiTheme="majorEastAsia" w:cs="Helvetica" w:hint="eastAsia"/>
           <w:b/>
@@ -5849,89 +5885,66 @@
           <w:szCs w:val="48"/>
           <w:shd w:val="clear" w:color="auto" w:fill="FFFFFF" w:themeFill="background1"/>
         </w:rPr>
+        <w:t>GIT的分支</w:t>
+      </w:r>
+    </w:p>
+    <w:p>
+      <w:pPr>
+        <w:widowControl/>
+        <w:ind w:firstLine="480"/>
+        <w:rPr>
+          <w:rFonts w:asciiTheme="minorEastAsia" w:hAnsiTheme="minorEastAsia" w:cs="Arial"/>
+          <w:color w:val="000000" w:themeColor="text1"/>
+          <w:szCs w:val="24"/>
+          <w:shd w:val="clear" w:color="auto" w:fill="FFFFFF" w:themeFill="background1"/>
+        </w:rPr>
+      </w:pPr>
+      <w:r>
+        <w:rPr>
+          <w:rFonts w:asciiTheme="minorEastAsia" w:hAnsiTheme="minorEastAsia" w:cs="Arial" w:hint="eastAsia"/>
+          <w:color w:val="000000" w:themeColor="text1"/>
+          <w:szCs w:val="24"/>
+          <w:shd w:val="clear" w:color="auto" w:fill="FFFFFF" w:themeFill="background1"/>
+        </w:rPr>
+        <w:t>當你在開發軟體時,假如老闆叫你去</w:t>
+      </w:r>
+      <w:r>
+        <w:rPr>
+          <w:rFonts w:asciiTheme="minorEastAsia" w:hAnsiTheme="minorEastAsia" w:cs="Arial" w:hint="eastAsia"/>
+          <w:color w:val="000000" w:themeColor="text1"/>
+          <w:szCs w:val="24"/>
+          <w:shd w:val="clear" w:color="auto" w:fill="FFFFFF" w:themeFill="background1"/>
+        </w:rPr>
+        <w:t>de</w:t>
+      </w:r>
+      <w:r>
+        <w:rPr>
+          <w:rFonts w:asciiTheme="minorEastAsia" w:hAnsiTheme="minorEastAsia" w:cs="Arial" w:hint="eastAsia"/>
+          <w:color w:val="000000" w:themeColor="text1"/>
+          <w:szCs w:val="24"/>
+          <w:shd w:val="clear" w:color="auto" w:fill="FFFFFF" w:themeFill="background1"/>
+        </w:rPr>
+        <w:t>bug這時你不想放下手邊的工作,你就可以開一個branch(分支),後就會用到分支圖</w:t>
+      </w:r>
+    </w:p>
+    <w:p>
+      <w:pPr>
+        <w:widowControl/>
+        <w:rPr>
+          <w:rFonts w:asciiTheme="majorEastAsia" w:eastAsiaTheme="majorEastAsia" w:hAnsiTheme="majorEastAsia" w:cs="Helvetica"/>
+          <w:b/>
+          <w:color w:val="000000" w:themeColor="text1"/>
+          <w:kern w:val="0"/>
+          <w:sz w:val="28"/>
+          <w:szCs w:val="28"/>
+          <w:shd w:val="clear" w:color="auto" w:fill="FFFFFF" w:themeFill="background1"/>
+        </w:rPr>
       </w:pPr>
       <w:r>
         <w:rPr>
           <w:rFonts w:asciiTheme="majorEastAsia" w:eastAsiaTheme="majorEastAsia" w:hAnsiTheme="majorEastAsia" w:cs="Helvetica" w:hint="eastAsia"/>
           <w:b/>
-          <w:color w:val="000000" w:themeColor="text1"/>
-          <w:kern w:val="0"/>
-          <w:sz w:val="48"/>
-          <w:szCs w:val="48"/>
-          <w:shd w:val="clear" w:color="auto" w:fill="FFFFFF" w:themeFill="background1"/>
-        </w:rPr>
-        <w:lastRenderedPageBreak/>
-        <w:t>6、</w:t>
-      </w:r>
-      <w:r>
-        <w:rPr>
-          <w:rFonts w:asciiTheme="majorEastAsia" w:eastAsiaTheme="majorEastAsia" w:hAnsiTheme="majorEastAsia" w:cs="Helvetica" w:hint="eastAsia"/>
-          <w:b/>
-          <w:color w:val="000000" w:themeColor="text1"/>
-          <w:kern w:val="0"/>
-          <w:sz w:val="48"/>
-          <w:szCs w:val="48"/>
-          <w:shd w:val="clear" w:color="auto" w:fill="FFFFFF" w:themeFill="background1"/>
-        </w:rPr>
-        <w:t>GIT的分支</w:t>
-      </w:r>
-    </w:p>
-    <w:p>
-      <w:pPr>
-        <w:widowControl/>
-        <w:ind w:firstLine="480"/>
-        <w:rPr>
-          <w:rFonts w:asciiTheme="minorEastAsia" w:hAnsiTheme="minorEastAsia" w:cs="Arial"/>
-          <w:color w:val="000000" w:themeColor="text1"/>
-          <w:szCs w:val="24"/>
-          <w:shd w:val="clear" w:color="auto" w:fill="FFFFFF" w:themeFill="background1"/>
-        </w:rPr>
-      </w:pPr>
-      <w:r>
-        <w:rPr>
-          <w:rFonts w:asciiTheme="minorEastAsia" w:hAnsiTheme="minorEastAsia" w:cs="Arial" w:hint="eastAsia"/>
-          <w:color w:val="000000" w:themeColor="text1"/>
-          <w:szCs w:val="24"/>
-          <w:shd w:val="clear" w:color="auto" w:fill="FFFFFF" w:themeFill="background1"/>
-        </w:rPr>
-        <w:t>當你在開發軟體時,假如老闆叫你去</w:t>
-      </w:r>
-      <w:r>
-        <w:rPr>
-          <w:rFonts w:asciiTheme="minorEastAsia" w:hAnsiTheme="minorEastAsia" w:cs="Arial" w:hint="eastAsia"/>
-          <w:color w:val="000000" w:themeColor="text1"/>
-          <w:szCs w:val="24"/>
-          <w:shd w:val="clear" w:color="auto" w:fill="FFFFFF" w:themeFill="background1"/>
-        </w:rPr>
-        <w:t>de</w:t>
-      </w:r>
-      <w:r>
-        <w:rPr>
-          <w:rFonts w:asciiTheme="minorEastAsia" w:hAnsiTheme="minorEastAsia" w:cs="Arial" w:hint="eastAsia"/>
-          <w:color w:val="000000" w:themeColor="text1"/>
-          <w:szCs w:val="24"/>
-          <w:shd w:val="clear" w:color="auto" w:fill="FFFFFF" w:themeFill="background1"/>
-        </w:rPr>
-        <w:t>bug這時你不想放下手邊的工作,你就可以開一個branch(分支),後就會用到分支圖</w:t>
-      </w:r>
-    </w:p>
-    <w:p>
-      <w:pPr>
-        <w:widowControl/>
-        <w:rPr>
-          <w:rFonts w:asciiTheme="majorEastAsia" w:eastAsiaTheme="majorEastAsia" w:hAnsiTheme="majorEastAsia" w:cs="Helvetica" w:hint="eastAsia"/>
-          <w:b/>
-          <w:color w:val="000000" w:themeColor="text1"/>
-          <w:kern w:val="0"/>
-          <w:sz w:val="28"/>
-          <w:szCs w:val="28"/>
-          <w:shd w:val="clear" w:color="auto" w:fill="FFFFFF" w:themeFill="background1"/>
-        </w:rPr>
-      </w:pPr>
-      <w:r>
-        <w:rPr>
-          <w:rFonts w:asciiTheme="majorEastAsia" w:eastAsiaTheme="majorEastAsia" w:hAnsiTheme="majorEastAsia" w:cs="Helvetica" w:hint="eastAsia"/>
-          <w:b/>
+          <w:noProof/>
           <w:color w:val="000000" w:themeColor="text1"/>
           <w:kern w:val="0"/>
           <w:sz w:val="28"/>
@@ -5989,7 +6002,7 @@
       <w:pPr>
         <w:widowControl/>
         <w:rPr>
-          <w:rFonts w:asciiTheme="minorEastAsia" w:hAnsiTheme="minorEastAsia" w:hint="eastAsia"/>
+          <w:rFonts w:asciiTheme="minorEastAsia" w:hAnsiTheme="minorEastAsia"/>
           <w:color w:val="000000" w:themeColor="text1"/>
           <w:szCs w:val="24"/>
           <w:shd w:val="clear" w:color="auto" w:fill="FFFFFF" w:themeFill="background1"/>
@@ -5999,6 +6012,7 @@
         <w:rPr>
           <w:rFonts w:asciiTheme="majorEastAsia" w:eastAsiaTheme="majorEastAsia" w:hAnsiTheme="majorEastAsia" w:cs="Helvetica" w:hint="eastAsia"/>
           <w:b/>
+          <w:noProof/>
           <w:color w:val="000000" w:themeColor="text1"/>
           <w:kern w:val="0"/>
           <w:sz w:val="28"/>
@@ -6127,7 +6141,7 @@
         <w:ind w:left="480"/>
         <w:jc w:val="center"/>
         <w:rPr>
-          <w:rFonts w:asciiTheme="majorEastAsia" w:eastAsiaTheme="majorEastAsia" w:hAnsiTheme="majorEastAsia" w:cs="Helvetica" w:hint="eastAsia"/>
+          <w:rFonts w:asciiTheme="majorEastAsia" w:eastAsiaTheme="majorEastAsia" w:hAnsiTheme="majorEastAsia" w:cs="Helvetica"/>
           <w:b/>
           <w:color w:val="000000" w:themeColor="text1"/>
           <w:kern w:val="0"/>
@@ -6834,7 +6848,7 @@
         <w:ind w:left="480"/>
         <w:jc w:val="center"/>
         <w:rPr>
-          <w:rFonts w:asciiTheme="majorEastAsia" w:eastAsiaTheme="majorEastAsia" w:hAnsiTheme="majorEastAsia" w:cs="Helvetica" w:hint="eastAsia"/>
+          <w:rFonts w:asciiTheme="majorEastAsia" w:eastAsiaTheme="majorEastAsia" w:hAnsiTheme="majorEastAsia" w:cs="Helvetica"/>
           <w:b/>
           <w:color w:val="000000" w:themeColor="text1"/>
           <w:kern w:val="0"/>
@@ -7401,6 +7415,7 @@
         <w:rPr>
           <w:rFonts w:asciiTheme="majorEastAsia" w:eastAsiaTheme="majorEastAsia" w:hAnsiTheme="majorEastAsia" w:cs="Helvetica" w:hint="eastAsia"/>
           <w:b/>
+          <w:noProof/>
           <w:color w:val="000000" w:themeColor="text1"/>
           <w:kern w:val="0"/>
           <w:sz w:val="28"/>
@@ -7509,7 +7524,7 @@
     <w:p>
       <w:pPr>
         <w:rPr>
-          <w:rFonts w:asciiTheme="minorEastAsia" w:hAnsiTheme="minorEastAsia" w:hint="eastAsia"/>
+          <w:rFonts w:asciiTheme="minorEastAsia" w:hAnsiTheme="minorEastAsia"/>
           <w:shd w:val="clear" w:color="auto" w:fill="FFFFFF" w:themeFill="background1"/>
         </w:rPr>
       </w:pPr>
@@ -7531,7 +7546,7 @@
     <w:p>
       <w:pPr>
         <w:rPr>
-          <w:rFonts w:asciiTheme="majorEastAsia" w:eastAsiaTheme="majorEastAsia" w:hAnsiTheme="majorEastAsia" w:hint="eastAsia"/>
+          <w:rFonts w:asciiTheme="majorEastAsia" w:eastAsiaTheme="majorEastAsia" w:hAnsiTheme="majorEastAsia"/>
           <w:color w:val="000000" w:themeColor="text1"/>
           <w:sz w:val="48"/>
           <w:szCs w:val="48"/>
@@ -7541,6 +7556,7 @@
       <w:r>
         <w:rPr>
           <w:rFonts w:asciiTheme="minorEastAsia" w:hAnsiTheme="minorEastAsia" w:hint="eastAsia"/>
+          <w:noProof/>
           <w:shd w:val="clear" w:color="auto" w:fill="FFFFFF" w:themeFill="background1"/>
         </w:rPr>
         <w:drawing>
@@ -7593,7 +7609,7 @@
     <w:p>
       <w:pPr>
         <w:rPr>
-          <w:rFonts w:asciiTheme="majorEastAsia" w:eastAsiaTheme="majorEastAsia" w:hAnsiTheme="majorEastAsia" w:hint="eastAsia"/>
+          <w:rFonts w:asciiTheme="majorEastAsia" w:eastAsiaTheme="majorEastAsia" w:hAnsiTheme="majorEastAsia"/>
           <w:color w:val="000000" w:themeColor="text1"/>
           <w:sz w:val="48"/>
           <w:szCs w:val="48"/>
@@ -7651,7 +7667,7 @@
     <w:p>
       <w:pPr>
         <w:rPr>
-          <w:rFonts w:asciiTheme="minorEastAsia" w:hAnsiTheme="minorEastAsia" w:hint="eastAsia"/>
+          <w:rFonts w:asciiTheme="minorEastAsia" w:hAnsiTheme="minorEastAsia"/>
           <w:shd w:val="clear" w:color="auto" w:fill="FFFFFF" w:themeFill="background1"/>
         </w:rPr>
       </w:pPr>
@@ -7694,7 +7710,7 @@
     <w:p>
       <w:pPr>
         <w:rPr>
-          <w:rFonts w:asciiTheme="majorEastAsia" w:eastAsiaTheme="majorEastAsia" w:hAnsiTheme="majorEastAsia" w:cs="Helvetica" w:hint="eastAsia"/>
+          <w:rFonts w:asciiTheme="majorEastAsia" w:eastAsiaTheme="majorEastAsia" w:hAnsiTheme="majorEastAsia" w:cs="Helvetica"/>
           <w:b/>
           <w:color w:val="000000" w:themeColor="text1"/>
           <w:kern w:val="0"/>
@@ -7706,6 +7722,7 @@
       <w:r>
         <w:rPr>
           <w:rFonts w:asciiTheme="minorEastAsia" w:hAnsiTheme="minorEastAsia" w:hint="eastAsia"/>
+          <w:noProof/>
           <w:shd w:val="clear" w:color="auto" w:fill="FFFFFF" w:themeFill="background1"/>
         </w:rPr>
         <w:drawing>
@@ -7793,7 +7810,7 @@
       <w:pPr>
         <w:ind w:firstLine="480"/>
         <w:rPr>
-          <w:rFonts w:asciiTheme="minorEastAsia" w:hAnsiTheme="minorEastAsia" w:hint="eastAsia"/>
+          <w:rFonts w:asciiTheme="minorEastAsia" w:hAnsiTheme="minorEastAsia"/>
           <w:shd w:val="clear" w:color="auto" w:fill="FFFFFF" w:themeFill="background1"/>
         </w:rPr>
       </w:pPr>
@@ -7826,7 +7843,7 @@
         <w:widowControl/>
         <w:jc w:val="center"/>
         <w:rPr>
-          <w:rFonts w:asciiTheme="minorEastAsia" w:hAnsiTheme="minorEastAsia" w:hint="eastAsia"/>
+          <w:rFonts w:asciiTheme="minorEastAsia" w:hAnsiTheme="minorEastAsia"/>
           <w:shd w:val="clear" w:color="auto" w:fill="FFFFFF" w:themeFill="background1"/>
         </w:rPr>
       </w:pPr>
@@ -7856,7 +7873,7 @@
       <w:pPr>
         <w:widowControl/>
         <w:rPr>
-          <w:rFonts w:asciiTheme="minorEastAsia" w:hAnsiTheme="minorEastAsia" w:hint="eastAsia"/>
+          <w:rFonts w:asciiTheme="minorEastAsia" w:hAnsiTheme="minorEastAsia"/>
           <w:shd w:val="clear" w:color="auto" w:fill="FFFFFF" w:themeFill="background1"/>
         </w:rPr>
       </w:pPr>
@@ -7898,7 +7915,7 @@
       <w:pPr>
         <w:ind w:firstLine="480"/>
         <w:rPr>
-          <w:rFonts w:asciiTheme="minorEastAsia" w:hAnsiTheme="minorEastAsia" w:hint="eastAsia"/>
+          <w:rFonts w:asciiTheme="minorEastAsia" w:hAnsiTheme="minorEastAsia"/>
           <w:color w:val="000000" w:themeColor="text1"/>
           <w:shd w:val="clear" w:color="auto" w:fill="FFFFFF" w:themeFill="background1"/>
         </w:rPr>
@@ -7964,14 +7981,15 @@
       <w:pPr>
         <w:ind w:firstLine="480"/>
         <w:rPr>
-          <w:rFonts w:asciiTheme="minorEastAsia" w:hAnsiTheme="minorEastAsia" w:hint="eastAsia"/>
-          <w:color w:val="000000" w:themeColor="text1"/>
-          <w:shd w:val="clear" w:color="auto" w:fill="FFFFFF" w:themeFill="background1"/>
-        </w:rPr>
-      </w:pPr>
-      <w:r>
-        <w:rPr>
-          <w:rFonts w:asciiTheme="minorEastAsia" w:hAnsiTheme="minorEastAsia" w:hint="eastAsia"/>
+          <w:rFonts w:asciiTheme="minorEastAsia" w:hAnsiTheme="minorEastAsia"/>
+          <w:color w:val="000000" w:themeColor="text1"/>
+          <w:shd w:val="clear" w:color="auto" w:fill="FFFFFF" w:themeFill="background1"/>
+        </w:rPr>
+      </w:pPr>
+      <w:r>
+        <w:rPr>
+          <w:rFonts w:asciiTheme="minorEastAsia" w:hAnsiTheme="minorEastAsia" w:hint="eastAsia"/>
+          <w:noProof/>
           <w:color w:val="000000" w:themeColor="text1"/>
           <w:shd w:val="clear" w:color="auto" w:fill="FFFFFF" w:themeFill="background1"/>
         </w:rPr>
@@ -8060,7 +8078,7 @@
     <w:p>
       <w:pPr>
         <w:rPr>
-          <w:rFonts w:asciiTheme="minorEastAsia" w:hAnsiTheme="minorEastAsia" w:hint="eastAsia"/>
+          <w:rFonts w:asciiTheme="minorEastAsia" w:hAnsiTheme="minorEastAsia"/>
           <w:color w:val="000000" w:themeColor="text1"/>
           <w:szCs w:val="24"/>
           <w:shd w:val="clear" w:color="auto" w:fill="FFFFFF" w:themeFill="background1"/>
@@ -8231,14 +8249,15 @@
     <w:p>
       <w:pPr>
         <w:rPr>
-          <w:rFonts w:asciiTheme="minorEastAsia" w:hAnsiTheme="minorEastAsia" w:hint="eastAsia"/>
-          <w:color w:val="000000" w:themeColor="text1"/>
-          <w:shd w:val="clear" w:color="auto" w:fill="FFFFFF" w:themeFill="background1"/>
-        </w:rPr>
-      </w:pPr>
-      <w:r>
-        <w:rPr>
-          <w:rFonts w:asciiTheme="minorEastAsia" w:hAnsiTheme="minorEastAsia"/>
+          <w:rFonts w:asciiTheme="minorEastAsia" w:hAnsiTheme="minorEastAsia"/>
+          <w:color w:val="000000" w:themeColor="text1"/>
+          <w:shd w:val="clear" w:color="auto" w:fill="FFFFFF" w:themeFill="background1"/>
+        </w:rPr>
+      </w:pPr>
+      <w:r>
+        <w:rPr>
+          <w:rFonts w:asciiTheme="minorEastAsia" w:hAnsiTheme="minorEastAsia"/>
+          <w:noProof/>
           <w:color w:val="000000" w:themeColor="text1"/>
           <w:shd w:val="clear" w:color="auto" w:fill="FFFFFF" w:themeFill="background1"/>
         </w:rPr>
@@ -8468,14 +8487,15 @@
     <w:p>
       <w:pPr>
         <w:rPr>
-          <w:rFonts w:asciiTheme="minorEastAsia" w:hAnsiTheme="minorEastAsia" w:hint="eastAsia"/>
-          <w:color w:val="000000" w:themeColor="text1"/>
-          <w:shd w:val="clear" w:color="auto" w:fill="FFFFFF" w:themeFill="background1"/>
-        </w:rPr>
-      </w:pPr>
-      <w:r>
-        <w:rPr>
-          <w:rFonts w:asciiTheme="minorEastAsia" w:hAnsiTheme="minorEastAsia" w:hint="eastAsia"/>
+          <w:rFonts w:asciiTheme="minorEastAsia" w:hAnsiTheme="minorEastAsia"/>
+          <w:color w:val="000000" w:themeColor="text1"/>
+          <w:shd w:val="clear" w:color="auto" w:fill="FFFFFF" w:themeFill="background1"/>
+        </w:rPr>
+      </w:pPr>
+      <w:r>
+        <w:rPr>
+          <w:rFonts w:asciiTheme="minorEastAsia" w:hAnsiTheme="minorEastAsia" w:hint="eastAsia"/>
+          <w:noProof/>
           <w:color w:val="000000" w:themeColor="text1"/>
           <w:shd w:val="clear" w:color="auto" w:fill="FFFFFF" w:themeFill="background1"/>
         </w:rPr>
@@ -8583,7 +8603,7 @@
         <w:widowControl/>
         <w:jc w:val="center"/>
         <w:rPr>
-          <w:rFonts w:asciiTheme="minorEastAsia" w:hAnsiTheme="minorEastAsia" w:hint="eastAsia"/>
+          <w:rFonts w:asciiTheme="minorEastAsia" w:hAnsiTheme="minorEastAsia"/>
           <w:shd w:val="clear" w:color="auto" w:fill="FFFFFF" w:themeFill="background1"/>
         </w:rPr>
       </w:pPr>
@@ -8624,7 +8644,7 @@
     <w:p>
       <w:pPr>
         <w:rPr>
-          <w:rFonts w:asciiTheme="minorEastAsia" w:hAnsiTheme="minorEastAsia" w:hint="eastAsia"/>
+          <w:rFonts w:asciiTheme="minorEastAsia" w:hAnsiTheme="minorEastAsia"/>
           <w:color w:val="000000" w:themeColor="text1"/>
           <w:shd w:val="clear" w:color="auto" w:fill="FFFFFF" w:themeFill="background1"/>
         </w:rPr>
@@ -8651,13 +8671,14 @@
       <w:pPr>
         <w:ind w:firstLine="480"/>
         <w:rPr>
-          <w:rFonts w:asciiTheme="minorEastAsia" w:hAnsiTheme="minorEastAsia" w:hint="eastAsia"/>
-          <w:shd w:val="clear" w:color="auto" w:fill="FFFFFF" w:themeFill="background1"/>
-        </w:rPr>
-      </w:pPr>
-      <w:r>
-        <w:rPr>
-          <w:rFonts w:asciiTheme="minorEastAsia" w:hAnsiTheme="minorEastAsia" w:hint="eastAsia"/>
+          <w:rFonts w:asciiTheme="minorEastAsia" w:hAnsiTheme="minorEastAsia"/>
+          <w:shd w:val="clear" w:color="auto" w:fill="FFFFFF" w:themeFill="background1"/>
+        </w:rPr>
+      </w:pPr>
+      <w:r>
+        <w:rPr>
+          <w:rFonts w:asciiTheme="minorEastAsia" w:hAnsiTheme="minorEastAsia" w:hint="eastAsia"/>
+          <w:noProof/>
           <w:shd w:val="clear" w:color="auto" w:fill="FFFFFF" w:themeFill="background1"/>
         </w:rPr>
         <w:drawing>
@@ -8710,7 +8731,7 @@
     <w:p>
       <w:pPr>
         <w:rPr>
-          <w:rFonts w:asciiTheme="minorEastAsia" w:hAnsiTheme="minorEastAsia" w:hint="eastAsia"/>
+          <w:rFonts w:asciiTheme="minorEastAsia" w:hAnsiTheme="minorEastAsia"/>
           <w:color w:val="000000" w:themeColor="text1"/>
           <w:shd w:val="clear" w:color="auto" w:fill="FFFFFF" w:themeFill="background1"/>
         </w:rPr>
@@ -10679,7 +10700,7 @@
       <w:pPr>
         <w:ind w:firstLine="480"/>
         <w:rPr>
-          <w:rFonts w:asciiTheme="majorEastAsia" w:eastAsiaTheme="majorEastAsia" w:hAnsiTheme="majorEastAsia" w:cs="Helvetica" w:hint="eastAsia"/>
+          <w:rFonts w:asciiTheme="majorEastAsia" w:eastAsiaTheme="majorEastAsia" w:hAnsiTheme="majorEastAsia" w:cs="Helvetica"/>
           <w:b/>
           <w:color w:val="000000" w:themeColor="text1"/>
           <w:kern w:val="0"/>
@@ -10741,7 +10762,7 @@
               <w:noProof/>
               <w:lang w:val="zh-TW"/>
             </w:rPr>
-            <w:t>26</w:t>
+            <w:t>3</w:t>
           </w:r>
         </w:fldSimple>
       </w:p>
@@ -10750,9 +10771,6 @@
   <w:p>
     <w:pPr>
       <w:pStyle w:val="ad"/>
-      <w:rPr>
-        <w:rFonts w:hint="eastAsia"/>
-      </w:rPr>
     </w:pPr>
   </w:p>
 </w:ftr>
@@ -12337,7 +12355,7 @@
 </file>
 
 <file path=customXml/itemProps1.xml><?xml version="1.0" encoding="utf-8"?>
-<ds:datastoreItem xmlns:ds="http://schemas.openxmlformats.org/officeDocument/2006/customXml" ds:itemID="{61C2A242-ED42-41B4-8EB2-B79C6876DF9F}">
+<ds:datastoreItem xmlns:ds="http://schemas.openxmlformats.org/officeDocument/2006/customXml" ds:itemID="{1CB6BB7B-61F4-4F45-92AF-2AFD35E1B9F3}">
   <ds:schemaRefs>
     <ds:schemaRef ds:uri="http://schemas.openxmlformats.org/officeDocument/2006/bibliography"/>
   </ds:schemaRefs>

</xml_diff>